<commit_message>
methodologies - model selection & model evaluation
</commit_message>
<xml_diff>
--- a/docs/5_methodology.docx
+++ b/docs/5_methodology.docx
@@ -130,10 +130,12 @@
       <w:r>
         <w:rPr>
           <w:rFonts w:ascii="Times New Roman" w:hAnsi="Times New Roman" w:cs="Times New Roman"/>
-          <w:sz w:val="24"/>
-          <w:szCs w:val="24"/>
-        </w:rPr>
-        <w:t>Documentation</w:t>
+          <w:b/>
+          <w:bCs/>
+          <w:sz w:val="24"/>
+          <w:szCs w:val="24"/>
+        </w:rPr>
+        <w:t>Exploratory Analysis</w:t>
       </w:r>
     </w:p>
     <w:p>
@@ -145,136 +147,686 @@
           <w:szCs w:val="24"/>
         </w:rPr>
       </w:pPr>
-      <w:r>
-        <w:rPr>
-          <w:rFonts w:ascii="Times New Roman" w:hAnsi="Times New Roman" w:cs="Times New Roman"/>
-          <w:sz w:val="24"/>
-          <w:szCs w:val="24"/>
-        </w:rPr>
-        <w:t>Steps were taken to ensure proper documentation and flawless reproducibility of the project from the start. For documentation, the codes were written in R Markdown file</w:t>
-      </w:r>
-      <w:r>
-        <w:rPr>
-          <w:rFonts w:ascii="Times New Roman" w:hAnsi="Times New Roman" w:cs="Times New Roman"/>
-          <w:sz w:val="24"/>
-          <w:szCs w:val="24"/>
-        </w:rPr>
-        <w:t xml:space="preserve"> using the knitr package</w:t>
-      </w:r>
-      <w:r>
-        <w:rPr>
-          <w:rFonts w:ascii="Times New Roman" w:hAnsi="Times New Roman" w:cs="Times New Roman"/>
-          <w:sz w:val="24"/>
-          <w:szCs w:val="24"/>
-        </w:rPr>
-        <w:t xml:space="preserve">, which is basically a stream of texts and codes. </w:t>
-      </w:r>
-      <w:r>
-        <w:rPr>
-          <w:rFonts w:ascii="Times New Roman" w:hAnsi="Times New Roman" w:cs="Times New Roman"/>
-          <w:sz w:val="24"/>
-          <w:szCs w:val="24"/>
-        </w:rPr>
-        <w:t xml:space="preserve">This ensured that the documentation was synchronized with codes, results </w:t>
-      </w:r>
-      <w:r>
-        <w:rPr>
-          <w:rFonts w:ascii="Times New Roman" w:hAnsi="Times New Roman" w:cs="Times New Roman"/>
-          <w:sz w:val="24"/>
-          <w:szCs w:val="24"/>
-        </w:rPr>
-        <w:t>were in sync with</w:t>
-      </w:r>
-      <w:r>
-        <w:rPr>
-          <w:rFonts w:ascii="Times New Roman" w:hAnsi="Times New Roman" w:cs="Times New Roman"/>
-          <w:sz w:val="24"/>
-          <w:szCs w:val="24"/>
-        </w:rPr>
-        <w:t xml:space="preserve"> data, and </w:t>
-      </w:r>
-      <w:r>
-        <w:rPr>
-          <w:rFonts w:ascii="Times New Roman" w:hAnsi="Times New Roman" w:cs="Times New Roman"/>
-          <w:sz w:val="24"/>
-          <w:szCs w:val="24"/>
-        </w:rPr>
-        <w:t xml:space="preserve">it </w:t>
-      </w:r>
-      <w:r>
-        <w:rPr>
-          <w:rFonts w:ascii="Times New Roman" w:hAnsi="Times New Roman" w:cs="Times New Roman"/>
-          <w:sz w:val="24"/>
-          <w:szCs w:val="24"/>
-        </w:rPr>
-        <w:t>provided efficient means of collaboration</w:t>
-      </w:r>
-      <w:r>
-        <w:rPr>
-          <w:rFonts w:ascii="Times New Roman" w:hAnsi="Times New Roman" w:cs="Times New Roman"/>
-          <w:sz w:val="24"/>
-          <w:szCs w:val="24"/>
-        </w:rPr>
-        <w:t xml:space="preserve"> between the project contributors</w:t>
-      </w:r>
-      <w:r>
-        <w:rPr>
-          <w:rFonts w:ascii="Times New Roman" w:hAnsi="Times New Roman" w:cs="Times New Roman"/>
-          <w:sz w:val="24"/>
-          <w:szCs w:val="24"/>
-        </w:rPr>
-        <w:t>.</w:t>
-      </w:r>
-      <w:r>
-        <w:rPr>
-          <w:rFonts w:ascii="Times New Roman" w:hAnsi="Times New Roman" w:cs="Times New Roman"/>
-          <w:sz w:val="24"/>
-          <w:szCs w:val="24"/>
-        </w:rPr>
-        <w:t xml:space="preserve"> The project history was tracked </w:t>
-      </w:r>
-      <w:r>
-        <w:rPr>
-          <w:rFonts w:ascii="Times New Roman" w:hAnsi="Times New Roman" w:cs="Times New Roman"/>
-          <w:sz w:val="24"/>
-          <w:szCs w:val="24"/>
-        </w:rPr>
-        <w:t xml:space="preserve">from the beginning </w:t>
-      </w:r>
-      <w:r>
-        <w:rPr>
-          <w:rFonts w:ascii="Times New Roman" w:hAnsi="Times New Roman" w:cs="Times New Roman"/>
-          <w:sz w:val="24"/>
-          <w:szCs w:val="24"/>
-        </w:rPr>
-        <w:t xml:space="preserve">using Git, </w:t>
-      </w:r>
-      <w:r>
-        <w:rPr>
-          <w:rFonts w:ascii="Times New Roman" w:hAnsi="Times New Roman" w:cs="Times New Roman"/>
-          <w:sz w:val="24"/>
-          <w:szCs w:val="24"/>
-        </w:rPr>
-        <w:t>the most popular</w:t>
-      </w:r>
-      <w:r>
-        <w:rPr>
-          <w:rFonts w:ascii="Times New Roman" w:hAnsi="Times New Roman" w:cs="Times New Roman"/>
-          <w:sz w:val="24"/>
-          <w:szCs w:val="24"/>
-        </w:rPr>
-        <w:t xml:space="preserve"> version control system, and GitHub, the most popular code sharing platform based on Git.</w:t>
-      </w:r>
-      <w:r>
-        <w:rPr>
-          <w:rFonts w:ascii="Times New Roman" w:hAnsi="Times New Roman" w:cs="Times New Roman"/>
-          <w:sz w:val="24"/>
-          <w:szCs w:val="24"/>
-        </w:rPr>
-        <w:t xml:space="preserve"> All the data were saved in non-proprietary format to ensure reproducibility.</w:t>
+    </w:p>
+    <w:p>
+      <w:pPr>
+        <w:jc w:val="both"/>
+        <w:rPr>
+          <w:rFonts w:ascii="Times New Roman" w:hAnsi="Times New Roman" w:cs="Times New Roman"/>
+          <w:sz w:val="24"/>
+          <w:szCs w:val="24"/>
+        </w:rPr>
+      </w:pPr>
+      <w:r>
+        <w:rPr>
+          <w:rFonts w:ascii="Times New Roman" w:hAnsi="Times New Roman" w:cs="Times New Roman"/>
+          <w:b/>
+          <w:bCs/>
+          <w:sz w:val="24"/>
+          <w:szCs w:val="24"/>
+        </w:rPr>
+        <w:t>Model Selection</w:t>
+      </w:r>
+    </w:p>
+    <w:p>
+      <w:pPr>
+        <w:jc w:val="both"/>
+        <w:rPr>
+          <w:rFonts w:ascii="Times New Roman" w:hAnsi="Times New Roman" w:cs="Times New Roman"/>
+          <w:sz w:val="24"/>
+          <w:szCs w:val="24"/>
+        </w:rPr>
+      </w:pPr>
+      <w:r>
+        <w:rPr>
+          <w:rFonts w:ascii="Times New Roman" w:hAnsi="Times New Roman" w:cs="Times New Roman"/>
+          <w:sz w:val="24"/>
+          <w:szCs w:val="24"/>
+        </w:rPr>
+        <w:t>Our aim is to predict whether a person is at risk of developing cardiovascular disease, which is a classification problem.</w:t>
+      </w:r>
+      <w:r>
+        <w:rPr>
+          <w:rFonts w:ascii="Times New Roman" w:hAnsi="Times New Roman" w:cs="Times New Roman"/>
+          <w:sz w:val="24"/>
+          <w:szCs w:val="24"/>
+        </w:rPr>
+        <w:t xml:space="preserve"> Because we are classifying patients into two groups, that is positive and negative, this problem is a binary classification problem. There are many algorithms</w:t>
+      </w:r>
+      <w:r>
+        <w:rPr>
+          <w:rFonts w:ascii="Times New Roman" w:hAnsi="Times New Roman" w:cs="Times New Roman"/>
+          <w:sz w:val="24"/>
+          <w:szCs w:val="24"/>
+        </w:rPr>
+        <w:t xml:space="preserve"> available</w:t>
+      </w:r>
+      <w:r>
+        <w:rPr>
+          <w:rFonts w:ascii="Times New Roman" w:hAnsi="Times New Roman" w:cs="Times New Roman"/>
+          <w:sz w:val="24"/>
+          <w:szCs w:val="24"/>
+        </w:rPr>
+        <w:t xml:space="preserve"> for binary classification</w:t>
+      </w:r>
+      <w:r>
+        <w:rPr>
+          <w:rFonts w:ascii="Times New Roman" w:hAnsi="Times New Roman" w:cs="Times New Roman"/>
+          <w:sz w:val="24"/>
+          <w:szCs w:val="24"/>
+        </w:rPr>
+        <w:t xml:space="preserve"> problems</w:t>
+      </w:r>
+      <w:r>
+        <w:rPr>
+          <w:rFonts w:ascii="Times New Roman" w:hAnsi="Times New Roman" w:cs="Times New Roman"/>
+          <w:sz w:val="24"/>
+          <w:szCs w:val="24"/>
+        </w:rPr>
+        <w:t>. For example, Naïve Bayes, Decision Tree, Logistic Regression, Support Vector Machine, etc.</w:t>
+      </w:r>
+      <w:r>
+        <w:rPr>
+          <w:rFonts w:ascii="Times New Roman" w:hAnsi="Times New Roman" w:cs="Times New Roman"/>
+          <w:sz w:val="24"/>
+          <w:szCs w:val="24"/>
+        </w:rPr>
+        <w:t xml:space="preserve"> For this project, we have chosen to use </w:t>
+      </w:r>
+      <w:r>
+        <w:rPr>
+          <w:rFonts w:ascii="Times New Roman" w:hAnsi="Times New Roman" w:cs="Times New Roman"/>
+          <w:sz w:val="24"/>
+          <w:szCs w:val="24"/>
+        </w:rPr>
+        <w:t>all of the aforementioned algorithms to select the best one</w:t>
+      </w:r>
+      <w:r>
+        <w:rPr>
+          <w:rFonts w:ascii="Times New Roman" w:hAnsi="Times New Roman" w:cs="Times New Roman"/>
+          <w:sz w:val="24"/>
+          <w:szCs w:val="24"/>
+        </w:rPr>
+        <w:t xml:space="preserve">. </w:t>
+      </w:r>
+    </w:p>
+    <w:p>
+      <w:pPr>
+        <w:jc w:val="both"/>
+        <w:rPr>
+          <w:rFonts w:ascii="Times New Roman" w:hAnsi="Times New Roman" w:cs="Times New Roman"/>
+          <w:sz w:val="24"/>
+          <w:szCs w:val="24"/>
+        </w:rPr>
+      </w:pPr>
+      <w:r>
+        <w:rPr>
+          <w:rFonts w:ascii="Times New Roman" w:hAnsi="Times New Roman" w:cs="Times New Roman"/>
+          <w:sz w:val="24"/>
+          <w:szCs w:val="24"/>
+        </w:rPr>
+        <w:t xml:space="preserve">A. </w:t>
+      </w:r>
+      <w:r>
+        <w:rPr>
+          <w:rFonts w:ascii="Times New Roman" w:hAnsi="Times New Roman" w:cs="Times New Roman"/>
+          <w:sz w:val="24"/>
+          <w:szCs w:val="24"/>
+        </w:rPr>
+        <w:t>Support Vector Machine</w:t>
+      </w:r>
+    </w:p>
+    <w:p>
+      <w:pPr>
+        <w:jc w:val="both"/>
+        <w:rPr>
+          <w:rFonts w:ascii="Times New Roman" w:hAnsi="Times New Roman" w:cs="Times New Roman"/>
+          <w:noProof/>
+          <w:sz w:val="24"/>
+          <w:szCs w:val="24"/>
+        </w:rPr>
+      </w:pPr>
+      <w:r>
+        <w:rPr>
+          <w:rFonts w:ascii="Times New Roman" w:hAnsi="Times New Roman" w:cs="Times New Roman"/>
+          <w:noProof/>
+          <w:sz w:val="24"/>
+          <w:szCs w:val="24"/>
+        </w:rPr>
+        <w:t>SVM</w:t>
+      </w:r>
+      <w:r>
+        <w:rPr>
+          <w:rFonts w:ascii="Times New Roman" w:hAnsi="Times New Roman" w:cs="Times New Roman"/>
+          <w:noProof/>
+          <w:sz w:val="24"/>
+          <w:szCs w:val="24"/>
+        </w:rPr>
+        <w:t xml:space="preserve"> </w:t>
+      </w:r>
+      <w:r>
+        <w:rPr>
+          <w:rFonts w:ascii="Times New Roman" w:hAnsi="Times New Roman" w:cs="Times New Roman"/>
+          <w:noProof/>
+          <w:sz w:val="24"/>
+          <w:szCs w:val="24"/>
+        </w:rPr>
+        <w:t xml:space="preserve">is a non-parametric </w:t>
+      </w:r>
+      <w:r>
+        <w:rPr>
+          <w:rFonts w:ascii="Times New Roman" w:hAnsi="Times New Roman" w:cs="Times New Roman"/>
+          <w:noProof/>
+          <w:sz w:val="24"/>
+          <w:szCs w:val="24"/>
+        </w:rPr>
+        <w:t>model</w:t>
+      </w:r>
+      <w:r>
+        <w:rPr>
+          <w:rFonts w:ascii="Times New Roman" w:hAnsi="Times New Roman" w:cs="Times New Roman"/>
+          <w:noProof/>
+          <w:sz w:val="24"/>
+          <w:szCs w:val="24"/>
+        </w:rPr>
+        <w:t xml:space="preserve"> and</w:t>
+      </w:r>
+      <w:r>
+        <w:rPr>
+          <w:rFonts w:ascii="Times New Roman" w:hAnsi="Times New Roman" w:cs="Times New Roman"/>
+          <w:noProof/>
+          <w:sz w:val="24"/>
+          <w:szCs w:val="24"/>
+        </w:rPr>
+        <w:t xml:space="preserve"> make</w:t>
+      </w:r>
+      <w:r>
+        <w:rPr>
+          <w:rFonts w:ascii="Times New Roman" w:hAnsi="Times New Roman" w:cs="Times New Roman"/>
+          <w:noProof/>
+          <w:sz w:val="24"/>
+          <w:szCs w:val="24"/>
+        </w:rPr>
+        <w:t>s</w:t>
+      </w:r>
+      <w:r>
+        <w:rPr>
+          <w:rFonts w:ascii="Times New Roman" w:hAnsi="Times New Roman" w:cs="Times New Roman"/>
+          <w:noProof/>
+          <w:sz w:val="24"/>
+          <w:szCs w:val="24"/>
+        </w:rPr>
+        <w:t xml:space="preserve"> </w:t>
+      </w:r>
+      <w:r>
+        <w:rPr>
+          <w:rFonts w:ascii="Times New Roman" w:hAnsi="Times New Roman" w:cs="Times New Roman"/>
+          <w:noProof/>
+          <w:sz w:val="24"/>
+          <w:szCs w:val="24"/>
+        </w:rPr>
+        <w:t>less</w:t>
+      </w:r>
+      <w:r>
+        <w:rPr>
+          <w:rFonts w:ascii="Times New Roman" w:hAnsi="Times New Roman" w:cs="Times New Roman"/>
+          <w:noProof/>
+          <w:sz w:val="24"/>
+          <w:szCs w:val="24"/>
+        </w:rPr>
+        <w:t xml:space="preserve"> assumptions about</w:t>
+      </w:r>
+      <w:r>
+        <w:rPr>
+          <w:rFonts w:ascii="Times New Roman" w:hAnsi="Times New Roman" w:cs="Times New Roman"/>
+          <w:noProof/>
+          <w:sz w:val="24"/>
+          <w:szCs w:val="24"/>
+        </w:rPr>
+        <w:t xml:space="preserve"> the data.</w:t>
+      </w:r>
+      <w:r>
+        <w:rPr>
+          <w:rFonts w:ascii="Times New Roman" w:hAnsi="Times New Roman" w:cs="Times New Roman"/>
+          <w:noProof/>
+          <w:sz w:val="24"/>
+          <w:szCs w:val="24"/>
+        </w:rPr>
+        <w:t xml:space="preserve"> For this reason, even if the real-world data do not follow the training data distributions</w:t>
+      </w:r>
+      <w:r>
+        <w:rPr>
+          <w:rFonts w:ascii="Times New Roman" w:hAnsi="Times New Roman" w:cs="Times New Roman"/>
+          <w:noProof/>
+          <w:sz w:val="24"/>
+          <w:szCs w:val="24"/>
+        </w:rPr>
+        <w:t xml:space="preserve"> in future</w:t>
+      </w:r>
+      <w:r>
+        <w:rPr>
+          <w:rFonts w:ascii="Times New Roman" w:hAnsi="Times New Roman" w:cs="Times New Roman"/>
+          <w:noProof/>
+          <w:sz w:val="24"/>
+          <w:szCs w:val="24"/>
+        </w:rPr>
+        <w:t>, it will still give a fair result.</w:t>
+      </w:r>
+      <w:r>
+        <w:rPr>
+          <w:rFonts w:ascii="Times New Roman" w:hAnsi="Times New Roman" w:cs="Times New Roman"/>
+          <w:noProof/>
+          <w:sz w:val="24"/>
+          <w:szCs w:val="24"/>
+        </w:rPr>
+        <w:t xml:space="preserve"> </w:t>
+      </w:r>
+    </w:p>
+    <w:p>
+      <w:pPr>
+        <w:jc w:val="both"/>
+        <w:rPr>
+          <w:rFonts w:ascii="Times New Roman" w:hAnsi="Times New Roman" w:cs="Times New Roman"/>
+          <w:noProof/>
+          <w:sz w:val="24"/>
+          <w:szCs w:val="24"/>
+        </w:rPr>
+      </w:pPr>
+      <w:r>
+        <w:rPr>
+          <w:rFonts w:ascii="Times New Roman" w:hAnsi="Times New Roman" w:cs="Times New Roman"/>
+          <w:noProof/>
+          <w:sz w:val="24"/>
+          <w:szCs w:val="24"/>
+        </w:rPr>
+        <w:t xml:space="preserve">B. </w:t>
+      </w:r>
+      <w:r>
+        <w:rPr>
+          <w:rFonts w:ascii="Times New Roman" w:hAnsi="Times New Roman" w:cs="Times New Roman"/>
+          <w:noProof/>
+          <w:sz w:val="24"/>
+          <w:szCs w:val="24"/>
+        </w:rPr>
+        <w:t>Naïve Bayes</w:t>
+      </w:r>
+    </w:p>
+    <w:p>
+      <w:pPr>
+        <w:jc w:val="both"/>
+        <w:rPr>
+          <w:rFonts w:ascii="Times New Roman" w:hAnsi="Times New Roman" w:cs="Times New Roman"/>
+          <w:noProof/>
+          <w:sz w:val="24"/>
+          <w:szCs w:val="24"/>
+        </w:rPr>
+      </w:pPr>
+      <w:r>
+        <w:rPr>
+          <w:rFonts w:ascii="Times New Roman" w:hAnsi="Times New Roman" w:cs="Times New Roman"/>
+          <w:noProof/>
+          <w:sz w:val="24"/>
+          <w:szCs w:val="24"/>
+        </w:rPr>
+        <w:t>In contrast, Naïve Bayes</w:t>
+      </w:r>
+      <w:r>
+        <w:rPr>
+          <w:rFonts w:ascii="Times New Roman" w:hAnsi="Times New Roman" w:cs="Times New Roman"/>
+          <w:noProof/>
+          <w:sz w:val="24"/>
+          <w:szCs w:val="24"/>
+        </w:rPr>
+        <w:t xml:space="preserve"> is a parametric model and</w:t>
+      </w:r>
+      <w:r>
+        <w:rPr>
+          <w:rFonts w:ascii="Times New Roman" w:hAnsi="Times New Roman" w:cs="Times New Roman"/>
+          <w:noProof/>
+          <w:sz w:val="24"/>
+          <w:szCs w:val="24"/>
+        </w:rPr>
+        <w:t xml:space="preserve"> </w:t>
+      </w:r>
+      <w:r>
+        <w:rPr>
+          <w:rFonts w:ascii="Times New Roman" w:hAnsi="Times New Roman" w:cs="Times New Roman"/>
+          <w:noProof/>
+          <w:sz w:val="24"/>
+          <w:szCs w:val="24"/>
+        </w:rPr>
+        <w:t>has several assumptions about the data</w:t>
+      </w:r>
+      <w:r>
+        <w:rPr>
+          <w:rFonts w:ascii="Times New Roman" w:hAnsi="Times New Roman" w:cs="Times New Roman"/>
+          <w:noProof/>
+          <w:sz w:val="24"/>
+          <w:szCs w:val="24"/>
+        </w:rPr>
+        <w:t>, for example, it assumes that the features are independent of each other.</w:t>
       </w:r>
       <w:bookmarkStart w:id="0" w:name="_GoBack"/>
       <w:bookmarkEnd w:id="0"/>
+    </w:p>
+    <w:p>
+      <w:pPr>
+        <w:jc w:val="both"/>
+        <w:rPr>
+          <w:rFonts w:ascii="Times New Roman" w:hAnsi="Times New Roman" w:cs="Times New Roman"/>
+          <w:noProof/>
+          <w:sz w:val="24"/>
+          <w:szCs w:val="24"/>
+        </w:rPr>
+      </w:pPr>
+      <w:r>
+        <w:rPr>
+          <w:rFonts w:ascii="Times New Roman" w:hAnsi="Times New Roman" w:cs="Times New Roman"/>
+          <w:b/>
+          <w:bCs/>
+          <w:noProof/>
+          <w:sz w:val="24"/>
+          <w:szCs w:val="24"/>
+        </w:rPr>
+        <w:t>Model Evaluation</w:t>
+      </w:r>
+    </w:p>
+    <w:p>
+      <w:pPr>
+        <w:jc w:val="both"/>
+        <w:rPr>
+          <w:rFonts w:ascii="Times New Roman" w:hAnsi="Times New Roman" w:cs="Times New Roman"/>
+          <w:noProof/>
+          <w:sz w:val="24"/>
+          <w:szCs w:val="24"/>
+        </w:rPr>
+      </w:pPr>
+      <w:r>
+        <w:rPr>
+          <w:rFonts w:ascii="Times New Roman" w:hAnsi="Times New Roman" w:cs="Times New Roman"/>
+          <w:noProof/>
+          <w:sz w:val="24"/>
+          <w:szCs w:val="24"/>
+        </w:rPr>
+        <w:t>For model evaluation, we, first, established the null model, which is the lower bound of the model. As it is a classification problem, we selected null model to be the most common of all target classes. Then we calculated the Bayes rate which is the upper bound of the model. We also constructed the best single variable model possible and compared it against our final models. For performance</w:t>
+      </w:r>
+      <w:r>
+        <w:rPr>
+          <w:rFonts w:ascii="Times New Roman" w:hAnsi="Times New Roman" w:cs="Times New Roman"/>
+          <w:noProof/>
+          <w:sz w:val="24"/>
+          <w:szCs w:val="24"/>
+        </w:rPr>
+        <w:t xml:space="preserve"> measurement</w:t>
+      </w:r>
+      <w:r>
+        <w:rPr>
+          <w:rFonts w:ascii="Times New Roman" w:hAnsi="Times New Roman" w:cs="Times New Roman"/>
+          <w:noProof/>
+          <w:sz w:val="24"/>
+          <w:szCs w:val="24"/>
+        </w:rPr>
+        <w:t>, we constructed confusion matri</w:t>
+      </w:r>
+      <w:r>
+        <w:rPr>
+          <w:rFonts w:ascii="Times New Roman" w:hAnsi="Times New Roman" w:cs="Times New Roman"/>
+          <w:noProof/>
+          <w:sz w:val="24"/>
+          <w:szCs w:val="24"/>
+        </w:rPr>
+        <w:t>ces</w:t>
+      </w:r>
+      <w:r>
+        <w:rPr>
+          <w:rFonts w:ascii="Times New Roman" w:hAnsi="Times New Roman" w:cs="Times New Roman"/>
+          <w:noProof/>
+          <w:sz w:val="24"/>
+          <w:szCs w:val="24"/>
+        </w:rPr>
+        <w:t xml:space="preserve"> and calculated accuracy, precision, recall</w:t>
+      </w:r>
+      <w:r>
+        <w:rPr>
+          <w:rFonts w:ascii="Times New Roman" w:hAnsi="Times New Roman" w:cs="Times New Roman"/>
+          <w:noProof/>
+          <w:sz w:val="24"/>
+          <w:szCs w:val="24"/>
+        </w:rPr>
+        <w:t>, f1 score, specificity, and sensitivity</w:t>
+      </w:r>
+      <w:r>
+        <w:rPr>
+          <w:rFonts w:ascii="Times New Roman" w:hAnsi="Times New Roman" w:cs="Times New Roman"/>
+          <w:noProof/>
+          <w:sz w:val="24"/>
+          <w:szCs w:val="24"/>
+        </w:rPr>
+        <w:t xml:space="preserve"> </w:t>
+      </w:r>
+      <w:r>
+        <w:rPr>
+          <w:rFonts w:ascii="Times New Roman" w:hAnsi="Times New Roman" w:cs="Times New Roman"/>
+          <w:noProof/>
+          <w:sz w:val="24"/>
+          <w:szCs w:val="24"/>
+        </w:rPr>
+        <w:t>for all the models</w:t>
+      </w:r>
+      <w:r>
+        <w:rPr>
+          <w:rFonts w:ascii="Times New Roman" w:hAnsi="Times New Roman" w:cs="Times New Roman"/>
+          <w:noProof/>
+          <w:sz w:val="24"/>
+          <w:szCs w:val="24"/>
+        </w:rPr>
+        <w:t>.</w:t>
+      </w:r>
+      <w:r>
+        <w:rPr>
+          <w:rFonts w:ascii="Times New Roman" w:hAnsi="Times New Roman" w:cs="Times New Roman"/>
+          <w:noProof/>
+          <w:sz w:val="24"/>
+          <w:szCs w:val="24"/>
+        </w:rPr>
+        <w:t xml:space="preserve"> </w:t>
+      </w:r>
+      <w:r>
+        <w:rPr>
+          <w:rFonts w:ascii="Times New Roman" w:hAnsi="Times New Roman" w:cs="Times New Roman"/>
+          <w:noProof/>
+          <w:sz w:val="24"/>
+          <w:szCs w:val="24"/>
+        </w:rPr>
+        <w:t xml:space="preserve">However, </w:t>
+      </w:r>
+      <w:r>
+        <w:rPr>
+          <w:rFonts w:ascii="Times New Roman" w:hAnsi="Times New Roman" w:cs="Times New Roman"/>
+          <w:noProof/>
+          <w:sz w:val="24"/>
+          <w:szCs w:val="24"/>
+        </w:rPr>
+        <w:t>in this case, misclassification of someone who is not at risk of developing disease into at risk or positive would not be much of a problem because taking preventive measures are not discouragable. In contrast, if we classify somone who is indeed at risk into negative, it would be a problem.</w:t>
+      </w:r>
+      <w:r>
+        <w:rPr>
+          <w:rFonts w:ascii="Times New Roman" w:hAnsi="Times New Roman" w:cs="Times New Roman"/>
+          <w:noProof/>
+          <w:sz w:val="24"/>
+          <w:szCs w:val="24"/>
+        </w:rPr>
+        <w:t xml:space="preserve"> So, we wanted the precision or sensitivity to be as high as possible.</w:t>
+      </w:r>
+    </w:p>
+    <w:p>
+      <w:pPr>
+        <w:jc w:val="both"/>
+        <w:rPr>
+          <w:rFonts w:ascii="Times New Roman" w:hAnsi="Times New Roman" w:cs="Times New Roman"/>
+          <w:b/>
+          <w:bCs/>
+          <w:sz w:val="24"/>
+          <w:szCs w:val="24"/>
+        </w:rPr>
+      </w:pPr>
+      <w:r>
+        <w:rPr>
+          <w:rFonts w:ascii="Times New Roman" w:hAnsi="Times New Roman" w:cs="Times New Roman"/>
+          <w:b/>
+          <w:bCs/>
+          <w:sz w:val="24"/>
+          <w:szCs w:val="24"/>
+        </w:rPr>
+        <w:t>Documentation</w:t>
+      </w:r>
+    </w:p>
+    <w:p>
+      <w:pPr>
+        <w:jc w:val="both"/>
+        <w:rPr>
+          <w:rFonts w:ascii="Times New Roman" w:hAnsi="Times New Roman" w:cs="Times New Roman"/>
+          <w:sz w:val="24"/>
+          <w:szCs w:val="24"/>
+        </w:rPr>
+      </w:pPr>
+      <w:r>
+        <w:rPr>
+          <w:rFonts w:ascii="Times New Roman" w:hAnsi="Times New Roman" w:cs="Times New Roman"/>
+          <w:sz w:val="24"/>
+          <w:szCs w:val="24"/>
+        </w:rPr>
+        <w:t>Steps were taken to ensure proper documentation and flawless reproducibility of the project from the start. For documentation, the codes were written in R Markdown file</w:t>
+      </w:r>
+      <w:r>
+        <w:rPr>
+          <w:rFonts w:ascii="Times New Roman" w:hAnsi="Times New Roman" w:cs="Times New Roman"/>
+          <w:sz w:val="24"/>
+          <w:szCs w:val="24"/>
+        </w:rPr>
+        <w:t xml:space="preserve"> using the knitr package</w:t>
+      </w:r>
+      <w:r>
+        <w:rPr>
+          <w:rFonts w:ascii="Times New Roman" w:hAnsi="Times New Roman" w:cs="Times New Roman"/>
+          <w:sz w:val="24"/>
+          <w:szCs w:val="24"/>
+        </w:rPr>
+        <w:t xml:space="preserve">, which is basically a stream of texts and codes. </w:t>
+      </w:r>
+      <w:r>
+        <w:rPr>
+          <w:rFonts w:ascii="Times New Roman" w:hAnsi="Times New Roman" w:cs="Times New Roman"/>
+          <w:sz w:val="24"/>
+          <w:szCs w:val="24"/>
+        </w:rPr>
+        <w:t xml:space="preserve">This ensured that the documentation was synchronized with codes, results </w:t>
+      </w:r>
+      <w:r>
+        <w:rPr>
+          <w:rFonts w:ascii="Times New Roman" w:hAnsi="Times New Roman" w:cs="Times New Roman"/>
+          <w:sz w:val="24"/>
+          <w:szCs w:val="24"/>
+        </w:rPr>
+        <w:t>were in sync with</w:t>
+      </w:r>
+      <w:r>
+        <w:rPr>
+          <w:rFonts w:ascii="Times New Roman" w:hAnsi="Times New Roman" w:cs="Times New Roman"/>
+          <w:sz w:val="24"/>
+          <w:szCs w:val="24"/>
+        </w:rPr>
+        <w:t xml:space="preserve"> data, and </w:t>
+      </w:r>
+      <w:r>
+        <w:rPr>
+          <w:rFonts w:ascii="Times New Roman" w:hAnsi="Times New Roman" w:cs="Times New Roman"/>
+          <w:sz w:val="24"/>
+          <w:szCs w:val="24"/>
+        </w:rPr>
+        <w:t xml:space="preserve">it </w:t>
+      </w:r>
+      <w:r>
+        <w:rPr>
+          <w:rFonts w:ascii="Times New Roman" w:hAnsi="Times New Roman" w:cs="Times New Roman"/>
+          <w:sz w:val="24"/>
+          <w:szCs w:val="24"/>
+        </w:rPr>
+        <w:t>provided efficient means of collaboration</w:t>
+      </w:r>
+      <w:r>
+        <w:rPr>
+          <w:rFonts w:ascii="Times New Roman" w:hAnsi="Times New Roman" w:cs="Times New Roman"/>
+          <w:sz w:val="24"/>
+          <w:szCs w:val="24"/>
+        </w:rPr>
+        <w:t xml:space="preserve"> between the project contributors</w:t>
+      </w:r>
+      <w:r>
+        <w:rPr>
+          <w:rFonts w:ascii="Times New Roman" w:hAnsi="Times New Roman" w:cs="Times New Roman"/>
+          <w:sz w:val="24"/>
+          <w:szCs w:val="24"/>
+        </w:rPr>
+        <w:t>.</w:t>
+      </w:r>
+      <w:r>
+        <w:rPr>
+          <w:rFonts w:ascii="Times New Roman" w:hAnsi="Times New Roman" w:cs="Times New Roman"/>
+          <w:sz w:val="24"/>
+          <w:szCs w:val="24"/>
+        </w:rPr>
+        <w:t xml:space="preserve"> The project history was tracked </w:t>
+      </w:r>
+      <w:r>
+        <w:rPr>
+          <w:rFonts w:ascii="Times New Roman" w:hAnsi="Times New Roman" w:cs="Times New Roman"/>
+          <w:sz w:val="24"/>
+          <w:szCs w:val="24"/>
+        </w:rPr>
+        <w:t xml:space="preserve">from the beginning </w:t>
+      </w:r>
+      <w:r>
+        <w:rPr>
+          <w:rFonts w:ascii="Times New Roman" w:hAnsi="Times New Roman" w:cs="Times New Roman"/>
+          <w:sz w:val="24"/>
+          <w:szCs w:val="24"/>
+        </w:rPr>
+        <w:t xml:space="preserve">using Git, </w:t>
+      </w:r>
+      <w:r>
+        <w:rPr>
+          <w:rFonts w:ascii="Times New Roman" w:hAnsi="Times New Roman" w:cs="Times New Roman"/>
+          <w:sz w:val="24"/>
+          <w:szCs w:val="24"/>
+        </w:rPr>
+        <w:t>the most popular</w:t>
+      </w:r>
+      <w:r>
+        <w:rPr>
+          <w:rFonts w:ascii="Times New Roman" w:hAnsi="Times New Roman" w:cs="Times New Roman"/>
+          <w:sz w:val="24"/>
+          <w:szCs w:val="24"/>
+        </w:rPr>
+        <w:t xml:space="preserve"> version control system, and GitHub, the most popular </w:t>
+      </w:r>
+      <w:r>
+        <w:rPr>
+          <w:rFonts w:ascii="Times New Roman" w:hAnsi="Times New Roman" w:cs="Times New Roman"/>
+          <w:sz w:val="24"/>
+          <w:szCs w:val="24"/>
+        </w:rPr>
+        <w:lastRenderedPageBreak/>
+        <w:t>code sharing platform based on Git.</w:t>
+      </w:r>
+      <w:r>
+        <w:rPr>
+          <w:rFonts w:ascii="Times New Roman" w:hAnsi="Times New Roman" w:cs="Times New Roman"/>
+          <w:sz w:val="24"/>
+          <w:szCs w:val="24"/>
+        </w:rPr>
+        <w:t xml:space="preserve"> All the data were saved in non-proprietary format to ensure reproducibility.</w:t>
+      </w:r>
     </w:p>
     <w:sectPr>
       <w:pgSz w:w="11906" w:h="16838"/>
@@ -1147,7 +1699,7 @@
 </file>
 
 <file path=customXml/itemProps1.xml><?xml version="1.0" encoding="utf-8"?>
-<ds:datastoreItem xmlns:ds="http://schemas.openxmlformats.org/officeDocument/2006/customXml" ds:itemID="{0186BD73-7119-4A5E-BCAF-14940D245E6F}">
+<ds:datastoreItem xmlns:ds="http://schemas.openxmlformats.org/officeDocument/2006/customXml" ds:itemID="{B723FB77-F0A3-4C2D-A93F-EF01020636AD}">
   <ds:schemaRefs>
     <ds:schemaRef ds:uri="http://schemas.openxmlformats.org/officeDocument/2006/bibliography"/>
   </ds:schemaRefs>

</xml_diff>

<commit_message>
methodologies - adds model validation
</commit_message>
<xml_diff>
--- a/docs/5_methodology.docx
+++ b/docs/5_methodology.docx
@@ -293,16 +293,7 @@
           <w:sz w:val="24"/>
           <w:szCs w:val="24"/>
         </w:rPr>
-        <w:t>SVM</w:t>
-      </w:r>
-      <w:r>
-        <w:rPr>
-          <w:rFonts w:ascii="Times New Roman" w:hAnsi="Times New Roman" w:cs="Times New Roman"/>
-          <w:noProof/>
-          <w:sz w:val="24"/>
-          <w:szCs w:val="24"/>
-        </w:rPr>
-        <w:t xml:space="preserve"> </w:t>
+        <w:t xml:space="preserve">SVM </w:t>
       </w:r>
       <w:r>
         <w:rPr>
@@ -356,34 +347,7 @@
           <w:sz w:val="24"/>
           <w:szCs w:val="24"/>
         </w:rPr>
-        <w:t xml:space="preserve"> </w:t>
-      </w:r>
-      <w:r>
-        <w:rPr>
-          <w:rFonts w:ascii="Times New Roman" w:hAnsi="Times New Roman" w:cs="Times New Roman"/>
-          <w:noProof/>
-          <w:sz w:val="24"/>
-          <w:szCs w:val="24"/>
-        </w:rPr>
-        <w:t>less</w:t>
-      </w:r>
-      <w:r>
-        <w:rPr>
-          <w:rFonts w:ascii="Times New Roman" w:hAnsi="Times New Roman" w:cs="Times New Roman"/>
-          <w:noProof/>
-          <w:sz w:val="24"/>
-          <w:szCs w:val="24"/>
-        </w:rPr>
-        <w:t xml:space="preserve"> assumptions about</w:t>
-      </w:r>
-      <w:r>
-        <w:rPr>
-          <w:rFonts w:ascii="Times New Roman" w:hAnsi="Times New Roman" w:cs="Times New Roman"/>
-          <w:noProof/>
-          <w:sz w:val="24"/>
-          <w:szCs w:val="24"/>
-        </w:rPr>
-        <w:t xml:space="preserve"> the data.</w:t>
+        <w:t xml:space="preserve"> less assumptions about the data.</w:t>
       </w:r>
       <w:r>
         <w:rPr>
@@ -506,6 +470,189 @@
         </w:rPr>
         <w:t>, for example, it assumes that the features are independent of each other.</w:t>
       </w:r>
+    </w:p>
+    <w:p>
+      <w:pPr>
+        <w:jc w:val="both"/>
+        <w:rPr>
+          <w:rFonts w:ascii="Times New Roman" w:hAnsi="Times New Roman" w:cs="Times New Roman"/>
+          <w:noProof/>
+          <w:sz w:val="24"/>
+          <w:szCs w:val="24"/>
+        </w:rPr>
+      </w:pPr>
+      <w:r>
+        <w:rPr>
+          <w:rFonts w:ascii="Times New Roman" w:hAnsi="Times New Roman" w:cs="Times New Roman"/>
+          <w:b/>
+          <w:bCs/>
+          <w:noProof/>
+          <w:sz w:val="24"/>
+          <w:szCs w:val="24"/>
+        </w:rPr>
+        <w:t>Model Evaluation</w:t>
+      </w:r>
+    </w:p>
+    <w:p>
+      <w:pPr>
+        <w:jc w:val="both"/>
+        <w:rPr>
+          <w:rFonts w:ascii="Times New Roman" w:hAnsi="Times New Roman" w:cs="Times New Roman"/>
+          <w:noProof/>
+          <w:sz w:val="24"/>
+          <w:szCs w:val="24"/>
+        </w:rPr>
+      </w:pPr>
+      <w:r>
+        <w:rPr>
+          <w:rFonts w:ascii="Times New Roman" w:hAnsi="Times New Roman" w:cs="Times New Roman"/>
+          <w:noProof/>
+          <w:sz w:val="24"/>
+          <w:szCs w:val="24"/>
+        </w:rPr>
+        <w:t>For model evaluation, we, first, established the null model, which is the lower bound of the model. As it is a classification problem, we selected null model to be the most common of all target classes. Then we calculated the Bayes rate which is the upper bound of the model. We also constructed the best single variable model possible and compared it against our final models. For performance</w:t>
+      </w:r>
+      <w:r>
+        <w:rPr>
+          <w:rFonts w:ascii="Times New Roman" w:hAnsi="Times New Roman" w:cs="Times New Roman"/>
+          <w:noProof/>
+          <w:sz w:val="24"/>
+          <w:szCs w:val="24"/>
+        </w:rPr>
+        <w:t xml:space="preserve"> measurement</w:t>
+      </w:r>
+      <w:r>
+        <w:rPr>
+          <w:rFonts w:ascii="Times New Roman" w:hAnsi="Times New Roman" w:cs="Times New Roman"/>
+          <w:noProof/>
+          <w:sz w:val="24"/>
+          <w:szCs w:val="24"/>
+        </w:rPr>
+        <w:t>, we constructed confusion matri</w:t>
+      </w:r>
+      <w:r>
+        <w:rPr>
+          <w:rFonts w:ascii="Times New Roman" w:hAnsi="Times New Roman" w:cs="Times New Roman"/>
+          <w:noProof/>
+          <w:sz w:val="24"/>
+          <w:szCs w:val="24"/>
+        </w:rPr>
+        <w:t>ces</w:t>
+      </w:r>
+      <w:r>
+        <w:rPr>
+          <w:rFonts w:ascii="Times New Roman" w:hAnsi="Times New Roman" w:cs="Times New Roman"/>
+          <w:noProof/>
+          <w:sz w:val="24"/>
+          <w:szCs w:val="24"/>
+        </w:rPr>
+        <w:t xml:space="preserve"> and calculated accuracy, precision, recall</w:t>
+      </w:r>
+      <w:r>
+        <w:rPr>
+          <w:rFonts w:ascii="Times New Roman" w:hAnsi="Times New Roman" w:cs="Times New Roman"/>
+          <w:noProof/>
+          <w:sz w:val="24"/>
+          <w:szCs w:val="24"/>
+        </w:rPr>
+        <w:t>, f1 score, specificity, and sensitivity</w:t>
+      </w:r>
+      <w:r>
+        <w:rPr>
+          <w:rFonts w:ascii="Times New Roman" w:hAnsi="Times New Roman" w:cs="Times New Roman"/>
+          <w:noProof/>
+          <w:sz w:val="24"/>
+          <w:szCs w:val="24"/>
+        </w:rPr>
+        <w:t xml:space="preserve"> </w:t>
+      </w:r>
+      <w:r>
+        <w:rPr>
+          <w:rFonts w:ascii="Times New Roman" w:hAnsi="Times New Roman" w:cs="Times New Roman"/>
+          <w:noProof/>
+          <w:sz w:val="24"/>
+          <w:szCs w:val="24"/>
+        </w:rPr>
+        <w:t>for all the models</w:t>
+      </w:r>
+      <w:r>
+        <w:rPr>
+          <w:rFonts w:ascii="Times New Roman" w:hAnsi="Times New Roman" w:cs="Times New Roman"/>
+          <w:noProof/>
+          <w:sz w:val="24"/>
+          <w:szCs w:val="24"/>
+        </w:rPr>
+        <w:t>.</w:t>
+      </w:r>
+      <w:r>
+        <w:rPr>
+          <w:rFonts w:ascii="Times New Roman" w:hAnsi="Times New Roman" w:cs="Times New Roman"/>
+          <w:noProof/>
+          <w:sz w:val="24"/>
+          <w:szCs w:val="24"/>
+        </w:rPr>
+        <w:t xml:space="preserve"> </w:t>
+      </w:r>
+      <w:r>
+        <w:rPr>
+          <w:rFonts w:ascii="Times New Roman" w:hAnsi="Times New Roman" w:cs="Times New Roman"/>
+          <w:noProof/>
+          <w:sz w:val="24"/>
+          <w:szCs w:val="24"/>
+        </w:rPr>
+        <w:t xml:space="preserve">However, </w:t>
+      </w:r>
+      <w:r>
+        <w:rPr>
+          <w:rFonts w:ascii="Times New Roman" w:hAnsi="Times New Roman" w:cs="Times New Roman"/>
+          <w:noProof/>
+          <w:sz w:val="24"/>
+          <w:szCs w:val="24"/>
+        </w:rPr>
+        <w:t>in this case, misclassification of someone who is not at risk of developing disease into at risk or positive would not be much of a problem because taking preventive measures are not discouragable. In contrast, if we classify somone who is indeed at risk into negative, it would be a problem.</w:t>
+      </w:r>
+      <w:r>
+        <w:rPr>
+          <w:rFonts w:ascii="Times New Roman" w:hAnsi="Times New Roman" w:cs="Times New Roman"/>
+          <w:noProof/>
+          <w:sz w:val="24"/>
+          <w:szCs w:val="24"/>
+        </w:rPr>
+        <w:t xml:space="preserve"> So, we wanted the precision or sensitivity to be as high as possible.</w:t>
+      </w:r>
+    </w:p>
+    <w:p>
+      <w:pPr>
+        <w:jc w:val="both"/>
+        <w:rPr>
+          <w:rFonts w:ascii="Times New Roman" w:hAnsi="Times New Roman" w:cs="Times New Roman"/>
+          <w:noProof/>
+          <w:sz w:val="24"/>
+          <w:szCs w:val="24"/>
+        </w:rPr>
+      </w:pPr>
+      <w:r>
+        <w:rPr>
+          <w:rFonts w:ascii="Times New Roman" w:hAnsi="Times New Roman" w:cs="Times New Roman"/>
+          <w:b/>
+          <w:bCs/>
+          <w:noProof/>
+          <w:sz w:val="24"/>
+          <w:szCs w:val="24"/>
+        </w:rPr>
+        <w:t>Model Validation</w:t>
+      </w:r>
+    </w:p>
+    <w:p>
+      <w:pPr>
+        <w:jc w:val="both"/>
+        <w:rPr>
+          <w:rFonts w:ascii="Times New Roman" w:hAnsi="Times New Roman" w:cs="Times New Roman"/>
+          <w:noProof/>
+          <w:sz w:val="24"/>
+          <w:szCs w:val="24"/>
+        </w:rPr>
+      </w:pPr>
       <w:bookmarkStart w:id="0" w:name="_GoBack"/>
       <w:bookmarkEnd w:id="0"/>
     </w:p>
@@ -514,21 +661,21 @@
         <w:jc w:val="both"/>
         <w:rPr>
           <w:rFonts w:ascii="Times New Roman" w:hAnsi="Times New Roman" w:cs="Times New Roman"/>
-          <w:noProof/>
-          <w:sz w:val="24"/>
-          <w:szCs w:val="24"/>
-        </w:rPr>
-      </w:pPr>
-      <w:r>
-        <w:rPr>
-          <w:rFonts w:ascii="Times New Roman" w:hAnsi="Times New Roman" w:cs="Times New Roman"/>
           <w:b/>
           <w:bCs/>
-          <w:noProof/>
-          <w:sz w:val="24"/>
-          <w:szCs w:val="24"/>
-        </w:rPr>
-        <w:t>Model Evaluation</w:t>
+          <w:sz w:val="24"/>
+          <w:szCs w:val="24"/>
+        </w:rPr>
+      </w:pPr>
+      <w:r>
+        <w:rPr>
+          <w:rFonts w:ascii="Times New Roman" w:hAnsi="Times New Roman" w:cs="Times New Roman"/>
+          <w:b/>
+          <w:bCs/>
+          <w:sz w:val="24"/>
+          <w:szCs w:val="24"/>
+        </w:rPr>
+        <w:t>Documentation</w:t>
       </w:r>
     </w:p>
     <w:p>
@@ -536,87 +683,112 @@
         <w:jc w:val="both"/>
         <w:rPr>
           <w:rFonts w:ascii="Times New Roman" w:hAnsi="Times New Roman" w:cs="Times New Roman"/>
-          <w:noProof/>
-          <w:sz w:val="24"/>
-          <w:szCs w:val="24"/>
-        </w:rPr>
-      </w:pPr>
-      <w:r>
-        <w:rPr>
-          <w:rFonts w:ascii="Times New Roman" w:hAnsi="Times New Roman" w:cs="Times New Roman"/>
-          <w:noProof/>
-          <w:sz w:val="24"/>
-          <w:szCs w:val="24"/>
-        </w:rPr>
-        <w:t>For model evaluation, we, first, established the null model, which is the lower bound of the model. As it is a classification problem, we selected null model to be the most common of all target classes. Then we calculated the Bayes rate which is the upper bound of the model. We also constructed the best single variable model possible and compared it against our final models. For performance</w:t>
-      </w:r>
-      <w:r>
-        <w:rPr>
-          <w:rFonts w:ascii="Times New Roman" w:hAnsi="Times New Roman" w:cs="Times New Roman"/>
-          <w:noProof/>
-          <w:sz w:val="24"/>
-          <w:szCs w:val="24"/>
-        </w:rPr>
-        <w:t xml:space="preserve"> measurement</w:t>
-      </w:r>
-      <w:r>
-        <w:rPr>
-          <w:rFonts w:ascii="Times New Roman" w:hAnsi="Times New Roman" w:cs="Times New Roman"/>
-          <w:noProof/>
-          <w:sz w:val="24"/>
-          <w:szCs w:val="24"/>
-        </w:rPr>
-        <w:t>, we constructed confusion matri</w:t>
-      </w:r>
-      <w:r>
-        <w:rPr>
-          <w:rFonts w:ascii="Times New Roman" w:hAnsi="Times New Roman" w:cs="Times New Roman"/>
-          <w:noProof/>
-          <w:sz w:val="24"/>
-          <w:szCs w:val="24"/>
-        </w:rPr>
-        <w:t>ces</w:t>
-      </w:r>
-      <w:r>
-        <w:rPr>
-          <w:rFonts w:ascii="Times New Roman" w:hAnsi="Times New Roman" w:cs="Times New Roman"/>
-          <w:noProof/>
-          <w:sz w:val="24"/>
-          <w:szCs w:val="24"/>
-        </w:rPr>
-        <w:t xml:space="preserve"> and calculated accuracy, precision, recall</w:t>
-      </w:r>
-      <w:r>
-        <w:rPr>
-          <w:rFonts w:ascii="Times New Roman" w:hAnsi="Times New Roman" w:cs="Times New Roman"/>
-          <w:noProof/>
-          <w:sz w:val="24"/>
-          <w:szCs w:val="24"/>
-        </w:rPr>
-        <w:t>, f1 score, specificity, and sensitivity</w:t>
-      </w:r>
-      <w:r>
-        <w:rPr>
-          <w:rFonts w:ascii="Times New Roman" w:hAnsi="Times New Roman" w:cs="Times New Roman"/>
-          <w:noProof/>
-          <w:sz w:val="24"/>
-          <w:szCs w:val="24"/>
-        </w:rPr>
-        <w:t xml:space="preserve"> </w:t>
-      </w:r>
-      <w:r>
-        <w:rPr>
-          <w:rFonts w:ascii="Times New Roman" w:hAnsi="Times New Roman" w:cs="Times New Roman"/>
-          <w:noProof/>
-          <w:sz w:val="24"/>
-          <w:szCs w:val="24"/>
-        </w:rPr>
-        <w:t>for all the models</w:t>
-      </w:r>
-      <w:r>
-        <w:rPr>
-          <w:rFonts w:ascii="Times New Roman" w:hAnsi="Times New Roman" w:cs="Times New Roman"/>
-          <w:noProof/>
+          <w:sz w:val="24"/>
+          <w:szCs w:val="24"/>
+        </w:rPr>
+      </w:pPr>
+      <w:r>
+        <w:rPr>
+          <w:rFonts w:ascii="Times New Roman" w:hAnsi="Times New Roman" w:cs="Times New Roman"/>
+          <w:sz w:val="24"/>
+          <w:szCs w:val="24"/>
+        </w:rPr>
+        <w:t>Steps were taken to ensure proper documentation and flawless reproducibility of the project from the start. For documentation, the codes were written in R Markdown file</w:t>
+      </w:r>
+      <w:r>
+        <w:rPr>
+          <w:rFonts w:ascii="Times New Roman" w:hAnsi="Times New Roman" w:cs="Times New Roman"/>
+          <w:sz w:val="24"/>
+          <w:szCs w:val="24"/>
+        </w:rPr>
+        <w:t xml:space="preserve"> using the </w:t>
+      </w:r>
+      <w:proofErr w:type="spellStart"/>
+      <w:r>
+        <w:rPr>
+          <w:rFonts w:ascii="Times New Roman" w:hAnsi="Times New Roman" w:cs="Times New Roman"/>
+          <w:sz w:val="24"/>
+          <w:szCs w:val="24"/>
+        </w:rPr>
+        <w:t>knitr</w:t>
+      </w:r>
+      <w:proofErr w:type="spellEnd"/>
+      <w:r>
+        <w:rPr>
+          <w:rFonts w:ascii="Times New Roman" w:hAnsi="Times New Roman" w:cs="Times New Roman"/>
+          <w:sz w:val="24"/>
+          <w:szCs w:val="24"/>
+        </w:rPr>
+        <w:t xml:space="preserve"> package</w:t>
+      </w:r>
+      <w:r>
+        <w:rPr>
+          <w:rFonts w:ascii="Times New Roman" w:hAnsi="Times New Roman" w:cs="Times New Roman"/>
+          <w:sz w:val="24"/>
+          <w:szCs w:val="24"/>
+        </w:rPr>
+        <w:t xml:space="preserve">, which is basically a stream of texts and codes. </w:t>
+      </w:r>
+      <w:r>
+        <w:rPr>
+          <w:rFonts w:ascii="Times New Roman" w:hAnsi="Times New Roman" w:cs="Times New Roman"/>
+          <w:sz w:val="24"/>
+          <w:szCs w:val="24"/>
+        </w:rPr>
+        <w:t xml:space="preserve">This ensured that the documentation </w:t>
+      </w:r>
+      <w:r>
+        <w:rPr>
+          <w:rFonts w:ascii="Times New Roman" w:hAnsi="Times New Roman" w:cs="Times New Roman"/>
+          <w:sz w:val="24"/>
+          <w:szCs w:val="24"/>
+        </w:rPr>
+        <w:lastRenderedPageBreak/>
+        <w:t xml:space="preserve">was synchronized with codes, results </w:t>
+      </w:r>
+      <w:r>
+        <w:rPr>
+          <w:rFonts w:ascii="Times New Roman" w:hAnsi="Times New Roman" w:cs="Times New Roman"/>
+          <w:sz w:val="24"/>
+          <w:szCs w:val="24"/>
+        </w:rPr>
+        <w:t>were in sync with</w:t>
+      </w:r>
+      <w:r>
+        <w:rPr>
+          <w:rFonts w:ascii="Times New Roman" w:hAnsi="Times New Roman" w:cs="Times New Roman"/>
+          <w:sz w:val="24"/>
+          <w:szCs w:val="24"/>
+        </w:rPr>
+        <w:t xml:space="preserve"> data, and </w:t>
+      </w:r>
+      <w:r>
+        <w:rPr>
+          <w:rFonts w:ascii="Times New Roman" w:hAnsi="Times New Roman" w:cs="Times New Roman"/>
+          <w:sz w:val="24"/>
+          <w:szCs w:val="24"/>
+        </w:rPr>
+        <w:t xml:space="preserve">it </w:t>
+      </w:r>
+      <w:r>
+        <w:rPr>
+          <w:rFonts w:ascii="Times New Roman" w:hAnsi="Times New Roman" w:cs="Times New Roman"/>
+          <w:sz w:val="24"/>
+          <w:szCs w:val="24"/>
+        </w:rPr>
+        <w:t>provided efficient means of collaboration</w:t>
+      </w:r>
+      <w:r>
+        <w:rPr>
+          <w:rFonts w:ascii="Times New Roman" w:hAnsi="Times New Roman" w:cs="Times New Roman"/>
+          <w:sz w:val="24"/>
+          <w:szCs w:val="24"/>
+        </w:rPr>
+        <w:t xml:space="preserve"> between the project contributors</w:t>
+      </w:r>
+      <w:r>
+        <w:rPr>
+          <w:rFonts w:ascii="Times New Roman" w:hAnsi="Times New Roman" w:cs="Times New Roman"/>
           <w:sz w:val="24"/>
           <w:szCs w:val="24"/>
         </w:rPr>
@@ -625,154 +797,6 @@
       <w:r>
         <w:rPr>
           <w:rFonts w:ascii="Times New Roman" w:hAnsi="Times New Roman" w:cs="Times New Roman"/>
-          <w:noProof/>
-          <w:sz w:val="24"/>
-          <w:szCs w:val="24"/>
-        </w:rPr>
-        <w:t xml:space="preserve"> </w:t>
-      </w:r>
-      <w:r>
-        <w:rPr>
-          <w:rFonts w:ascii="Times New Roman" w:hAnsi="Times New Roman" w:cs="Times New Roman"/>
-          <w:noProof/>
-          <w:sz w:val="24"/>
-          <w:szCs w:val="24"/>
-        </w:rPr>
-        <w:t xml:space="preserve">However, </w:t>
-      </w:r>
-      <w:r>
-        <w:rPr>
-          <w:rFonts w:ascii="Times New Roman" w:hAnsi="Times New Roman" w:cs="Times New Roman"/>
-          <w:noProof/>
-          <w:sz w:val="24"/>
-          <w:szCs w:val="24"/>
-        </w:rPr>
-        <w:t>in this case, misclassification of someone who is not at risk of developing disease into at risk or positive would not be much of a problem because taking preventive measures are not discouragable. In contrast, if we classify somone who is indeed at risk into negative, it would be a problem.</w:t>
-      </w:r>
-      <w:r>
-        <w:rPr>
-          <w:rFonts w:ascii="Times New Roman" w:hAnsi="Times New Roman" w:cs="Times New Roman"/>
-          <w:noProof/>
-          <w:sz w:val="24"/>
-          <w:szCs w:val="24"/>
-        </w:rPr>
-        <w:t xml:space="preserve"> So, we wanted the precision or sensitivity to be as high as possible.</w:t>
-      </w:r>
-    </w:p>
-    <w:p>
-      <w:pPr>
-        <w:jc w:val="both"/>
-        <w:rPr>
-          <w:rFonts w:ascii="Times New Roman" w:hAnsi="Times New Roman" w:cs="Times New Roman"/>
-          <w:b/>
-          <w:bCs/>
-          <w:sz w:val="24"/>
-          <w:szCs w:val="24"/>
-        </w:rPr>
-      </w:pPr>
-      <w:r>
-        <w:rPr>
-          <w:rFonts w:ascii="Times New Roman" w:hAnsi="Times New Roman" w:cs="Times New Roman"/>
-          <w:b/>
-          <w:bCs/>
-          <w:sz w:val="24"/>
-          <w:szCs w:val="24"/>
-        </w:rPr>
-        <w:t>Documentation</w:t>
-      </w:r>
-    </w:p>
-    <w:p>
-      <w:pPr>
-        <w:jc w:val="both"/>
-        <w:rPr>
-          <w:rFonts w:ascii="Times New Roman" w:hAnsi="Times New Roman" w:cs="Times New Roman"/>
-          <w:sz w:val="24"/>
-          <w:szCs w:val="24"/>
-        </w:rPr>
-      </w:pPr>
-      <w:r>
-        <w:rPr>
-          <w:rFonts w:ascii="Times New Roman" w:hAnsi="Times New Roman" w:cs="Times New Roman"/>
-          <w:sz w:val="24"/>
-          <w:szCs w:val="24"/>
-        </w:rPr>
-        <w:t>Steps were taken to ensure proper documentation and flawless reproducibility of the project from the start. For documentation, the codes were written in R Markdown file</w:t>
-      </w:r>
-      <w:r>
-        <w:rPr>
-          <w:rFonts w:ascii="Times New Roman" w:hAnsi="Times New Roman" w:cs="Times New Roman"/>
-          <w:sz w:val="24"/>
-          <w:szCs w:val="24"/>
-        </w:rPr>
-        <w:t xml:space="preserve"> using the knitr package</w:t>
-      </w:r>
-      <w:r>
-        <w:rPr>
-          <w:rFonts w:ascii="Times New Roman" w:hAnsi="Times New Roman" w:cs="Times New Roman"/>
-          <w:sz w:val="24"/>
-          <w:szCs w:val="24"/>
-        </w:rPr>
-        <w:t xml:space="preserve">, which is basically a stream of texts and codes. </w:t>
-      </w:r>
-      <w:r>
-        <w:rPr>
-          <w:rFonts w:ascii="Times New Roman" w:hAnsi="Times New Roman" w:cs="Times New Roman"/>
-          <w:sz w:val="24"/>
-          <w:szCs w:val="24"/>
-        </w:rPr>
-        <w:t xml:space="preserve">This ensured that the documentation was synchronized with codes, results </w:t>
-      </w:r>
-      <w:r>
-        <w:rPr>
-          <w:rFonts w:ascii="Times New Roman" w:hAnsi="Times New Roman" w:cs="Times New Roman"/>
-          <w:sz w:val="24"/>
-          <w:szCs w:val="24"/>
-        </w:rPr>
-        <w:t>were in sync with</w:t>
-      </w:r>
-      <w:r>
-        <w:rPr>
-          <w:rFonts w:ascii="Times New Roman" w:hAnsi="Times New Roman" w:cs="Times New Roman"/>
-          <w:sz w:val="24"/>
-          <w:szCs w:val="24"/>
-        </w:rPr>
-        <w:t xml:space="preserve"> data, and </w:t>
-      </w:r>
-      <w:r>
-        <w:rPr>
-          <w:rFonts w:ascii="Times New Roman" w:hAnsi="Times New Roman" w:cs="Times New Roman"/>
-          <w:sz w:val="24"/>
-          <w:szCs w:val="24"/>
-        </w:rPr>
-        <w:t xml:space="preserve">it </w:t>
-      </w:r>
-      <w:r>
-        <w:rPr>
-          <w:rFonts w:ascii="Times New Roman" w:hAnsi="Times New Roman" w:cs="Times New Roman"/>
-          <w:sz w:val="24"/>
-          <w:szCs w:val="24"/>
-        </w:rPr>
-        <w:t>provided efficient means of collaboration</w:t>
-      </w:r>
-      <w:r>
-        <w:rPr>
-          <w:rFonts w:ascii="Times New Roman" w:hAnsi="Times New Roman" w:cs="Times New Roman"/>
-          <w:sz w:val="24"/>
-          <w:szCs w:val="24"/>
-        </w:rPr>
-        <w:t xml:space="preserve"> between the project contributors</w:t>
-      </w:r>
-      <w:r>
-        <w:rPr>
-          <w:rFonts w:ascii="Times New Roman" w:hAnsi="Times New Roman" w:cs="Times New Roman"/>
-          <w:sz w:val="24"/>
-          <w:szCs w:val="24"/>
-        </w:rPr>
-        <w:t>.</w:t>
-      </w:r>
-      <w:r>
-        <w:rPr>
-          <w:rFonts w:ascii="Times New Roman" w:hAnsi="Times New Roman" w:cs="Times New Roman"/>
           <w:sz w:val="24"/>
           <w:szCs w:val="24"/>
         </w:rPr>
@@ -808,16 +832,7 @@
           <w:sz w:val="24"/>
           <w:szCs w:val="24"/>
         </w:rPr>
-        <w:t xml:space="preserve"> version control system, and GitHub, the most popular </w:t>
-      </w:r>
-      <w:r>
-        <w:rPr>
-          <w:rFonts w:ascii="Times New Roman" w:hAnsi="Times New Roman" w:cs="Times New Roman"/>
-          <w:sz w:val="24"/>
-          <w:szCs w:val="24"/>
-        </w:rPr>
-        <w:lastRenderedPageBreak/>
-        <w:t>code sharing platform based on Git.</w:t>
+        <w:t xml:space="preserve"> version control system, and GitHub, the most popular code sharing platform based on Git.</w:t>
       </w:r>
       <w:r>
         <w:rPr>
@@ -1699,7 +1714,7 @@
 </file>
 
 <file path=customXml/itemProps1.xml><?xml version="1.0" encoding="utf-8"?>
-<ds:datastoreItem xmlns:ds="http://schemas.openxmlformats.org/officeDocument/2006/customXml" ds:itemID="{B723FB77-F0A3-4C2D-A93F-EF01020636AD}">
+<ds:datastoreItem xmlns:ds="http://schemas.openxmlformats.org/officeDocument/2006/customXml" ds:itemID="{46B8C8C6-EDCF-48D9-98A7-F0B275F966DE}">
   <ds:schemaRefs>
     <ds:schemaRef ds:uri="http://schemas.openxmlformats.org/officeDocument/2006/bibliography"/>
   </ds:schemaRefs>

</xml_diff>

<commit_message>
codes - adds feature selectiom & modelling
</commit_message>
<xml_diff>
--- a/docs/5_methodology.docx
+++ b/docs/5_methodology.docx
@@ -147,16 +147,6 @@
           <w:szCs w:val="24"/>
         </w:rPr>
       </w:pPr>
-    </w:p>
-    <w:p>
-      <w:pPr>
-        <w:jc w:val="both"/>
-        <w:rPr>
-          <w:rFonts w:ascii="Times New Roman" w:hAnsi="Times New Roman" w:cs="Times New Roman"/>
-          <w:sz w:val="24"/>
-          <w:szCs w:val="24"/>
-        </w:rPr>
-      </w:pPr>
       <w:r>
         <w:rPr>
           <w:rFonts w:ascii="Times New Roman" w:hAnsi="Times New Roman" w:cs="Times New Roman"/>
@@ -165,318 +155,165 @@
           <w:sz w:val="24"/>
           <w:szCs w:val="24"/>
         </w:rPr>
-        <w:t>Model Selection</w:t>
-      </w:r>
-    </w:p>
-    <w:p>
-      <w:pPr>
-        <w:jc w:val="both"/>
-        <w:rPr>
-          <w:rFonts w:ascii="Times New Roman" w:hAnsi="Times New Roman" w:cs="Times New Roman"/>
-          <w:sz w:val="24"/>
-          <w:szCs w:val="24"/>
-        </w:rPr>
-      </w:pPr>
-      <w:r>
-        <w:rPr>
-          <w:rFonts w:ascii="Times New Roman" w:hAnsi="Times New Roman" w:cs="Times New Roman"/>
-          <w:sz w:val="24"/>
-          <w:szCs w:val="24"/>
-        </w:rPr>
-        <w:t>Our aim is to predict whether a person is at risk of developing cardiovascular disease, which is a classification problem.</w:t>
-      </w:r>
-      <w:r>
-        <w:rPr>
-          <w:rFonts w:ascii="Times New Roman" w:hAnsi="Times New Roman" w:cs="Times New Roman"/>
-          <w:sz w:val="24"/>
-          <w:szCs w:val="24"/>
-        </w:rPr>
-        <w:t xml:space="preserve"> Because we are classifying patients into two groups, that is positive and negative, this problem is a binary classification problem. There are many algorithms</w:t>
-      </w:r>
-      <w:r>
-        <w:rPr>
-          <w:rFonts w:ascii="Times New Roman" w:hAnsi="Times New Roman" w:cs="Times New Roman"/>
-          <w:sz w:val="24"/>
-          <w:szCs w:val="24"/>
-        </w:rPr>
-        <w:t xml:space="preserve"> available</w:t>
-      </w:r>
-      <w:r>
-        <w:rPr>
-          <w:rFonts w:ascii="Times New Roman" w:hAnsi="Times New Roman" w:cs="Times New Roman"/>
-          <w:sz w:val="24"/>
-          <w:szCs w:val="24"/>
-        </w:rPr>
-        <w:t xml:space="preserve"> for binary classification</w:t>
-      </w:r>
-      <w:r>
-        <w:rPr>
-          <w:rFonts w:ascii="Times New Roman" w:hAnsi="Times New Roman" w:cs="Times New Roman"/>
-          <w:sz w:val="24"/>
-          <w:szCs w:val="24"/>
-        </w:rPr>
-        <w:t xml:space="preserve"> problems</w:t>
-      </w:r>
-      <w:r>
-        <w:rPr>
-          <w:rFonts w:ascii="Times New Roman" w:hAnsi="Times New Roman" w:cs="Times New Roman"/>
-          <w:sz w:val="24"/>
-          <w:szCs w:val="24"/>
-        </w:rPr>
-        <w:t>. For example, Naïve Bayes, Decision Tree, Logistic Regression, Support Vector Machine, etc.</w:t>
-      </w:r>
-      <w:r>
-        <w:rPr>
-          <w:rFonts w:ascii="Times New Roman" w:hAnsi="Times New Roman" w:cs="Times New Roman"/>
-          <w:sz w:val="24"/>
-          <w:szCs w:val="24"/>
-        </w:rPr>
-        <w:t xml:space="preserve"> For this project, we have chosen to use </w:t>
-      </w:r>
-      <w:r>
-        <w:rPr>
-          <w:rFonts w:ascii="Times New Roman" w:hAnsi="Times New Roman" w:cs="Times New Roman"/>
-          <w:sz w:val="24"/>
-          <w:szCs w:val="24"/>
-        </w:rPr>
-        <w:t>all of the aforementioned algorithms to select the best one</w:t>
-      </w:r>
-      <w:r>
-        <w:rPr>
-          <w:rFonts w:ascii="Times New Roman" w:hAnsi="Times New Roman" w:cs="Times New Roman"/>
-          <w:sz w:val="24"/>
-          <w:szCs w:val="24"/>
-        </w:rPr>
-        <w:t xml:space="preserve">. </w:t>
-      </w:r>
-    </w:p>
-    <w:p>
-      <w:pPr>
-        <w:jc w:val="both"/>
-        <w:rPr>
-          <w:rFonts w:ascii="Times New Roman" w:hAnsi="Times New Roman" w:cs="Times New Roman"/>
-          <w:sz w:val="24"/>
-          <w:szCs w:val="24"/>
-        </w:rPr>
-      </w:pPr>
-      <w:r>
-        <w:rPr>
-          <w:rFonts w:ascii="Times New Roman" w:hAnsi="Times New Roman" w:cs="Times New Roman"/>
-          <w:sz w:val="24"/>
-          <w:szCs w:val="24"/>
-        </w:rPr>
-        <w:t xml:space="preserve">A. </w:t>
-      </w:r>
-      <w:r>
-        <w:rPr>
-          <w:rFonts w:ascii="Times New Roman" w:hAnsi="Times New Roman" w:cs="Times New Roman"/>
-          <w:sz w:val="24"/>
-          <w:szCs w:val="24"/>
-        </w:rPr>
-        <w:t>Support Vector Machine</w:t>
-      </w:r>
-    </w:p>
-    <w:p>
-      <w:pPr>
-        <w:jc w:val="both"/>
-        <w:rPr>
-          <w:rFonts w:ascii="Times New Roman" w:hAnsi="Times New Roman" w:cs="Times New Roman"/>
-          <w:noProof/>
-          <w:sz w:val="24"/>
-          <w:szCs w:val="24"/>
-        </w:rPr>
-      </w:pPr>
-      <w:r>
-        <w:rPr>
-          <w:rFonts w:ascii="Times New Roman" w:hAnsi="Times New Roman" w:cs="Times New Roman"/>
-          <w:noProof/>
-          <w:sz w:val="24"/>
-          <w:szCs w:val="24"/>
-        </w:rPr>
-        <w:t xml:space="preserve">SVM </w:t>
-      </w:r>
-      <w:r>
-        <w:rPr>
-          <w:rFonts w:ascii="Times New Roman" w:hAnsi="Times New Roman" w:cs="Times New Roman"/>
-          <w:noProof/>
-          <w:sz w:val="24"/>
-          <w:szCs w:val="24"/>
-        </w:rPr>
-        <w:t xml:space="preserve">is a non-parametric </w:t>
-      </w:r>
-      <w:r>
-        <w:rPr>
-          <w:rFonts w:ascii="Times New Roman" w:hAnsi="Times New Roman" w:cs="Times New Roman"/>
-          <w:noProof/>
-          <w:sz w:val="24"/>
-          <w:szCs w:val="24"/>
-        </w:rPr>
-        <w:t>model</w:t>
-      </w:r>
-      <w:r>
-        <w:rPr>
-          <w:rFonts w:ascii="Times New Roman" w:hAnsi="Times New Roman" w:cs="Times New Roman"/>
-          <w:noProof/>
-          <w:sz w:val="24"/>
-          <w:szCs w:val="24"/>
-        </w:rPr>
-        <w:t xml:space="preserve"> and</w:t>
-      </w:r>
-      <w:r>
-        <w:rPr>
-          <w:rFonts w:ascii="Times New Roman" w:hAnsi="Times New Roman" w:cs="Times New Roman"/>
-          <w:noProof/>
-          <w:sz w:val="24"/>
-          <w:szCs w:val="24"/>
-        </w:rPr>
-        <w:t xml:space="preserve"> make</w:t>
-      </w:r>
-      <w:r>
-        <w:rPr>
-          <w:rFonts w:ascii="Times New Roman" w:hAnsi="Times New Roman" w:cs="Times New Roman"/>
-          <w:noProof/>
-          <w:sz w:val="24"/>
-          <w:szCs w:val="24"/>
-        </w:rPr>
-        <w:t>s</w:t>
-      </w:r>
-      <w:r>
-        <w:rPr>
-          <w:rFonts w:ascii="Times New Roman" w:hAnsi="Times New Roman" w:cs="Times New Roman"/>
-          <w:noProof/>
-          <w:sz w:val="24"/>
-          <w:szCs w:val="24"/>
-        </w:rPr>
-        <w:t xml:space="preserve"> less assumptions about the data.</w:t>
-      </w:r>
-      <w:r>
-        <w:rPr>
-          <w:rFonts w:ascii="Times New Roman" w:hAnsi="Times New Roman" w:cs="Times New Roman"/>
-          <w:noProof/>
-          <w:sz w:val="24"/>
-          <w:szCs w:val="24"/>
-        </w:rPr>
-        <w:t xml:space="preserve"> For this reason, even if the real-world data do not follow the training data distributions</w:t>
-      </w:r>
-      <w:r>
-        <w:rPr>
-          <w:rFonts w:ascii="Times New Roman" w:hAnsi="Times New Roman" w:cs="Times New Roman"/>
-          <w:noProof/>
-          <w:sz w:val="24"/>
-          <w:szCs w:val="24"/>
-        </w:rPr>
-        <w:t xml:space="preserve"> in future</w:t>
-      </w:r>
-      <w:r>
-        <w:rPr>
-          <w:rFonts w:ascii="Times New Roman" w:hAnsi="Times New Roman" w:cs="Times New Roman"/>
-          <w:noProof/>
-          <w:sz w:val="24"/>
-          <w:szCs w:val="24"/>
-        </w:rPr>
-        <w:t>, it will still give a fair result.</w:t>
-      </w:r>
-      <w:r>
-        <w:rPr>
-          <w:rFonts w:ascii="Times New Roman" w:hAnsi="Times New Roman" w:cs="Times New Roman"/>
-          <w:noProof/>
-          <w:sz w:val="24"/>
-          <w:szCs w:val="24"/>
-        </w:rPr>
-        <w:t xml:space="preserve"> </w:t>
-      </w:r>
-    </w:p>
-    <w:p>
-      <w:pPr>
-        <w:jc w:val="both"/>
-        <w:rPr>
-          <w:rFonts w:ascii="Times New Roman" w:hAnsi="Times New Roman" w:cs="Times New Roman"/>
-          <w:noProof/>
-          <w:sz w:val="24"/>
-          <w:szCs w:val="24"/>
-        </w:rPr>
-      </w:pPr>
-      <w:r>
-        <w:rPr>
-          <w:rFonts w:ascii="Times New Roman" w:hAnsi="Times New Roman" w:cs="Times New Roman"/>
-          <w:noProof/>
-          <w:sz w:val="24"/>
-          <w:szCs w:val="24"/>
-        </w:rPr>
-        <w:t xml:space="preserve">B. </w:t>
-      </w:r>
-      <w:r>
-        <w:rPr>
-          <w:rFonts w:ascii="Times New Roman" w:hAnsi="Times New Roman" w:cs="Times New Roman"/>
-          <w:noProof/>
-          <w:sz w:val="24"/>
-          <w:szCs w:val="24"/>
-        </w:rPr>
-        <w:t>Naïve Bayes</w:t>
-      </w:r>
-    </w:p>
-    <w:p>
-      <w:pPr>
-        <w:jc w:val="both"/>
-        <w:rPr>
-          <w:rFonts w:ascii="Times New Roman" w:hAnsi="Times New Roman" w:cs="Times New Roman"/>
-          <w:noProof/>
-          <w:sz w:val="24"/>
-          <w:szCs w:val="24"/>
-        </w:rPr>
-      </w:pPr>
-      <w:r>
-        <w:rPr>
-          <w:rFonts w:ascii="Times New Roman" w:hAnsi="Times New Roman" w:cs="Times New Roman"/>
-          <w:noProof/>
-          <w:sz w:val="24"/>
-          <w:szCs w:val="24"/>
-        </w:rPr>
-        <w:t>In contrast, Naïve Bayes</w:t>
-      </w:r>
-      <w:r>
-        <w:rPr>
-          <w:rFonts w:ascii="Times New Roman" w:hAnsi="Times New Roman" w:cs="Times New Roman"/>
-          <w:noProof/>
-          <w:sz w:val="24"/>
-          <w:szCs w:val="24"/>
-        </w:rPr>
-        <w:t xml:space="preserve"> is a parametric model and</w:t>
-      </w:r>
-      <w:r>
-        <w:rPr>
-          <w:rFonts w:ascii="Times New Roman" w:hAnsi="Times New Roman" w:cs="Times New Roman"/>
-          <w:noProof/>
-          <w:sz w:val="24"/>
-          <w:szCs w:val="24"/>
-        </w:rPr>
-        <w:t xml:space="preserve"> </w:t>
-      </w:r>
-      <w:r>
-        <w:rPr>
-          <w:rFonts w:ascii="Times New Roman" w:hAnsi="Times New Roman" w:cs="Times New Roman"/>
-          <w:noProof/>
-          <w:sz w:val="24"/>
-          <w:szCs w:val="24"/>
-        </w:rPr>
-        <w:t>has several assumptions about the data</w:t>
-      </w:r>
-      <w:r>
-        <w:rPr>
-          <w:rFonts w:ascii="Times New Roman" w:hAnsi="Times New Roman" w:cs="Times New Roman"/>
-          <w:noProof/>
-          <w:sz w:val="24"/>
-          <w:szCs w:val="24"/>
-        </w:rPr>
-        <w:t>, for example, it assumes that the features are independent of each other.</w:t>
-      </w:r>
-    </w:p>
-    <w:p>
-      <w:pPr>
-        <w:jc w:val="both"/>
-        <w:rPr>
-          <w:rFonts w:ascii="Times New Roman" w:hAnsi="Times New Roman" w:cs="Times New Roman"/>
-          <w:noProof/>
+        <w:t>Feature Selection</w:t>
+      </w:r>
+    </w:p>
+    <w:p>
+      <w:pPr>
+        <w:jc w:val="both"/>
+        <w:rPr>
+          <w:rFonts w:ascii="Times New Roman" w:hAnsi="Times New Roman" w:cs="Times New Roman"/>
+          <w:sz w:val="24"/>
+          <w:szCs w:val="24"/>
+        </w:rPr>
+      </w:pPr>
+      <w:r>
+        <w:rPr>
+          <w:rFonts w:ascii="Times New Roman" w:hAnsi="Times New Roman" w:cs="Times New Roman"/>
+          <w:sz w:val="24"/>
+          <w:szCs w:val="24"/>
+        </w:rPr>
+        <w:t xml:space="preserve">Most of the feature selection methods can be categorized in two categories, which are, wrapper methods and filter methods </w:t>
+      </w:r>
+      <w:r>
+        <w:rPr>
+          <w:rFonts w:ascii="Times New Roman" w:hAnsi="Times New Roman" w:cs="Times New Roman"/>
+          <w:sz w:val="24"/>
+          <w:szCs w:val="24"/>
+        </w:rPr>
+        <w:fldChar w:fldCharType="begin" w:fldLock="1"/>
+      </w:r>
+      <w:r>
+        <w:rPr>
+          <w:rFonts w:ascii="Times New Roman" w:hAnsi="Times New Roman" w:cs="Times New Roman"/>
+          <w:sz w:val="24"/>
+          <w:szCs w:val="24"/>
+        </w:rPr>
+        <w:instrText>ADDIN CSL_CITATION {"citationItems":[{"id":"ITEM-1","itemData":{"ISBN":"1558603352","ISSN":"00189340","abstract":"W e address the problem of ?nding a subset of features that allo ws a supervised induc? tion algorithm to induce small high?accuracy concepts? W e examine notions of relev ance and irrelev ance? and sho w that the de?nitions used in the mac hine learning literature do not adequately partition the features in to useful categories of relev ance? W e presen t de?ni? tions for irrelev ance and for t o degrees of w relev ance? These de?nitions impro e our un? v derstanding of the beha vior of previous sub? set selection algorithms? and help de?ne the subset of features that should be sough t? The features selected should depend not only on the features and the target concept? but also on the induction algorithm? W e describe a method for feature subset selection using cross?v alidation that is applicable to an yin? duction algorithm? and discuss experimen ts conducted with ID? and C??? on arti?cial and real datasets","author":[{"dropping-particle":"","family":"John","given":"Gh","non-dropping-particle":"","parse-names":false,"suffix":""},{"dropping-particle":"","family":"Kohavi","given":"Ron","non-dropping-particle":"","parse-names":false,"suffix":""},{"dropping-particle":"","family":"Pfleger","given":"K","non-dropping-particle":"","parse-names":false,"suffix":""}],"container-title":"Icml","id":"ITEM-1","issued":{"date-parts":[["1994"]]},"page":"121-129","title":"IrreleJohn, G., Kohavi, R., &amp; Pfleger, K. (1994). Irrelevant Features and the Subset Selection Problem. Icml, 121–129. Retrieved from http://machine-learning.martinsewell.com/feature-selection/JohnKohaviPfleger1994.pdfvant Features and the Subset Selectio","type":"article-journal"},"uris":["http://www.mendeley.com/documents/?uuid=f83a6430-6229-4004-89f2-f0a68e8b5f93"]}],"mendeley":{"formattedCitation":"[1]","plainTextFormattedCitation":"[1]","previouslyFormattedCitation":"[1]"},"properties":{"noteIndex":0},"schema":"https://github.com/citation-style-language/schema/raw/master/csl-citation.json"}</w:instrText>
+      </w:r>
+      <w:r>
+        <w:rPr>
+          <w:rFonts w:ascii="Times New Roman" w:hAnsi="Times New Roman" w:cs="Times New Roman"/>
+          <w:sz w:val="24"/>
+          <w:szCs w:val="24"/>
+        </w:rPr>
+        <w:fldChar w:fldCharType="separate"/>
+      </w:r>
+      <w:r>
+        <w:rPr>
+          <w:rFonts w:ascii="Times New Roman" w:hAnsi="Times New Roman" w:cs="Times New Roman"/>
+          <w:noProof/>
+          <w:sz w:val="24"/>
+          <w:szCs w:val="24"/>
+        </w:rPr>
+        <w:t>[1]</w:t>
+      </w:r>
+      <w:r>
+        <w:rPr>
+          <w:rFonts w:ascii="Times New Roman" w:hAnsi="Times New Roman" w:cs="Times New Roman"/>
+          <w:sz w:val="24"/>
+          <w:szCs w:val="24"/>
+        </w:rPr>
+        <w:fldChar w:fldCharType="end"/>
+      </w:r>
+      <w:r>
+        <w:rPr>
+          <w:rFonts w:ascii="Times New Roman" w:hAnsi="Times New Roman" w:cs="Times New Roman"/>
+          <w:sz w:val="24"/>
+          <w:szCs w:val="24"/>
+        </w:rPr>
+        <w:t>. Wrapper methods evaluate a model by plugging different sets of features in order to find out the optimal subset for which the performance is maximum. Wrapper methods are, indeed, search algorithms that take features as inputs and output the optimal subset of features. There are various wrapper methods available, for example, recursive feature elimination, genetic algorithms, simulated annealing, etc. On the other hand, filter methods find out the relevance of the features before modelling the data and models the data subsequently only with important features. In other words, only features with important relationship are retained for training.</w:t>
+      </w:r>
+    </w:p>
+    <w:p>
+      <w:pPr>
+        <w:jc w:val="both"/>
+        <w:rPr>
+          <w:rFonts w:ascii="Times New Roman" w:hAnsi="Times New Roman" w:cs="Times New Roman"/>
+          <w:sz w:val="24"/>
+          <w:szCs w:val="24"/>
+        </w:rPr>
+      </w:pPr>
+      <w:r>
+        <w:rPr>
+          <w:rFonts w:ascii="Times New Roman" w:hAnsi="Times New Roman" w:cs="Times New Roman"/>
+          <w:sz w:val="24"/>
+          <w:szCs w:val="24"/>
+        </w:rPr>
+        <w:t>However, there are both advantages and disadvantages of both methods. Filter methods are less computationally demanding task than its counterpart, but it does not directly justify the performance of the model. As this method evaluates each feature separately, important interactions between features is not quantified. In contrast, wrapper methods are computationally intensive tasks, but there is no risk of overfitting.</w:t>
+      </w:r>
+    </w:p>
+    <w:p>
+      <w:pPr>
+        <w:jc w:val="both"/>
+        <w:rPr>
+          <w:rFonts w:ascii="Times New Roman" w:hAnsi="Times New Roman" w:cs="Times New Roman"/>
+          <w:sz w:val="24"/>
+          <w:szCs w:val="24"/>
+        </w:rPr>
+      </w:pPr>
+      <w:r>
+        <w:rPr>
+          <w:rFonts w:ascii="Times New Roman" w:hAnsi="Times New Roman" w:cs="Times New Roman"/>
+          <w:sz w:val="24"/>
+          <w:szCs w:val="24"/>
+        </w:rPr>
+        <w:t xml:space="preserve">In this study, </w:t>
+      </w:r>
+      <w:r>
+        <w:rPr>
+          <w:rFonts w:ascii="Times New Roman" w:hAnsi="Times New Roman" w:cs="Times New Roman"/>
+          <w:sz w:val="24"/>
+          <w:szCs w:val="24"/>
+        </w:rPr>
+        <w:t xml:space="preserve">a </w:t>
+      </w:r>
+      <w:r>
+        <w:rPr>
+          <w:rFonts w:ascii="Times New Roman" w:hAnsi="Times New Roman" w:cs="Times New Roman"/>
+          <w:sz w:val="24"/>
+          <w:szCs w:val="24"/>
+        </w:rPr>
+        <w:t xml:space="preserve">wrapper method </w:t>
+      </w:r>
+      <w:r>
+        <w:rPr>
+          <w:rFonts w:ascii="Times New Roman" w:hAnsi="Times New Roman" w:cs="Times New Roman"/>
+          <w:sz w:val="24"/>
+          <w:szCs w:val="24"/>
+        </w:rPr>
+        <w:t xml:space="preserve">Recursive Feature Elimination (RFE) </w:t>
+      </w:r>
+      <w:r>
+        <w:rPr>
+          <w:rFonts w:ascii="Times New Roman" w:hAnsi="Times New Roman" w:cs="Times New Roman"/>
+          <w:sz w:val="24"/>
+          <w:szCs w:val="24"/>
+        </w:rPr>
+        <w:t>w</w:t>
+      </w:r>
+      <w:r>
+        <w:rPr>
+          <w:rFonts w:ascii="Times New Roman" w:hAnsi="Times New Roman" w:cs="Times New Roman"/>
+          <w:sz w:val="24"/>
+          <w:szCs w:val="24"/>
+        </w:rPr>
+        <w:t>as</w:t>
+      </w:r>
+      <w:r>
+        <w:rPr>
+          <w:rFonts w:ascii="Times New Roman" w:hAnsi="Times New Roman" w:cs="Times New Roman"/>
+          <w:sz w:val="24"/>
+          <w:szCs w:val="24"/>
+        </w:rPr>
+        <w:t xml:space="preserve"> applied because during the exploratory analysis no feature was found to have significant predictive power over the target. So, we trained each model with different subsets of feature to identify the most effective ones.</w:t>
+      </w:r>
+    </w:p>
+    <w:p>
+      <w:pPr>
+        <w:jc w:val="both"/>
+        <w:rPr>
+          <w:rFonts w:ascii="Times New Roman" w:hAnsi="Times New Roman" w:cs="Times New Roman"/>
           <w:sz w:val="24"/>
           <w:szCs w:val="24"/>
         </w:rPr>
@@ -486,81 +323,80 @@
           <w:rFonts w:ascii="Times New Roman" w:hAnsi="Times New Roman" w:cs="Times New Roman"/>
           <w:b/>
           <w:bCs/>
-          <w:noProof/>
-          <w:sz w:val="24"/>
-          <w:szCs w:val="24"/>
-        </w:rPr>
-        <w:t>Model Evaluation</w:t>
-      </w:r>
-    </w:p>
-    <w:p>
-      <w:pPr>
-        <w:jc w:val="both"/>
-        <w:rPr>
-          <w:rFonts w:ascii="Times New Roman" w:hAnsi="Times New Roman" w:cs="Times New Roman"/>
-          <w:noProof/>
-          <w:sz w:val="24"/>
-          <w:szCs w:val="24"/>
-        </w:rPr>
-      </w:pPr>
-      <w:r>
-        <w:rPr>
-          <w:rFonts w:ascii="Times New Roman" w:hAnsi="Times New Roman" w:cs="Times New Roman"/>
-          <w:noProof/>
-          <w:sz w:val="24"/>
-          <w:szCs w:val="24"/>
-        </w:rPr>
-        <w:t>For model evaluation, we, first, established the null model, which is the lower bound of the model. As it is a classification problem, we selected null model to be the most common of all target classes. Then we calculated the Bayes rate which is the upper bound of the model. We also constructed the best single variable model possible and compared it against our final models. For performance</w:t>
-      </w:r>
-      <w:r>
-        <w:rPr>
-          <w:rFonts w:ascii="Times New Roman" w:hAnsi="Times New Roman" w:cs="Times New Roman"/>
-          <w:noProof/>
-          <w:sz w:val="24"/>
-          <w:szCs w:val="24"/>
-        </w:rPr>
-        <w:t xml:space="preserve"> measurement</w:t>
-      </w:r>
-      <w:r>
-        <w:rPr>
-          <w:rFonts w:ascii="Times New Roman" w:hAnsi="Times New Roman" w:cs="Times New Roman"/>
-          <w:noProof/>
-          <w:sz w:val="24"/>
-          <w:szCs w:val="24"/>
-        </w:rPr>
-        <w:t>, we constructed confusion matri</w:t>
-      </w:r>
-      <w:r>
-        <w:rPr>
-          <w:rFonts w:ascii="Times New Roman" w:hAnsi="Times New Roman" w:cs="Times New Roman"/>
-          <w:noProof/>
-          <w:sz w:val="24"/>
-          <w:szCs w:val="24"/>
-        </w:rPr>
-        <w:t>ces</w:t>
-      </w:r>
-      <w:r>
-        <w:rPr>
-          <w:rFonts w:ascii="Times New Roman" w:hAnsi="Times New Roman" w:cs="Times New Roman"/>
-          <w:noProof/>
-          <w:sz w:val="24"/>
-          <w:szCs w:val="24"/>
-        </w:rPr>
-        <w:t xml:space="preserve"> and calculated accuracy, precision, recall</w:t>
-      </w:r>
-      <w:r>
-        <w:rPr>
-          <w:rFonts w:ascii="Times New Roman" w:hAnsi="Times New Roman" w:cs="Times New Roman"/>
-          <w:noProof/>
-          <w:sz w:val="24"/>
-          <w:szCs w:val="24"/>
-        </w:rPr>
-        <w:t>, f1 score, specificity, and sensitivity</w:t>
-      </w:r>
-      <w:r>
-        <w:rPr>
-          <w:rFonts w:ascii="Times New Roman" w:hAnsi="Times New Roman" w:cs="Times New Roman"/>
-          <w:noProof/>
+          <w:sz w:val="24"/>
+          <w:szCs w:val="24"/>
+        </w:rPr>
+        <w:t>Model Selection</w:t>
+      </w:r>
+    </w:p>
+    <w:p>
+      <w:pPr>
+        <w:jc w:val="both"/>
+        <w:rPr>
+          <w:rFonts w:ascii="Times New Roman" w:hAnsi="Times New Roman" w:cs="Times New Roman"/>
+          <w:sz w:val="24"/>
+          <w:szCs w:val="24"/>
+        </w:rPr>
+      </w:pPr>
+      <w:r>
+        <w:rPr>
+          <w:rFonts w:ascii="Times New Roman" w:hAnsi="Times New Roman" w:cs="Times New Roman"/>
+          <w:sz w:val="24"/>
+          <w:szCs w:val="24"/>
+        </w:rPr>
+        <w:t>Our aim is to predict whether a person is at risk of developing cardiovascular disease, which is a classification problem.</w:t>
+      </w:r>
+      <w:r>
+        <w:rPr>
+          <w:rFonts w:ascii="Times New Roman" w:hAnsi="Times New Roman" w:cs="Times New Roman"/>
+          <w:sz w:val="24"/>
+          <w:szCs w:val="24"/>
+        </w:rPr>
+        <w:t xml:space="preserve"> Because we are classifying patients into two groups, that is positive and negative, this problem is a binary classification problem. There are many algorithms</w:t>
+      </w:r>
+      <w:r>
+        <w:rPr>
+          <w:rFonts w:ascii="Times New Roman" w:hAnsi="Times New Roman" w:cs="Times New Roman"/>
+          <w:sz w:val="24"/>
+          <w:szCs w:val="24"/>
+        </w:rPr>
+        <w:t xml:space="preserve"> available</w:t>
+      </w:r>
+      <w:r>
+        <w:rPr>
+          <w:rFonts w:ascii="Times New Roman" w:hAnsi="Times New Roman" w:cs="Times New Roman"/>
+          <w:sz w:val="24"/>
+          <w:szCs w:val="24"/>
+        </w:rPr>
+        <w:t xml:space="preserve"> for binary classification</w:t>
+      </w:r>
+      <w:r>
+        <w:rPr>
+          <w:rFonts w:ascii="Times New Roman" w:hAnsi="Times New Roman" w:cs="Times New Roman"/>
+          <w:sz w:val="24"/>
+          <w:szCs w:val="24"/>
+        </w:rPr>
+        <w:t xml:space="preserve"> problems</w:t>
+      </w:r>
+      <w:r>
+        <w:rPr>
+          <w:rFonts w:ascii="Times New Roman" w:hAnsi="Times New Roman" w:cs="Times New Roman"/>
+          <w:sz w:val="24"/>
+          <w:szCs w:val="24"/>
+        </w:rPr>
+        <w:t>. For example, Naïve Bayes, Decision Tree, Logistic Regression, Support Vector Machine, etc.</w:t>
+      </w:r>
+      <w:r>
+        <w:rPr>
+          <w:rFonts w:ascii="Times New Roman" w:hAnsi="Times New Roman" w:cs="Times New Roman"/>
+          <w:sz w:val="24"/>
+          <w:szCs w:val="24"/>
+        </w:rPr>
+        <w:t xml:space="preserve"> For this project, we</w:t>
+      </w:r>
+      <w:r>
+        <w:rPr>
+          <w:rFonts w:ascii="Times New Roman" w:hAnsi="Times New Roman" w:cs="Times New Roman"/>
           <w:sz w:val="24"/>
           <w:szCs w:val="24"/>
         </w:rPr>
@@ -569,20 +405,208 @@
       <w:r>
         <w:rPr>
           <w:rFonts w:ascii="Times New Roman" w:hAnsi="Times New Roman" w:cs="Times New Roman"/>
-          <w:noProof/>
-          <w:sz w:val="24"/>
-          <w:szCs w:val="24"/>
-        </w:rPr>
-        <w:t>for all the models</w:t>
-      </w:r>
-      <w:r>
-        <w:rPr>
-          <w:rFonts w:ascii="Times New Roman" w:hAnsi="Times New Roman" w:cs="Times New Roman"/>
-          <w:noProof/>
-          <w:sz w:val="24"/>
-          <w:szCs w:val="24"/>
-        </w:rPr>
-        <w:t>.</w:t>
+          <w:sz w:val="24"/>
+          <w:szCs w:val="24"/>
+        </w:rPr>
+        <w:t xml:space="preserve">chose to use </w:t>
+      </w:r>
+      <w:r>
+        <w:rPr>
+          <w:rFonts w:ascii="Times New Roman" w:hAnsi="Times New Roman" w:cs="Times New Roman"/>
+          <w:sz w:val="24"/>
+          <w:szCs w:val="24"/>
+        </w:rPr>
+        <w:t>all of the aforementioned algorithms to select the best one</w:t>
+      </w:r>
+      <w:r>
+        <w:rPr>
+          <w:rFonts w:ascii="Times New Roman" w:hAnsi="Times New Roman" w:cs="Times New Roman"/>
+          <w:sz w:val="24"/>
+          <w:szCs w:val="24"/>
+        </w:rPr>
+        <w:t xml:space="preserve">. </w:t>
+      </w:r>
+    </w:p>
+    <w:p>
+      <w:pPr>
+        <w:jc w:val="both"/>
+        <w:rPr>
+          <w:rFonts w:ascii="Times New Roman" w:hAnsi="Times New Roman" w:cs="Times New Roman"/>
+          <w:sz w:val="24"/>
+          <w:szCs w:val="24"/>
+        </w:rPr>
+      </w:pPr>
+      <w:r>
+        <w:rPr>
+          <w:rFonts w:ascii="Times New Roman" w:hAnsi="Times New Roman" w:cs="Times New Roman"/>
+          <w:sz w:val="24"/>
+          <w:szCs w:val="24"/>
+        </w:rPr>
+        <w:t>A. Logistic Regression</w:t>
+      </w:r>
+    </w:p>
+    <w:p>
+      <w:pPr>
+        <w:jc w:val="both"/>
+        <w:rPr>
+          <w:rFonts w:ascii="Times New Roman" w:hAnsi="Times New Roman" w:cs="Times New Roman"/>
+          <w:sz w:val="24"/>
+          <w:szCs w:val="24"/>
+        </w:rPr>
+      </w:pPr>
+      <w:r>
+        <w:rPr>
+          <w:rFonts w:ascii="Times New Roman" w:hAnsi="Times New Roman" w:cs="Times New Roman"/>
+          <w:sz w:val="24"/>
+          <w:szCs w:val="24"/>
+        </w:rPr>
+        <w:t>B. Decision Tree</w:t>
+      </w:r>
+    </w:p>
+    <w:p>
+      <w:pPr>
+        <w:jc w:val="both"/>
+        <w:rPr>
+          <w:rFonts w:ascii="Times New Roman" w:hAnsi="Times New Roman" w:cs="Times New Roman"/>
+          <w:sz w:val="24"/>
+          <w:szCs w:val="24"/>
+        </w:rPr>
+      </w:pPr>
+      <w:r>
+        <w:rPr>
+          <w:rFonts w:ascii="Times New Roman" w:hAnsi="Times New Roman" w:cs="Times New Roman"/>
+          <w:sz w:val="24"/>
+          <w:szCs w:val="24"/>
+        </w:rPr>
+        <w:t>C</w:t>
+      </w:r>
+      <w:r>
+        <w:rPr>
+          <w:rFonts w:ascii="Times New Roman" w:hAnsi="Times New Roman" w:cs="Times New Roman"/>
+          <w:sz w:val="24"/>
+          <w:szCs w:val="24"/>
+        </w:rPr>
+        <w:t xml:space="preserve">. </w:t>
+      </w:r>
+      <w:r>
+        <w:rPr>
+          <w:rFonts w:ascii="Times New Roman" w:hAnsi="Times New Roman" w:cs="Times New Roman"/>
+          <w:sz w:val="24"/>
+          <w:szCs w:val="24"/>
+        </w:rPr>
+        <w:t>Support Vector Machine</w:t>
+      </w:r>
+    </w:p>
+    <w:p>
+      <w:pPr>
+        <w:jc w:val="both"/>
+        <w:rPr>
+          <w:rFonts w:ascii="Times New Roman" w:hAnsi="Times New Roman" w:cs="Times New Roman"/>
+          <w:noProof/>
+          <w:sz w:val="24"/>
+          <w:szCs w:val="24"/>
+        </w:rPr>
+      </w:pPr>
+      <w:r>
+        <w:rPr>
+          <w:rFonts w:ascii="Times New Roman" w:hAnsi="Times New Roman" w:cs="Times New Roman"/>
+          <w:noProof/>
+          <w:sz w:val="24"/>
+          <w:szCs w:val="24"/>
+        </w:rPr>
+        <w:t xml:space="preserve">SVM </w:t>
+      </w:r>
+      <w:r>
+        <w:rPr>
+          <w:rFonts w:ascii="Times New Roman" w:hAnsi="Times New Roman" w:cs="Times New Roman"/>
+          <w:noProof/>
+          <w:sz w:val="24"/>
+          <w:szCs w:val="24"/>
+        </w:rPr>
+        <w:t xml:space="preserve">is a non-parametric </w:t>
+      </w:r>
+      <w:r>
+        <w:rPr>
+          <w:rFonts w:ascii="Times New Roman" w:hAnsi="Times New Roman" w:cs="Times New Roman"/>
+          <w:noProof/>
+          <w:sz w:val="24"/>
+          <w:szCs w:val="24"/>
+        </w:rPr>
+        <w:t>model</w:t>
+      </w:r>
+      <w:r>
+        <w:rPr>
+          <w:rFonts w:ascii="Times New Roman" w:hAnsi="Times New Roman" w:cs="Times New Roman"/>
+          <w:noProof/>
+          <w:sz w:val="24"/>
+          <w:szCs w:val="24"/>
+        </w:rPr>
+        <w:t xml:space="preserve"> and</w:t>
+      </w:r>
+      <w:r>
+        <w:rPr>
+          <w:rFonts w:ascii="Times New Roman" w:hAnsi="Times New Roman" w:cs="Times New Roman"/>
+          <w:noProof/>
+          <w:sz w:val="24"/>
+          <w:szCs w:val="24"/>
+        </w:rPr>
+        <w:t xml:space="preserve"> make</w:t>
+      </w:r>
+      <w:r>
+        <w:rPr>
+          <w:rFonts w:ascii="Times New Roman" w:hAnsi="Times New Roman" w:cs="Times New Roman"/>
+          <w:noProof/>
+          <w:sz w:val="24"/>
+          <w:szCs w:val="24"/>
+        </w:rPr>
+        <w:t>s</w:t>
+      </w:r>
+      <w:r>
+        <w:rPr>
+          <w:rFonts w:ascii="Times New Roman" w:hAnsi="Times New Roman" w:cs="Times New Roman"/>
+          <w:noProof/>
+          <w:sz w:val="24"/>
+          <w:szCs w:val="24"/>
+        </w:rPr>
+        <w:t xml:space="preserve"> less assumptions about the data.</w:t>
+      </w:r>
+      <w:r>
+        <w:rPr>
+          <w:rFonts w:ascii="Times New Roman" w:hAnsi="Times New Roman" w:cs="Times New Roman"/>
+          <w:noProof/>
+          <w:sz w:val="24"/>
+          <w:szCs w:val="24"/>
+        </w:rPr>
+        <w:t xml:space="preserve"> For this reason, even if the real-world data do not follow the training data distributions</w:t>
+      </w:r>
+      <w:r>
+        <w:rPr>
+          <w:rFonts w:ascii="Times New Roman" w:hAnsi="Times New Roman" w:cs="Times New Roman"/>
+          <w:noProof/>
+          <w:sz w:val="24"/>
+          <w:szCs w:val="24"/>
+        </w:rPr>
+        <w:t xml:space="preserve"> in fut</w:t>
+      </w:r>
+      <w:bookmarkStart w:id="0" w:name="_GoBack"/>
+      <w:bookmarkEnd w:id="0"/>
+      <w:r>
+        <w:rPr>
+          <w:rFonts w:ascii="Times New Roman" w:hAnsi="Times New Roman" w:cs="Times New Roman"/>
+          <w:noProof/>
+          <w:sz w:val="24"/>
+          <w:szCs w:val="24"/>
+        </w:rPr>
+        <w:t>ure</w:t>
+      </w:r>
+      <w:r>
+        <w:rPr>
+          <w:rFonts w:ascii="Times New Roman" w:hAnsi="Times New Roman" w:cs="Times New Roman"/>
+          <w:noProof/>
+          <w:sz w:val="24"/>
+          <w:szCs w:val="24"/>
+        </w:rPr>
+        <w:t>, it will still give a fair result.</w:t>
       </w:r>
       <w:r>
         <w:rPr>
@@ -593,32 +617,100 @@
         </w:rPr>
         <w:t xml:space="preserve"> </w:t>
       </w:r>
-      <w:r>
-        <w:rPr>
-          <w:rFonts w:ascii="Times New Roman" w:hAnsi="Times New Roman" w:cs="Times New Roman"/>
-          <w:noProof/>
-          <w:sz w:val="24"/>
-          <w:szCs w:val="24"/>
-        </w:rPr>
-        <w:t xml:space="preserve">However, </w:t>
-      </w:r>
-      <w:r>
-        <w:rPr>
-          <w:rFonts w:ascii="Times New Roman" w:hAnsi="Times New Roman" w:cs="Times New Roman"/>
-          <w:noProof/>
-          <w:sz w:val="24"/>
-          <w:szCs w:val="24"/>
-        </w:rPr>
-        <w:t>in this case, misclassification of someone who is not at risk of developing disease into at risk or positive would not be much of a problem because taking preventive measures are not discouragable. In contrast, if we classify somone who is indeed at risk into negative, it would be a problem.</w:t>
-      </w:r>
-      <w:r>
-        <w:rPr>
-          <w:rFonts w:ascii="Times New Roman" w:hAnsi="Times New Roman" w:cs="Times New Roman"/>
-          <w:noProof/>
-          <w:sz w:val="24"/>
-          <w:szCs w:val="24"/>
-        </w:rPr>
-        <w:t xml:space="preserve"> So, we wanted the precision or sensitivity to be as high as possible.</w:t>
+    </w:p>
+    <w:p>
+      <w:pPr>
+        <w:jc w:val="both"/>
+        <w:rPr>
+          <w:rFonts w:ascii="Times New Roman" w:hAnsi="Times New Roman" w:cs="Times New Roman"/>
+          <w:noProof/>
+          <w:sz w:val="24"/>
+          <w:szCs w:val="24"/>
+        </w:rPr>
+      </w:pPr>
+      <w:r>
+        <w:rPr>
+          <w:rFonts w:ascii="Times New Roman" w:hAnsi="Times New Roman" w:cs="Times New Roman"/>
+          <w:noProof/>
+          <w:sz w:val="24"/>
+          <w:szCs w:val="24"/>
+        </w:rPr>
+        <w:t>D</w:t>
+      </w:r>
+      <w:r>
+        <w:rPr>
+          <w:rFonts w:ascii="Times New Roman" w:hAnsi="Times New Roman" w:cs="Times New Roman"/>
+          <w:noProof/>
+          <w:sz w:val="24"/>
+          <w:szCs w:val="24"/>
+        </w:rPr>
+        <w:t xml:space="preserve">. </w:t>
+      </w:r>
+      <w:r>
+        <w:rPr>
+          <w:rFonts w:ascii="Times New Roman" w:hAnsi="Times New Roman" w:cs="Times New Roman"/>
+          <w:noProof/>
+          <w:sz w:val="24"/>
+          <w:szCs w:val="24"/>
+        </w:rPr>
+        <w:t>Naïve Bayes</w:t>
+      </w:r>
+    </w:p>
+    <w:p>
+      <w:pPr>
+        <w:jc w:val="both"/>
+        <w:rPr>
+          <w:rFonts w:ascii="Times New Roman" w:hAnsi="Times New Roman" w:cs="Times New Roman"/>
+          <w:noProof/>
+          <w:sz w:val="24"/>
+          <w:szCs w:val="24"/>
+        </w:rPr>
+      </w:pPr>
+      <w:r>
+        <w:rPr>
+          <w:rFonts w:ascii="Times New Roman" w:hAnsi="Times New Roman" w:cs="Times New Roman"/>
+          <w:noProof/>
+          <w:sz w:val="24"/>
+          <w:szCs w:val="24"/>
+        </w:rPr>
+        <w:lastRenderedPageBreak/>
+        <w:t>In contrast, Naïve Bayes</w:t>
+      </w:r>
+      <w:r>
+        <w:rPr>
+          <w:rFonts w:ascii="Times New Roman" w:hAnsi="Times New Roman" w:cs="Times New Roman"/>
+          <w:noProof/>
+          <w:sz w:val="24"/>
+          <w:szCs w:val="24"/>
+        </w:rPr>
+        <w:t xml:space="preserve"> is a parametric model and</w:t>
+      </w:r>
+      <w:r>
+        <w:rPr>
+          <w:rFonts w:ascii="Times New Roman" w:hAnsi="Times New Roman" w:cs="Times New Roman"/>
+          <w:noProof/>
+          <w:sz w:val="24"/>
+          <w:szCs w:val="24"/>
+        </w:rPr>
+        <w:t xml:space="preserve"> </w:t>
+      </w:r>
+      <w:r>
+        <w:rPr>
+          <w:rFonts w:ascii="Times New Roman" w:hAnsi="Times New Roman" w:cs="Times New Roman"/>
+          <w:noProof/>
+          <w:sz w:val="24"/>
+          <w:szCs w:val="24"/>
+        </w:rPr>
+        <w:t>has several assumptions about the data</w:t>
+      </w:r>
+      <w:r>
+        <w:rPr>
+          <w:rFonts w:ascii="Times New Roman" w:hAnsi="Times New Roman" w:cs="Times New Roman"/>
+          <w:noProof/>
+          <w:sz w:val="24"/>
+          <w:szCs w:val="24"/>
+        </w:rPr>
+        <w:t>, for example, it assumes that the features are independent of each other.</w:t>
       </w:r>
     </w:p>
     <w:p>
@@ -640,34 +732,272 @@
           <w:sz w:val="24"/>
           <w:szCs w:val="24"/>
         </w:rPr>
-        <w:t>Model Validation</w:t>
-      </w:r>
-    </w:p>
-    <w:p>
-      <w:pPr>
-        <w:jc w:val="both"/>
-        <w:rPr>
-          <w:rFonts w:ascii="Times New Roman" w:hAnsi="Times New Roman" w:cs="Times New Roman"/>
-          <w:noProof/>
-          <w:sz w:val="24"/>
-          <w:szCs w:val="24"/>
-        </w:rPr>
-      </w:pPr>
-      <w:bookmarkStart w:id="0" w:name="_GoBack"/>
-      <w:bookmarkEnd w:id="0"/>
-    </w:p>
-    <w:p>
-      <w:pPr>
-        <w:jc w:val="both"/>
+        <w:t>Model Evaluation</w:t>
+      </w:r>
+    </w:p>
+    <w:p>
+      <w:pPr>
+        <w:jc w:val="both"/>
+        <w:rPr>
+          <w:rFonts w:ascii="Times New Roman" w:hAnsi="Times New Roman" w:cs="Times New Roman"/>
+          <w:noProof/>
+          <w:sz w:val="24"/>
+          <w:szCs w:val="24"/>
+        </w:rPr>
+      </w:pPr>
+      <w:r>
+        <w:rPr>
+          <w:rFonts w:ascii="Times New Roman" w:hAnsi="Times New Roman" w:cs="Times New Roman"/>
+          <w:noProof/>
+          <w:sz w:val="24"/>
+          <w:szCs w:val="24"/>
+        </w:rPr>
+        <w:t>For model evaluation, we, first, established the null model, which is the lower bound of the model. As it is a classification problem, we selected null model to be the most common of all target classes. Then we calculated the Bayes rate which is the upper bound of the model. We also constructed the best single variable model possible and compared it against our final models. For performance</w:t>
+      </w:r>
+      <w:r>
+        <w:rPr>
+          <w:rFonts w:ascii="Times New Roman" w:hAnsi="Times New Roman" w:cs="Times New Roman"/>
+          <w:noProof/>
+          <w:sz w:val="24"/>
+          <w:szCs w:val="24"/>
+        </w:rPr>
+        <w:t xml:space="preserve"> measurement</w:t>
+      </w:r>
+      <w:r>
+        <w:rPr>
+          <w:rFonts w:ascii="Times New Roman" w:hAnsi="Times New Roman" w:cs="Times New Roman"/>
+          <w:noProof/>
+          <w:sz w:val="24"/>
+          <w:szCs w:val="24"/>
+        </w:rPr>
+        <w:t>, we constructed confusion matri</w:t>
+      </w:r>
+      <w:r>
+        <w:rPr>
+          <w:rFonts w:ascii="Times New Roman" w:hAnsi="Times New Roman" w:cs="Times New Roman"/>
+          <w:noProof/>
+          <w:sz w:val="24"/>
+          <w:szCs w:val="24"/>
+        </w:rPr>
+        <w:t>ces</w:t>
+      </w:r>
+      <w:r>
+        <w:rPr>
+          <w:rFonts w:ascii="Times New Roman" w:hAnsi="Times New Roman" w:cs="Times New Roman"/>
+          <w:noProof/>
+          <w:sz w:val="24"/>
+          <w:szCs w:val="24"/>
+        </w:rPr>
+        <w:t xml:space="preserve"> and calculated accuracy, precision, recall</w:t>
+      </w:r>
+      <w:r>
+        <w:rPr>
+          <w:rFonts w:ascii="Times New Roman" w:hAnsi="Times New Roman" w:cs="Times New Roman"/>
+          <w:noProof/>
+          <w:sz w:val="24"/>
+          <w:szCs w:val="24"/>
+        </w:rPr>
+        <w:t>, f1 score, specificity, and sensitivity</w:t>
+      </w:r>
+      <w:r>
+        <w:rPr>
+          <w:rFonts w:ascii="Times New Roman" w:hAnsi="Times New Roman" w:cs="Times New Roman"/>
+          <w:noProof/>
+          <w:sz w:val="24"/>
+          <w:szCs w:val="24"/>
+        </w:rPr>
+        <w:t xml:space="preserve"> </w:t>
+      </w:r>
+      <w:r>
+        <w:rPr>
+          <w:rFonts w:ascii="Times New Roman" w:hAnsi="Times New Roman" w:cs="Times New Roman"/>
+          <w:noProof/>
+          <w:sz w:val="24"/>
+          <w:szCs w:val="24"/>
+        </w:rPr>
+        <w:t>for all the models</w:t>
+      </w:r>
+      <w:r>
+        <w:rPr>
+          <w:rFonts w:ascii="Times New Roman" w:hAnsi="Times New Roman" w:cs="Times New Roman"/>
+          <w:noProof/>
+          <w:sz w:val="24"/>
+          <w:szCs w:val="24"/>
+        </w:rPr>
+        <w:t>.</w:t>
+      </w:r>
+      <w:r>
+        <w:rPr>
+          <w:rFonts w:ascii="Times New Roman" w:hAnsi="Times New Roman" w:cs="Times New Roman"/>
+          <w:noProof/>
+          <w:sz w:val="24"/>
+          <w:szCs w:val="24"/>
+        </w:rPr>
+        <w:t xml:space="preserve"> </w:t>
+      </w:r>
+      <w:r>
+        <w:rPr>
+          <w:rFonts w:ascii="Times New Roman" w:hAnsi="Times New Roman" w:cs="Times New Roman"/>
+          <w:noProof/>
+          <w:sz w:val="24"/>
+          <w:szCs w:val="24"/>
+        </w:rPr>
+        <w:t xml:space="preserve">However, </w:t>
+      </w:r>
+      <w:r>
+        <w:rPr>
+          <w:rFonts w:ascii="Times New Roman" w:hAnsi="Times New Roman" w:cs="Times New Roman"/>
+          <w:noProof/>
+          <w:sz w:val="24"/>
+          <w:szCs w:val="24"/>
+        </w:rPr>
+        <w:t>in this case, misclassification of someone who is not at risk of developing disease into at risk or positive would not be much of a problem because taking preventive measures are not discourag</w:t>
+      </w:r>
+      <w:r>
+        <w:rPr>
+          <w:rFonts w:ascii="Times New Roman" w:hAnsi="Times New Roman" w:cs="Times New Roman"/>
+          <w:noProof/>
+          <w:sz w:val="24"/>
+          <w:szCs w:val="24"/>
+        </w:rPr>
+        <w:t>e</w:t>
+      </w:r>
+      <w:r>
+        <w:rPr>
+          <w:rFonts w:ascii="Times New Roman" w:hAnsi="Times New Roman" w:cs="Times New Roman"/>
+          <w:noProof/>
+          <w:sz w:val="24"/>
+          <w:szCs w:val="24"/>
+        </w:rPr>
+        <w:t>able. In contrast, if we classify somone who is indeed at risk into negative, it would be a problem.</w:t>
+      </w:r>
+      <w:r>
+        <w:rPr>
+          <w:rFonts w:ascii="Times New Roman" w:hAnsi="Times New Roman" w:cs="Times New Roman"/>
+          <w:noProof/>
+          <w:sz w:val="24"/>
+          <w:szCs w:val="24"/>
+        </w:rPr>
+        <w:t xml:space="preserve"> So, we wanted the precision or sensitivity to be as high as possible.</w:t>
+      </w:r>
+    </w:p>
+    <w:p>
+      <w:pPr>
+        <w:jc w:val="both"/>
+        <w:rPr>
+          <w:rFonts w:ascii="Times New Roman" w:hAnsi="Times New Roman" w:cs="Times New Roman"/>
+          <w:noProof/>
+          <w:sz w:val="24"/>
+          <w:szCs w:val="24"/>
+        </w:rPr>
+      </w:pPr>
+      <w:r>
         <w:rPr>
           <w:rFonts w:ascii="Times New Roman" w:hAnsi="Times New Roman" w:cs="Times New Roman"/>
           <w:b/>
           <w:bCs/>
-          <w:sz w:val="24"/>
-          <w:szCs w:val="24"/>
-        </w:rPr>
-      </w:pPr>
-      <w:r>
+          <w:noProof/>
+          <w:sz w:val="24"/>
+          <w:szCs w:val="24"/>
+        </w:rPr>
+        <w:t>Model Validation</w:t>
+      </w:r>
+    </w:p>
+    <w:p>
+      <w:pPr>
+        <w:jc w:val="both"/>
+        <w:rPr>
+          <w:rFonts w:ascii="Times New Roman" w:hAnsi="Times New Roman" w:cs="Times New Roman"/>
+          <w:noProof/>
+          <w:sz w:val="24"/>
+          <w:szCs w:val="24"/>
+        </w:rPr>
+      </w:pPr>
+      <w:r>
+        <w:rPr>
+          <w:rFonts w:ascii="Times New Roman" w:hAnsi="Times New Roman" w:cs="Times New Roman"/>
+          <w:noProof/>
+          <w:sz w:val="24"/>
+          <w:szCs w:val="24"/>
+        </w:rPr>
+        <w:t>Standard procedures were maintained for model validation. The data was split into three groups for training, testing, and cali</w:t>
+      </w:r>
+      <w:r>
+        <w:rPr>
+          <w:rFonts w:ascii="Times New Roman" w:hAnsi="Times New Roman" w:cs="Times New Roman"/>
+          <w:noProof/>
+          <w:sz w:val="24"/>
+          <w:szCs w:val="24"/>
+        </w:rPr>
+        <w:t>b</w:t>
+      </w:r>
+      <w:r>
+        <w:rPr>
+          <w:rFonts w:ascii="Times New Roman" w:hAnsi="Times New Roman" w:cs="Times New Roman"/>
+          <w:noProof/>
+          <w:sz w:val="24"/>
+          <w:szCs w:val="24"/>
+        </w:rPr>
+        <w:t xml:space="preserve">ration. </w:t>
+      </w:r>
+      <w:r>
+        <w:rPr>
+          <w:rFonts w:ascii="Times New Roman" w:hAnsi="Times New Roman" w:cs="Times New Roman"/>
+          <w:noProof/>
+          <w:sz w:val="24"/>
+          <w:szCs w:val="24"/>
+        </w:rPr>
+        <w:t xml:space="preserve">K-fold cross validation was applied during modeling. </w:t>
+      </w:r>
+      <w:r>
+        <w:rPr>
+          <w:rFonts w:ascii="Times New Roman" w:hAnsi="Times New Roman" w:cs="Times New Roman"/>
+          <w:noProof/>
+          <w:sz w:val="24"/>
+          <w:szCs w:val="24"/>
+        </w:rPr>
+        <w:t>Significance tests w</w:t>
+      </w:r>
+      <w:r>
+        <w:rPr>
+          <w:rFonts w:ascii="Times New Roman" w:hAnsi="Times New Roman" w:cs="Times New Roman"/>
+          <w:noProof/>
+          <w:sz w:val="24"/>
+          <w:szCs w:val="24"/>
+        </w:rPr>
+        <w:t>e</w:t>
+      </w:r>
+      <w:r>
+        <w:rPr>
+          <w:rFonts w:ascii="Times New Roman" w:hAnsi="Times New Roman" w:cs="Times New Roman"/>
+          <w:noProof/>
+          <w:sz w:val="24"/>
+          <w:szCs w:val="24"/>
+        </w:rPr>
+        <w:t>re performed on the models</w:t>
+      </w:r>
+      <w:r>
+        <w:rPr>
+          <w:rFonts w:ascii="Times New Roman" w:hAnsi="Times New Roman" w:cs="Times New Roman"/>
+          <w:noProof/>
+          <w:sz w:val="24"/>
+          <w:szCs w:val="24"/>
+        </w:rPr>
+        <w:t xml:space="preserve"> and their p-values were compared</w:t>
+      </w:r>
+      <w:r>
+        <w:rPr>
+          <w:rFonts w:ascii="Times New Roman" w:hAnsi="Times New Roman" w:cs="Times New Roman"/>
+          <w:noProof/>
+          <w:sz w:val="24"/>
+          <w:szCs w:val="24"/>
+        </w:rPr>
+        <w:t>.</w:t>
+      </w:r>
+    </w:p>
+    <w:p>
+      <w:pPr>
+        <w:jc w:val="both"/>
         <w:rPr>
           <w:rFonts w:ascii="Times New Roman" w:hAnsi="Times New Roman" w:cs="Times New Roman"/>
           <w:b/>
@@ -675,6 +1005,15 @@
           <w:sz w:val="24"/>
           <w:szCs w:val="24"/>
         </w:rPr>
+      </w:pPr>
+      <w:r>
+        <w:rPr>
+          <w:rFonts w:ascii="Times New Roman" w:hAnsi="Times New Roman" w:cs="Times New Roman"/>
+          <w:b/>
+          <w:bCs/>
+          <w:sz w:val="24"/>
+          <w:szCs w:val="24"/>
+        </w:rPr>
         <w:t>Documentation</w:t>
       </w:r>
     </w:p>
@@ -735,16 +1074,7 @@
           <w:sz w:val="24"/>
           <w:szCs w:val="24"/>
         </w:rPr>
-        <w:t xml:space="preserve">This ensured that the documentation </w:t>
-      </w:r>
-      <w:r>
-        <w:rPr>
-          <w:rFonts w:ascii="Times New Roman" w:hAnsi="Times New Roman" w:cs="Times New Roman"/>
-          <w:sz w:val="24"/>
-          <w:szCs w:val="24"/>
-        </w:rPr>
-        <w:lastRenderedPageBreak/>
-        <w:t xml:space="preserve">was synchronized with codes, results </w:t>
+        <w:t xml:space="preserve">This ensured that the documentation was synchronized with codes, results </w:t>
       </w:r>
       <w:r>
         <w:rPr>
@@ -841,6 +1171,122 @@
           <w:szCs w:val="24"/>
         </w:rPr>
         <w:t xml:space="preserve"> All the data were saved in non-proprietary format to ensure reproducibility.</w:t>
+      </w:r>
+    </w:p>
+    <w:p>
+      <w:pPr>
+        <w:jc w:val="both"/>
+        <w:rPr>
+          <w:rFonts w:ascii="Times New Roman" w:hAnsi="Times New Roman" w:cs="Times New Roman"/>
+          <w:sz w:val="24"/>
+          <w:szCs w:val="24"/>
+        </w:rPr>
+      </w:pPr>
+      <w:r>
+        <w:rPr>
+          <w:rFonts w:ascii="Times New Roman" w:hAnsi="Times New Roman" w:cs="Times New Roman"/>
+          <w:b/>
+          <w:bCs/>
+          <w:sz w:val="24"/>
+          <w:szCs w:val="24"/>
+        </w:rPr>
+        <w:t>Reference</w:t>
+      </w:r>
+    </w:p>
+    <w:p>
+      <w:pPr>
+        <w:widowControl w:val="0"/>
+        <w:autoSpaceDE w:val="0"/>
+        <w:autoSpaceDN w:val="0"/>
+        <w:adjustRightInd w:val="0"/>
+        <w:spacing w:line="240" w:lineRule="auto"/>
+        <w:ind w:left="640" w:hanging="640"/>
+        <w:rPr>
+          <w:rFonts w:ascii="Times New Roman" w:hAnsi="Times New Roman" w:cs="Times New Roman"/>
+          <w:noProof/>
+          <w:sz w:val="24"/>
+        </w:rPr>
+      </w:pPr>
+      <w:r>
+        <w:rPr>
+          <w:rFonts w:ascii="Times New Roman" w:hAnsi="Times New Roman" w:cs="Times New Roman"/>
+          <w:sz w:val="24"/>
+          <w:szCs w:val="24"/>
+        </w:rPr>
+        <w:fldChar w:fldCharType="begin" w:fldLock="1"/>
+      </w:r>
+      <w:r>
+        <w:rPr>
+          <w:rFonts w:ascii="Times New Roman" w:hAnsi="Times New Roman" w:cs="Times New Roman"/>
+          <w:sz w:val="24"/>
+          <w:szCs w:val="24"/>
+        </w:rPr>
+        <w:instrText xml:space="preserve">ADDIN Mendeley Bibliography CSL_BIBLIOGRAPHY </w:instrText>
+      </w:r>
+      <w:r>
+        <w:rPr>
+          <w:rFonts w:ascii="Times New Roman" w:hAnsi="Times New Roman" w:cs="Times New Roman"/>
+          <w:sz w:val="24"/>
+          <w:szCs w:val="24"/>
+        </w:rPr>
+        <w:fldChar w:fldCharType="separate"/>
+      </w:r>
+      <w:r>
+        <w:rPr>
+          <w:rFonts w:ascii="Times New Roman" w:hAnsi="Times New Roman" w:cs="Times New Roman"/>
+          <w:noProof/>
+          <w:sz w:val="24"/>
+          <w:szCs w:val="24"/>
+        </w:rPr>
+        <w:t>[1]</w:t>
+      </w:r>
+      <w:r>
+        <w:rPr>
+          <w:rFonts w:ascii="Times New Roman" w:hAnsi="Times New Roman" w:cs="Times New Roman"/>
+          <w:noProof/>
+          <w:sz w:val="24"/>
+          <w:szCs w:val="24"/>
+        </w:rPr>
+        <w:tab/>
+        <w:t xml:space="preserve">G. John, R. Kohavi, and K. Pfleger, “IrreleJohn, G., Kohavi, R., &amp; Pfleger, K. (1994). Irrelevant Features and the Subset Selection Problem. Icml, 121–129. Retrieved from http://machine-learning.martinsewell.com/feature-selection/JohnKohaviPfleger1994.pdfvant Features and the Subset Selectio,” </w:t>
+      </w:r>
+      <w:r>
+        <w:rPr>
+          <w:rFonts w:ascii="Times New Roman" w:hAnsi="Times New Roman" w:cs="Times New Roman"/>
+          <w:i/>
+          <w:iCs/>
+          <w:noProof/>
+          <w:sz w:val="24"/>
+          <w:szCs w:val="24"/>
+        </w:rPr>
+        <w:t>Icml</w:t>
+      </w:r>
+      <w:r>
+        <w:rPr>
+          <w:rFonts w:ascii="Times New Roman" w:hAnsi="Times New Roman" w:cs="Times New Roman"/>
+          <w:noProof/>
+          <w:sz w:val="24"/>
+          <w:szCs w:val="24"/>
+        </w:rPr>
+        <w:t>, pp. 121–129, 1994.</w:t>
+      </w:r>
+    </w:p>
+    <w:p>
+      <w:pPr>
+        <w:jc w:val="both"/>
+        <w:rPr>
+          <w:rFonts w:ascii="Times New Roman" w:hAnsi="Times New Roman" w:cs="Times New Roman"/>
+          <w:sz w:val="24"/>
+          <w:szCs w:val="24"/>
+        </w:rPr>
+      </w:pPr>
+      <w:r>
+        <w:rPr>
+          <w:rFonts w:ascii="Times New Roman" w:hAnsi="Times New Roman" w:cs="Times New Roman"/>
+          <w:sz w:val="24"/>
+          <w:szCs w:val="24"/>
+        </w:rPr>
+        <w:fldChar w:fldCharType="end"/>
       </w:r>
     </w:p>
     <w:sectPr>
@@ -1714,7 +2160,7 @@
 </file>
 
 <file path=customXml/itemProps1.xml><?xml version="1.0" encoding="utf-8"?>
-<ds:datastoreItem xmlns:ds="http://schemas.openxmlformats.org/officeDocument/2006/customXml" ds:itemID="{46B8C8C6-EDCF-48D9-98A7-F0B275F966DE}">
+<ds:datastoreItem xmlns:ds="http://schemas.openxmlformats.org/officeDocument/2006/customXml" ds:itemID="{383713BD-F4BE-4D03-8D10-BA403B084BC2}">
   <ds:schemaRefs>
     <ds:schemaRef ds:uri="http://schemas.openxmlformats.org/officeDocument/2006/bibliography"/>
   </ds:schemaRefs>

</xml_diff>

<commit_message>
presentation - adds agenda
</commit_message>
<xml_diff>
--- a/docs/5_methodology.docx
+++ b/docs/5_methodology.docx
@@ -4,127 +4,11 @@
   <w:body>
     <w:p>
       <w:pPr>
-        <w:pStyle w:val="ListParagraph"/>
-        <w:numPr>
-          <w:ilvl w:val="0"/>
-          <w:numId w:val="1"/>
-        </w:numPr>
         <w:jc w:val="both"/>
         <w:rPr>
           <w:rFonts w:ascii="Times New Roman" w:hAnsi="Times New Roman" w:cs="Times New Roman"/>
-          <w:sz w:val="24"/>
-          <w:szCs w:val="24"/>
-        </w:rPr>
-      </w:pPr>
-      <w:r>
-        <w:rPr>
-          <w:rFonts w:ascii="Times New Roman" w:hAnsi="Times New Roman" w:cs="Times New Roman"/>
-          <w:sz w:val="24"/>
-          <w:szCs w:val="24"/>
-        </w:rPr>
-        <w:t>Classification—Deciding if something belongs to one category or another</w:t>
-      </w:r>
-    </w:p>
-    <w:p>
-      <w:pPr>
-        <w:pStyle w:val="ListParagraph"/>
-        <w:numPr>
-          <w:ilvl w:val="0"/>
-          <w:numId w:val="1"/>
-        </w:numPr>
-        <w:jc w:val="both"/>
-        <w:rPr>
-          <w:rFonts w:ascii="Times New Roman" w:hAnsi="Times New Roman" w:cs="Times New Roman"/>
-          <w:sz w:val="24"/>
-          <w:szCs w:val="24"/>
-        </w:rPr>
-      </w:pPr>
-      <w:r>
-        <w:rPr>
-          <w:rFonts w:ascii="Times New Roman" w:hAnsi="Times New Roman" w:cs="Times New Roman"/>
-          <w:sz w:val="24"/>
-          <w:szCs w:val="24"/>
-        </w:rPr>
-        <w:t>Finding relations—Finding correlations or potential causes of effects seen in the data</w:t>
-      </w:r>
-    </w:p>
-    <w:p>
-      <w:pPr>
-        <w:pStyle w:val="ListParagraph"/>
-        <w:numPr>
-          <w:ilvl w:val="0"/>
-          <w:numId w:val="1"/>
-        </w:numPr>
-        <w:jc w:val="both"/>
-        <w:rPr>
-          <w:rFonts w:ascii="Times New Roman" w:hAnsi="Times New Roman" w:cs="Times New Roman"/>
-          <w:sz w:val="24"/>
-          <w:szCs w:val="24"/>
-        </w:rPr>
-      </w:pPr>
-      <w:r>
-        <w:rPr>
-          <w:rFonts w:ascii="Times New Roman" w:hAnsi="Times New Roman" w:cs="Times New Roman"/>
-          <w:sz w:val="24"/>
-          <w:szCs w:val="24"/>
-        </w:rPr>
-        <w:t>Characterization—Very general plotting and report generation from data</w:t>
-      </w:r>
-    </w:p>
-    <w:p>
-      <w:pPr>
-        <w:pStyle w:val="ListParagraph"/>
-        <w:numPr>
-          <w:ilvl w:val="0"/>
-          <w:numId w:val="1"/>
-        </w:numPr>
-        <w:jc w:val="both"/>
-        <w:rPr>
-          <w:rFonts w:ascii="Times New Roman" w:hAnsi="Times New Roman" w:cs="Times New Roman"/>
-          <w:sz w:val="24"/>
-          <w:szCs w:val="24"/>
-        </w:rPr>
-      </w:pPr>
-      <w:r>
-        <w:rPr>
-          <w:rFonts w:ascii="Times New Roman" w:hAnsi="Times New Roman" w:cs="Times New Roman"/>
-          <w:sz w:val="24"/>
-          <w:szCs w:val="24"/>
-        </w:rPr>
-        <w:t>Distribution – Too narrow Vs. Too wide, good predictor if wide</w:t>
-      </w:r>
-      <w:r>
-        <w:rPr>
-          <w:rFonts w:ascii="Times New Roman" w:hAnsi="Times New Roman" w:cs="Times New Roman"/>
-          <w:sz w:val="24"/>
-          <w:szCs w:val="24"/>
-        </w:rPr>
-        <w:t>, varies</w:t>
-      </w:r>
-      <w:r>
-        <w:rPr>
-          <w:rFonts w:ascii="Times New Roman" w:hAnsi="Times New Roman" w:cs="Times New Roman"/>
-          <w:sz w:val="24"/>
-          <w:szCs w:val="24"/>
-        </w:rPr>
-        <w:t xml:space="preserve">.  </w:t>
-      </w:r>
-      <w:r>
-        <w:rPr>
-          <w:rFonts w:ascii="FranklinGothic-Book" w:hAnsi="FranklinGothic-Book" w:cs="FranklinGothic-Book"/>
-          <w:sz w:val="19"/>
-          <w:szCs w:val="19"/>
-        </w:rPr>
-        <w:t>You should rely on information about the problem domain to judge if the data range is narrow, but a rough rule of thumb is the ratio of the standard deviation to the mean. If that ratio is very small, then the data isn’t varying much.</w:t>
-      </w:r>
-    </w:p>
-    <w:p>
-      <w:pPr>
-        <w:jc w:val="both"/>
-        <w:rPr>
-          <w:rFonts w:ascii="Times New Roman" w:hAnsi="Times New Roman" w:cs="Times New Roman"/>
-          <w:sz w:val="24"/>
-          <w:szCs w:val="24"/>
+          <w:sz w:val="28"/>
+          <w:szCs w:val="28"/>
         </w:rPr>
       </w:pPr>
       <w:r>
@@ -132,10 +16,10 @@
           <w:rFonts w:ascii="Times New Roman" w:hAnsi="Times New Roman" w:cs="Times New Roman"/>
           <w:b/>
           <w:bCs/>
-          <w:sz w:val="24"/>
-          <w:szCs w:val="24"/>
-        </w:rPr>
-        <w:t>Exploratory Analysis</w:t>
+          <w:sz w:val="28"/>
+          <w:szCs w:val="28"/>
+        </w:rPr>
+        <w:t>Methodologies</w:t>
       </w:r>
     </w:p>
     <w:p>
@@ -155,158 +39,7 @@
           <w:sz w:val="24"/>
           <w:szCs w:val="24"/>
         </w:rPr>
-        <w:t>Feature Selection</w:t>
-      </w:r>
-    </w:p>
-    <w:p>
-      <w:pPr>
-        <w:jc w:val="both"/>
-        <w:rPr>
-          <w:rFonts w:ascii="Times New Roman" w:hAnsi="Times New Roman" w:cs="Times New Roman"/>
-          <w:sz w:val="24"/>
-          <w:szCs w:val="24"/>
-        </w:rPr>
-      </w:pPr>
-      <w:r>
-        <w:rPr>
-          <w:rFonts w:ascii="Times New Roman" w:hAnsi="Times New Roman" w:cs="Times New Roman"/>
-          <w:sz w:val="24"/>
-          <w:szCs w:val="24"/>
-        </w:rPr>
-        <w:t xml:space="preserve">Most of the feature selection methods can be categorized in two categories, which are, wrapper methods and filter methods </w:t>
-      </w:r>
-      <w:r>
-        <w:rPr>
-          <w:rFonts w:ascii="Times New Roman" w:hAnsi="Times New Roman" w:cs="Times New Roman"/>
-          <w:sz w:val="24"/>
-          <w:szCs w:val="24"/>
-        </w:rPr>
-        <w:fldChar w:fldCharType="begin" w:fldLock="1"/>
-      </w:r>
-      <w:r>
-        <w:rPr>
-          <w:rFonts w:ascii="Times New Roman" w:hAnsi="Times New Roman" w:cs="Times New Roman"/>
-          <w:sz w:val="24"/>
-          <w:szCs w:val="24"/>
-        </w:rPr>
-        <w:instrText>ADDIN CSL_CITATION {"citationItems":[{"id":"ITEM-1","itemData":{"ISBN":"1558603352","ISSN":"00189340","abstract":"W e address the problem of ?nding a subset of features that allo ws a supervised induc? tion algorithm to induce small high?accuracy concepts? W e examine notions of relev ance and irrelev ance? and sho w that the de?nitions used in the mac hine learning literature do not adequately partition the features in to useful categories of relev ance? W e presen t de?ni? tions for irrelev ance and for t o degrees of w relev ance? These de?nitions impro e our un? v derstanding of the beha vior of previous sub? set selection algorithms? and help de?ne the subset of features that should be sough t? The features selected should depend not only on the features and the target concept? but also on the induction algorithm? W e describe a method for feature subset selection using cross?v alidation that is applicable to an yin? duction algorithm? and discuss experimen ts conducted with ID? and C??? on arti?cial and real datasets","author":[{"dropping-particle":"","family":"John","given":"Gh","non-dropping-particle":"","parse-names":false,"suffix":""},{"dropping-particle":"","family":"Kohavi","given":"Ron","non-dropping-particle":"","parse-names":false,"suffix":""},{"dropping-particle":"","family":"Pfleger","given":"K","non-dropping-particle":"","parse-names":false,"suffix":""}],"container-title":"Icml","id":"ITEM-1","issued":{"date-parts":[["1994"]]},"page":"121-129","title":"IrreleJohn, G., Kohavi, R., &amp; Pfleger, K. (1994). Irrelevant Features and the Subset Selection Problem. Icml, 121–129. Retrieved from http://machine-learning.martinsewell.com/feature-selection/JohnKohaviPfleger1994.pdfvant Features and the Subset Selectio","type":"article-journal"},"uris":["http://www.mendeley.com/documents/?uuid=f83a6430-6229-4004-89f2-f0a68e8b5f93"]}],"mendeley":{"formattedCitation":"[1]","plainTextFormattedCitation":"[1]","previouslyFormattedCitation":"[1]"},"properties":{"noteIndex":0},"schema":"https://github.com/citation-style-language/schema/raw/master/csl-citation.json"}</w:instrText>
-      </w:r>
-      <w:r>
-        <w:rPr>
-          <w:rFonts w:ascii="Times New Roman" w:hAnsi="Times New Roman" w:cs="Times New Roman"/>
-          <w:sz w:val="24"/>
-          <w:szCs w:val="24"/>
-        </w:rPr>
-        <w:fldChar w:fldCharType="separate"/>
-      </w:r>
-      <w:r>
-        <w:rPr>
-          <w:rFonts w:ascii="Times New Roman" w:hAnsi="Times New Roman" w:cs="Times New Roman"/>
-          <w:noProof/>
-          <w:sz w:val="24"/>
-          <w:szCs w:val="24"/>
-        </w:rPr>
-        <w:t>[1]</w:t>
-      </w:r>
-      <w:r>
-        <w:rPr>
-          <w:rFonts w:ascii="Times New Roman" w:hAnsi="Times New Roman" w:cs="Times New Roman"/>
-          <w:sz w:val="24"/>
-          <w:szCs w:val="24"/>
-        </w:rPr>
-        <w:fldChar w:fldCharType="end"/>
-      </w:r>
-      <w:r>
-        <w:rPr>
-          <w:rFonts w:ascii="Times New Roman" w:hAnsi="Times New Roman" w:cs="Times New Roman"/>
-          <w:sz w:val="24"/>
-          <w:szCs w:val="24"/>
-        </w:rPr>
-        <w:t>. Wrapper methods evaluate a model by plugging different sets of features in order to find out the optimal subset for which the performance is maximum. Wrapper methods are, indeed, search algorithms that take features as inputs and output the optimal subset of features. There are various wrapper methods available, for example, recursive feature elimination, genetic algorithms, simulated annealing, etc. On the other hand, filter methods find out the relevance of the features before modelling the data and models the data subsequently only with important features. In other words, only features with important relationship are retained for training.</w:t>
-      </w:r>
-    </w:p>
-    <w:p>
-      <w:pPr>
-        <w:jc w:val="both"/>
-        <w:rPr>
-          <w:rFonts w:ascii="Times New Roman" w:hAnsi="Times New Roman" w:cs="Times New Roman"/>
-          <w:sz w:val="24"/>
-          <w:szCs w:val="24"/>
-        </w:rPr>
-      </w:pPr>
-      <w:r>
-        <w:rPr>
-          <w:rFonts w:ascii="Times New Roman" w:hAnsi="Times New Roman" w:cs="Times New Roman"/>
-          <w:sz w:val="24"/>
-          <w:szCs w:val="24"/>
-        </w:rPr>
-        <w:t>However, there are both advantages and disadvantages of both methods. Filter methods are less computationally demanding task than its counterpart, but it does not directly justify the performance of the model. As this method evaluates each feature separately, important interactions between features is not quantified. In contrast, wrapper methods are computationally intensive tasks, but there is no risk of overfitting.</w:t>
-      </w:r>
-    </w:p>
-    <w:p>
-      <w:pPr>
-        <w:jc w:val="both"/>
-        <w:rPr>
-          <w:rFonts w:ascii="Times New Roman" w:hAnsi="Times New Roman" w:cs="Times New Roman"/>
-          <w:sz w:val="24"/>
-          <w:szCs w:val="24"/>
-        </w:rPr>
-      </w:pPr>
-      <w:r>
-        <w:rPr>
-          <w:rFonts w:ascii="Times New Roman" w:hAnsi="Times New Roman" w:cs="Times New Roman"/>
-          <w:sz w:val="24"/>
-          <w:szCs w:val="24"/>
-        </w:rPr>
-        <w:t xml:space="preserve">In this study, </w:t>
-      </w:r>
-      <w:r>
-        <w:rPr>
-          <w:rFonts w:ascii="Times New Roman" w:hAnsi="Times New Roman" w:cs="Times New Roman"/>
-          <w:sz w:val="24"/>
-          <w:szCs w:val="24"/>
-        </w:rPr>
-        <w:t xml:space="preserve">a </w:t>
-      </w:r>
-      <w:r>
-        <w:rPr>
-          <w:rFonts w:ascii="Times New Roman" w:hAnsi="Times New Roman" w:cs="Times New Roman"/>
-          <w:sz w:val="24"/>
-          <w:szCs w:val="24"/>
-        </w:rPr>
-        <w:t xml:space="preserve">wrapper method </w:t>
-      </w:r>
-      <w:r>
-        <w:rPr>
-          <w:rFonts w:ascii="Times New Roman" w:hAnsi="Times New Roman" w:cs="Times New Roman"/>
-          <w:sz w:val="24"/>
-          <w:szCs w:val="24"/>
-        </w:rPr>
-        <w:t xml:space="preserve">Recursive Feature Elimination (RFE) </w:t>
-      </w:r>
-      <w:r>
-        <w:rPr>
-          <w:rFonts w:ascii="Times New Roman" w:hAnsi="Times New Roman" w:cs="Times New Roman"/>
-          <w:sz w:val="24"/>
-          <w:szCs w:val="24"/>
-        </w:rPr>
-        <w:t>w</w:t>
-      </w:r>
-      <w:r>
-        <w:rPr>
-          <w:rFonts w:ascii="Times New Roman" w:hAnsi="Times New Roman" w:cs="Times New Roman"/>
-          <w:sz w:val="24"/>
-          <w:szCs w:val="24"/>
-        </w:rPr>
-        <w:t>as</w:t>
-      </w:r>
-      <w:r>
-        <w:rPr>
-          <w:rFonts w:ascii="Times New Roman" w:hAnsi="Times New Roman" w:cs="Times New Roman"/>
-          <w:sz w:val="24"/>
-          <w:szCs w:val="24"/>
-        </w:rPr>
-        <w:t xml:space="preserve"> applied because during the exploratory analysis no feature was found to have significant predictive power over the target. So, we trained each model with different subsets of feature to identify the most effective ones.</w:t>
+        <w:t>Exploratory Analysis</w:t>
       </w:r>
     </w:p>
     <w:p>
@@ -326,7 +59,7 @@
           <w:sz w:val="24"/>
           <w:szCs w:val="24"/>
         </w:rPr>
-        <w:t>Model Selection</w:t>
+        <w:t>Feature Selection</w:t>
       </w:r>
     </w:p>
     <w:p>
@@ -344,87 +77,56 @@
           <w:sz w:val="24"/>
           <w:szCs w:val="24"/>
         </w:rPr>
-        <w:t>Our aim is to predict whether a person is at risk of developing cardiovascular disease, which is a classification problem.</w:t>
-      </w:r>
-      <w:r>
-        <w:rPr>
-          <w:rFonts w:ascii="Times New Roman" w:hAnsi="Times New Roman" w:cs="Times New Roman"/>
-          <w:sz w:val="24"/>
-          <w:szCs w:val="24"/>
-        </w:rPr>
-        <w:t xml:space="preserve"> Because we are classifying patients into two groups, that is positive and negative, this problem is a binary classification problem. There are many algorithms</w:t>
-      </w:r>
-      <w:r>
-        <w:rPr>
-          <w:rFonts w:ascii="Times New Roman" w:hAnsi="Times New Roman" w:cs="Times New Roman"/>
-          <w:sz w:val="24"/>
-          <w:szCs w:val="24"/>
-        </w:rPr>
-        <w:t xml:space="preserve"> available</w:t>
-      </w:r>
-      <w:r>
-        <w:rPr>
-          <w:rFonts w:ascii="Times New Roman" w:hAnsi="Times New Roman" w:cs="Times New Roman"/>
-          <w:sz w:val="24"/>
-          <w:szCs w:val="24"/>
-        </w:rPr>
-        <w:t xml:space="preserve"> for binary classification</w:t>
-      </w:r>
-      <w:r>
-        <w:rPr>
-          <w:rFonts w:ascii="Times New Roman" w:hAnsi="Times New Roman" w:cs="Times New Roman"/>
-          <w:sz w:val="24"/>
-          <w:szCs w:val="24"/>
-        </w:rPr>
-        <w:t xml:space="preserve"> problems</w:t>
-      </w:r>
-      <w:r>
-        <w:rPr>
-          <w:rFonts w:ascii="Times New Roman" w:hAnsi="Times New Roman" w:cs="Times New Roman"/>
-          <w:sz w:val="24"/>
-          <w:szCs w:val="24"/>
-        </w:rPr>
-        <w:t>. For example, Naïve Bayes, Decision Tree, Logistic Regression, Support Vector Machine, etc.</w:t>
-      </w:r>
-      <w:r>
-        <w:rPr>
-          <w:rFonts w:ascii="Times New Roman" w:hAnsi="Times New Roman" w:cs="Times New Roman"/>
-          <w:sz w:val="24"/>
-          <w:szCs w:val="24"/>
-        </w:rPr>
-        <w:t xml:space="preserve"> For this project, we</w:t>
-      </w:r>
-      <w:r>
-        <w:rPr>
-          <w:rFonts w:ascii="Times New Roman" w:hAnsi="Times New Roman" w:cs="Times New Roman"/>
-          <w:sz w:val="24"/>
-          <w:szCs w:val="24"/>
-        </w:rPr>
-        <w:t xml:space="preserve"> </w:t>
-      </w:r>
-      <w:r>
-        <w:rPr>
-          <w:rFonts w:ascii="Times New Roman" w:hAnsi="Times New Roman" w:cs="Times New Roman"/>
-          <w:sz w:val="24"/>
-          <w:szCs w:val="24"/>
-        </w:rPr>
-        <w:t xml:space="preserve">chose to use </w:t>
-      </w:r>
-      <w:r>
-        <w:rPr>
-          <w:rFonts w:ascii="Times New Roman" w:hAnsi="Times New Roman" w:cs="Times New Roman"/>
-          <w:sz w:val="24"/>
-          <w:szCs w:val="24"/>
-        </w:rPr>
-        <w:t>all of the aforementioned algorithms to select the best one</w:t>
-      </w:r>
-      <w:r>
-        <w:rPr>
-          <w:rFonts w:ascii="Times New Roman" w:hAnsi="Times New Roman" w:cs="Times New Roman"/>
-          <w:sz w:val="24"/>
-          <w:szCs w:val="24"/>
-        </w:rPr>
-        <w:t xml:space="preserve">. </w:t>
+        <w:t xml:space="preserve">Most of the feature selection methods can be categorized in two categories, which are, wrapper methods and filter methods </w:t>
+      </w:r>
+      <w:r>
+        <w:rPr>
+          <w:rFonts w:ascii="Times New Roman" w:hAnsi="Times New Roman" w:cs="Times New Roman"/>
+          <w:sz w:val="24"/>
+          <w:szCs w:val="24"/>
+        </w:rPr>
+        <w:fldChar w:fldCharType="begin" w:fldLock="1"/>
+      </w:r>
+      <w:r>
+        <w:rPr>
+          <w:rFonts w:ascii="Times New Roman" w:hAnsi="Times New Roman" w:cs="Times New Roman"/>
+          <w:sz w:val="24"/>
+          <w:szCs w:val="24"/>
+        </w:rPr>
+        <w:instrText>ADDIN CSL_CITATION {"citationItems":[{"id":"ITEM-1","itemData":{"ISBN":"1558603352","ISSN":"00189340","abstract":"W e address the problem of ?nding a subset of features that allo ws a supervised induc? tion algorithm to induce small high?accuracy concepts? W e examine notions of relev ance and irrelev ance? and sho w that the de?nitions used in the mac hine learning literature do not adequately partition the features in to useful categories of relev ance? W e presen t de?ni? tions for irrelev ance and for t o degrees of w relev ance? These de?nitions impro e our un? v derstanding of the beha vior of previous sub? set selection algorithms? and help de?ne the subset of features that should be sough t? The features selected should depend not only on the features and the target concept? but also on the induction algorithm? W e describe a method for feature subset selection using cross?v alidation that is applicable to an yin? duction algorithm? and discuss experimen ts conducted with ID? and C??? on arti?cial and real datasets","author":[{"dropping-particle":"","family":"John","given":"Gh","non-dropping-particle":"","parse-names":false,"suffix":""},{"dropping-particle":"","family":"Kohavi","given":"Ron","non-dropping-particle":"","parse-names":false,"suffix":""},{"dropping-particle":"","family":"Pfleger","given":"K","non-dropping-particle":"","parse-names":false,"suffix":""}],"container-title":"Icml","id":"ITEM-1","issued":{"date-parts":[["1994"]]},"page":"121-129","title":"IrreleJohn, G., Kohavi, R., &amp; Pfleger, K. (1994). Irrelevant Features and the Subset Selection Problem. Icml, 121–129. Retrieved from http://machine-learning.martinsewell.com/feature-selection/JohnKohaviPfleger1994.pdfvant Features and the Subset Selectio","type":"article-journal"},"uris":["http://www.mendeley.com/documents/?uuid=f83a6430-6229-4004-89f2-f0a68e8b5f93"]}],"mendeley":{"formattedCitation":"[1]","plainTextFormattedCitation":"[1]","previouslyFormattedCitation":"[1]"},"properties":{"noteIndex":0},"schema":"https://github.com/citation-style-language/schema/raw/master/csl-citation.json"}</w:instrText>
+      </w:r>
+      <w:r>
+        <w:rPr>
+          <w:rFonts w:ascii="Times New Roman" w:hAnsi="Times New Roman" w:cs="Times New Roman"/>
+          <w:sz w:val="24"/>
+          <w:szCs w:val="24"/>
+        </w:rPr>
+        <w:fldChar w:fldCharType="separate"/>
+      </w:r>
+      <w:r>
+        <w:rPr>
+          <w:rFonts w:ascii="Times New Roman" w:hAnsi="Times New Roman" w:cs="Times New Roman"/>
+          <w:noProof/>
+          <w:sz w:val="24"/>
+          <w:szCs w:val="24"/>
+        </w:rPr>
+        <w:t>[1]</w:t>
+      </w:r>
+      <w:r>
+        <w:rPr>
+          <w:rFonts w:ascii="Times New Roman" w:hAnsi="Times New Roman" w:cs="Times New Roman"/>
+          <w:sz w:val="24"/>
+          <w:szCs w:val="24"/>
+        </w:rPr>
+        <w:fldChar w:fldCharType="end"/>
+      </w:r>
+      <w:r>
+        <w:rPr>
+          <w:rFonts w:ascii="Times New Roman" w:hAnsi="Times New Roman" w:cs="Times New Roman"/>
+          <w:sz w:val="24"/>
+          <w:szCs w:val="24"/>
+        </w:rPr>
+        <w:t>. Wrapper methods evaluate a model by plugging different sets of features in order to find out the optimal subset for which the performance is maximum. Wrapper methods are, indeed, search algorithms that take features as inputs and output the optimal subset of features. There are various wrapper methods available, for example, recursive feature elimination, genetic algorithms, simulated annealing, etc. On the other hand, filter methods find out the relevance of the features before modelling the data and models the data subsequently only with important features. In other words, only features with important relationship are retained for training.</w:t>
       </w:r>
     </w:p>
     <w:p>
@@ -442,180 +144,17 @@
           <w:sz w:val="24"/>
           <w:szCs w:val="24"/>
         </w:rPr>
-        <w:t>A. Logistic Regression</w:t>
-      </w:r>
-    </w:p>
-    <w:p>
-      <w:pPr>
-        <w:jc w:val="both"/>
-        <w:rPr>
-          <w:rFonts w:ascii="Times New Roman" w:hAnsi="Times New Roman" w:cs="Times New Roman"/>
-          <w:sz w:val="24"/>
-          <w:szCs w:val="24"/>
-        </w:rPr>
-      </w:pPr>
-      <w:r>
-        <w:rPr>
-          <w:rFonts w:ascii="Times New Roman" w:hAnsi="Times New Roman" w:cs="Times New Roman"/>
-          <w:sz w:val="24"/>
-          <w:szCs w:val="24"/>
-        </w:rPr>
-        <w:t>B. Decision Tree</w:t>
-      </w:r>
-    </w:p>
-    <w:p>
-      <w:pPr>
-        <w:jc w:val="both"/>
-        <w:rPr>
-          <w:rFonts w:ascii="Times New Roman" w:hAnsi="Times New Roman" w:cs="Times New Roman"/>
-          <w:sz w:val="24"/>
-          <w:szCs w:val="24"/>
-        </w:rPr>
-      </w:pPr>
-      <w:r>
-        <w:rPr>
-          <w:rFonts w:ascii="Times New Roman" w:hAnsi="Times New Roman" w:cs="Times New Roman"/>
-          <w:sz w:val="24"/>
-          <w:szCs w:val="24"/>
-        </w:rPr>
-        <w:t>C</w:t>
-      </w:r>
-      <w:r>
-        <w:rPr>
-          <w:rFonts w:ascii="Times New Roman" w:hAnsi="Times New Roman" w:cs="Times New Roman"/>
-          <w:sz w:val="24"/>
-          <w:szCs w:val="24"/>
-        </w:rPr>
-        <w:t xml:space="preserve">. </w:t>
-      </w:r>
-      <w:r>
-        <w:rPr>
-          <w:rFonts w:ascii="Times New Roman" w:hAnsi="Times New Roman" w:cs="Times New Roman"/>
-          <w:sz w:val="24"/>
-          <w:szCs w:val="24"/>
-        </w:rPr>
-        <w:t>Support Vector Machine</w:t>
-      </w:r>
-    </w:p>
-    <w:p>
-      <w:pPr>
-        <w:jc w:val="both"/>
-        <w:rPr>
-          <w:rFonts w:ascii="Times New Roman" w:hAnsi="Times New Roman" w:cs="Times New Roman"/>
-          <w:noProof/>
-          <w:sz w:val="24"/>
-          <w:szCs w:val="24"/>
-        </w:rPr>
-      </w:pPr>
-      <w:r>
-        <w:rPr>
-          <w:rFonts w:ascii="Times New Roman" w:hAnsi="Times New Roman" w:cs="Times New Roman"/>
-          <w:noProof/>
-          <w:sz w:val="24"/>
-          <w:szCs w:val="24"/>
-        </w:rPr>
-        <w:t xml:space="preserve">SVM </w:t>
-      </w:r>
-      <w:r>
-        <w:rPr>
-          <w:rFonts w:ascii="Times New Roman" w:hAnsi="Times New Roman" w:cs="Times New Roman"/>
-          <w:noProof/>
-          <w:sz w:val="24"/>
-          <w:szCs w:val="24"/>
-        </w:rPr>
-        <w:t xml:space="preserve">is a non-parametric </w:t>
-      </w:r>
-      <w:r>
-        <w:rPr>
-          <w:rFonts w:ascii="Times New Roman" w:hAnsi="Times New Roman" w:cs="Times New Roman"/>
-          <w:noProof/>
-          <w:sz w:val="24"/>
-          <w:szCs w:val="24"/>
-        </w:rPr>
-        <w:t>model</w:t>
-      </w:r>
-      <w:r>
-        <w:rPr>
-          <w:rFonts w:ascii="Times New Roman" w:hAnsi="Times New Roman" w:cs="Times New Roman"/>
-          <w:noProof/>
-          <w:sz w:val="24"/>
-          <w:szCs w:val="24"/>
-        </w:rPr>
-        <w:t xml:space="preserve"> and</w:t>
-      </w:r>
-      <w:r>
-        <w:rPr>
-          <w:rFonts w:ascii="Times New Roman" w:hAnsi="Times New Roman" w:cs="Times New Roman"/>
-          <w:noProof/>
-          <w:sz w:val="24"/>
-          <w:szCs w:val="24"/>
-        </w:rPr>
-        <w:t xml:space="preserve"> make</w:t>
-      </w:r>
-      <w:r>
-        <w:rPr>
-          <w:rFonts w:ascii="Times New Roman" w:hAnsi="Times New Roman" w:cs="Times New Roman"/>
-          <w:noProof/>
-          <w:sz w:val="24"/>
-          <w:szCs w:val="24"/>
-        </w:rPr>
-        <w:t>s</w:t>
-      </w:r>
-      <w:r>
-        <w:rPr>
-          <w:rFonts w:ascii="Times New Roman" w:hAnsi="Times New Roman" w:cs="Times New Roman"/>
-          <w:noProof/>
-          <w:sz w:val="24"/>
-          <w:szCs w:val="24"/>
-        </w:rPr>
-        <w:t xml:space="preserve"> less assumptions about the data.</w:t>
-      </w:r>
-      <w:r>
-        <w:rPr>
-          <w:rFonts w:ascii="Times New Roman" w:hAnsi="Times New Roman" w:cs="Times New Roman"/>
-          <w:noProof/>
-          <w:sz w:val="24"/>
-          <w:szCs w:val="24"/>
-        </w:rPr>
-        <w:t xml:space="preserve"> For this reason, even if the real-world data do not follow the training data distributions</w:t>
-      </w:r>
-      <w:r>
-        <w:rPr>
-          <w:rFonts w:ascii="Times New Roman" w:hAnsi="Times New Roman" w:cs="Times New Roman"/>
-          <w:noProof/>
-          <w:sz w:val="24"/>
-          <w:szCs w:val="24"/>
-        </w:rPr>
-        <w:t xml:space="preserve"> in fut</w:t>
+        <w:t xml:space="preserve">However, there are both advantages and disadvantages of both methods. Filter methods are less computationally demanding task than its counterpart, but it does not directly justify the performance of the model. As this method evaluates each feature separately, important interactions between features is </w:t>
       </w:r>
       <w:bookmarkStart w:id="0" w:name="_GoBack"/>
       <w:bookmarkEnd w:id="0"/>
       <w:r>
         <w:rPr>
           <w:rFonts w:ascii="Times New Roman" w:hAnsi="Times New Roman" w:cs="Times New Roman"/>
-          <w:noProof/>
-          <w:sz w:val="24"/>
-          <w:szCs w:val="24"/>
-        </w:rPr>
-        <w:t>ure</w:t>
-      </w:r>
-      <w:r>
-        <w:rPr>
-          <w:rFonts w:ascii="Times New Roman" w:hAnsi="Times New Roman" w:cs="Times New Roman"/>
-          <w:noProof/>
-          <w:sz w:val="24"/>
-          <w:szCs w:val="24"/>
-        </w:rPr>
-        <w:t>, it will still give a fair result.</w:t>
-      </w:r>
-      <w:r>
-        <w:rPr>
-          <w:rFonts w:ascii="Times New Roman" w:hAnsi="Times New Roman" w:cs="Times New Roman"/>
-          <w:noProof/>
-          <w:sz w:val="24"/>
-          <w:szCs w:val="24"/>
-        </w:rPr>
-        <w:t xml:space="preserve"> </w:t>
+          <w:sz w:val="24"/>
+          <w:szCs w:val="24"/>
+        </w:rPr>
+        <w:t>not quantified. In contrast, wrapper methods are computationally intensive tasks, but there is no risk of overfitting.</w:t>
       </w:r>
     </w:p>
     <w:p>
@@ -623,37 +162,65 @@
         <w:jc w:val="both"/>
         <w:rPr>
           <w:rFonts w:ascii="Times New Roman" w:hAnsi="Times New Roman" w:cs="Times New Roman"/>
-          <w:noProof/>
-          <w:sz w:val="24"/>
-          <w:szCs w:val="24"/>
-        </w:rPr>
-      </w:pPr>
-      <w:r>
-        <w:rPr>
-          <w:rFonts w:ascii="Times New Roman" w:hAnsi="Times New Roman" w:cs="Times New Roman"/>
-          <w:noProof/>
-          <w:sz w:val="24"/>
-          <w:szCs w:val="24"/>
-        </w:rPr>
-        <w:t>D</w:t>
-      </w:r>
-      <w:r>
-        <w:rPr>
-          <w:rFonts w:ascii="Times New Roman" w:hAnsi="Times New Roman" w:cs="Times New Roman"/>
-          <w:noProof/>
-          <w:sz w:val="24"/>
-          <w:szCs w:val="24"/>
-        </w:rPr>
-        <w:t xml:space="preserve">. </w:t>
-      </w:r>
-      <w:r>
-        <w:rPr>
-          <w:rFonts w:ascii="Times New Roman" w:hAnsi="Times New Roman" w:cs="Times New Roman"/>
-          <w:noProof/>
-          <w:sz w:val="24"/>
-          <w:szCs w:val="24"/>
-        </w:rPr>
-        <w:t>Naïve Bayes</w:t>
+          <w:sz w:val="24"/>
+          <w:szCs w:val="24"/>
+        </w:rPr>
+      </w:pPr>
+      <w:r>
+        <w:rPr>
+          <w:rFonts w:ascii="Times New Roman" w:hAnsi="Times New Roman" w:cs="Times New Roman"/>
+          <w:sz w:val="24"/>
+          <w:szCs w:val="24"/>
+        </w:rPr>
+        <w:t xml:space="preserve">In this study, </w:t>
+      </w:r>
+      <w:r>
+        <w:rPr>
+          <w:rFonts w:ascii="Times New Roman" w:hAnsi="Times New Roman" w:cs="Times New Roman"/>
+          <w:sz w:val="24"/>
+          <w:szCs w:val="24"/>
+        </w:rPr>
+        <w:t xml:space="preserve">a </w:t>
+      </w:r>
+      <w:r>
+        <w:rPr>
+          <w:rFonts w:ascii="Times New Roman" w:hAnsi="Times New Roman" w:cs="Times New Roman"/>
+          <w:sz w:val="24"/>
+          <w:szCs w:val="24"/>
+        </w:rPr>
+        <w:t xml:space="preserve">wrapper method </w:t>
+      </w:r>
+      <w:r>
+        <w:rPr>
+          <w:rFonts w:ascii="Times New Roman" w:hAnsi="Times New Roman" w:cs="Times New Roman"/>
+          <w:sz w:val="24"/>
+          <w:szCs w:val="24"/>
+        </w:rPr>
+        <w:t xml:space="preserve">Recursive Feature Elimination (RFE) </w:t>
+      </w:r>
+      <w:r>
+        <w:rPr>
+          <w:rFonts w:ascii="Times New Roman" w:hAnsi="Times New Roman" w:cs="Times New Roman"/>
+          <w:sz w:val="24"/>
+          <w:szCs w:val="24"/>
+        </w:rPr>
+        <w:t>w</w:t>
+      </w:r>
+      <w:r>
+        <w:rPr>
+          <w:rFonts w:ascii="Times New Roman" w:hAnsi="Times New Roman" w:cs="Times New Roman"/>
+          <w:sz w:val="24"/>
+          <w:szCs w:val="24"/>
+        </w:rPr>
+        <w:t>as</w:t>
+      </w:r>
+      <w:r>
+        <w:rPr>
+          <w:rFonts w:ascii="Times New Roman" w:hAnsi="Times New Roman" w:cs="Times New Roman"/>
+          <w:sz w:val="24"/>
+          <w:szCs w:val="24"/>
+        </w:rPr>
+        <w:t xml:space="preserve"> applied because during the exploratory analysis no feature was found to have significant predictive power over the target. So, we trained each model with different subsets of feature to identify the most effective ones.</w:t>
       </w:r>
     </w:p>
     <w:p>
@@ -661,64 +228,6 @@
         <w:jc w:val="both"/>
         <w:rPr>
           <w:rFonts w:ascii="Times New Roman" w:hAnsi="Times New Roman" w:cs="Times New Roman"/>
-          <w:noProof/>
-          <w:sz w:val="24"/>
-          <w:szCs w:val="24"/>
-        </w:rPr>
-      </w:pPr>
-      <w:r>
-        <w:rPr>
-          <w:rFonts w:ascii="Times New Roman" w:hAnsi="Times New Roman" w:cs="Times New Roman"/>
-          <w:noProof/>
-          <w:sz w:val="24"/>
-          <w:szCs w:val="24"/>
-        </w:rPr>
-        <w:lastRenderedPageBreak/>
-        <w:t>In contrast, Naïve Bayes</w:t>
-      </w:r>
-      <w:r>
-        <w:rPr>
-          <w:rFonts w:ascii="Times New Roman" w:hAnsi="Times New Roman" w:cs="Times New Roman"/>
-          <w:noProof/>
-          <w:sz w:val="24"/>
-          <w:szCs w:val="24"/>
-        </w:rPr>
-        <w:t xml:space="preserve"> is a parametric model and</w:t>
-      </w:r>
-      <w:r>
-        <w:rPr>
-          <w:rFonts w:ascii="Times New Roman" w:hAnsi="Times New Roman" w:cs="Times New Roman"/>
-          <w:noProof/>
-          <w:sz w:val="24"/>
-          <w:szCs w:val="24"/>
-        </w:rPr>
-        <w:t xml:space="preserve"> </w:t>
-      </w:r>
-      <w:r>
-        <w:rPr>
-          <w:rFonts w:ascii="Times New Roman" w:hAnsi="Times New Roman" w:cs="Times New Roman"/>
-          <w:noProof/>
-          <w:sz w:val="24"/>
-          <w:szCs w:val="24"/>
-        </w:rPr>
-        <w:t>has several assumptions about the data</w:t>
-      </w:r>
-      <w:r>
-        <w:rPr>
-          <w:rFonts w:ascii="Times New Roman" w:hAnsi="Times New Roman" w:cs="Times New Roman"/>
-          <w:noProof/>
-          <w:sz w:val="24"/>
-          <w:szCs w:val="24"/>
-        </w:rPr>
-        <w:t>, for example, it assumes that the features are independent of each other.</w:t>
-      </w:r>
-    </w:p>
-    <w:p>
-      <w:pPr>
-        <w:jc w:val="both"/>
-        <w:rPr>
-          <w:rFonts w:ascii="Times New Roman" w:hAnsi="Times New Roman" w:cs="Times New Roman"/>
-          <w:noProof/>
           <w:sz w:val="24"/>
           <w:szCs w:val="24"/>
         </w:rPr>
@@ -728,11 +237,10 @@
           <w:rFonts w:ascii="Times New Roman" w:hAnsi="Times New Roman" w:cs="Times New Roman"/>
           <w:b/>
           <w:bCs/>
-          <w:noProof/>
-          <w:sz w:val="24"/>
-          <w:szCs w:val="24"/>
-        </w:rPr>
-        <w:t>Model Evaluation</w:t>
+          <w:sz w:val="24"/>
+          <w:szCs w:val="24"/>
+        </w:rPr>
+        <w:t>Model Selection</w:t>
       </w:r>
     </w:p>
     <w:p>
@@ -740,69 +248,69 @@
         <w:jc w:val="both"/>
         <w:rPr>
           <w:rFonts w:ascii="Times New Roman" w:hAnsi="Times New Roman" w:cs="Times New Roman"/>
-          <w:noProof/>
-          <w:sz w:val="24"/>
-          <w:szCs w:val="24"/>
-        </w:rPr>
-      </w:pPr>
-      <w:r>
-        <w:rPr>
-          <w:rFonts w:ascii="Times New Roman" w:hAnsi="Times New Roman" w:cs="Times New Roman"/>
-          <w:noProof/>
-          <w:sz w:val="24"/>
-          <w:szCs w:val="24"/>
-        </w:rPr>
-        <w:t>For model evaluation, we, first, established the null model, which is the lower bound of the model. As it is a classification problem, we selected null model to be the most common of all target classes. Then we calculated the Bayes rate which is the upper bound of the model. We also constructed the best single variable model possible and compared it against our final models. For performance</w:t>
-      </w:r>
-      <w:r>
-        <w:rPr>
-          <w:rFonts w:ascii="Times New Roman" w:hAnsi="Times New Roman" w:cs="Times New Roman"/>
-          <w:noProof/>
-          <w:sz w:val="24"/>
-          <w:szCs w:val="24"/>
-        </w:rPr>
-        <w:t xml:space="preserve"> measurement</w:t>
-      </w:r>
-      <w:r>
-        <w:rPr>
-          <w:rFonts w:ascii="Times New Roman" w:hAnsi="Times New Roman" w:cs="Times New Roman"/>
-          <w:noProof/>
-          <w:sz w:val="24"/>
-          <w:szCs w:val="24"/>
-        </w:rPr>
-        <w:t>, we constructed confusion matri</w:t>
-      </w:r>
-      <w:r>
-        <w:rPr>
-          <w:rFonts w:ascii="Times New Roman" w:hAnsi="Times New Roman" w:cs="Times New Roman"/>
-          <w:noProof/>
-          <w:sz w:val="24"/>
-          <w:szCs w:val="24"/>
-        </w:rPr>
-        <w:t>ces</w:t>
-      </w:r>
-      <w:r>
-        <w:rPr>
-          <w:rFonts w:ascii="Times New Roman" w:hAnsi="Times New Roman" w:cs="Times New Roman"/>
-          <w:noProof/>
-          <w:sz w:val="24"/>
-          <w:szCs w:val="24"/>
-        </w:rPr>
-        <w:t xml:space="preserve"> and calculated accuracy, precision, recall</w:t>
-      </w:r>
-      <w:r>
-        <w:rPr>
-          <w:rFonts w:ascii="Times New Roman" w:hAnsi="Times New Roman" w:cs="Times New Roman"/>
-          <w:noProof/>
-          <w:sz w:val="24"/>
-          <w:szCs w:val="24"/>
-        </w:rPr>
-        <w:t>, f1 score, specificity, and sensitivity</w:t>
-      </w:r>
-      <w:r>
-        <w:rPr>
-          <w:rFonts w:ascii="Times New Roman" w:hAnsi="Times New Roman" w:cs="Times New Roman"/>
-          <w:noProof/>
+          <w:sz w:val="24"/>
+          <w:szCs w:val="24"/>
+        </w:rPr>
+      </w:pPr>
+      <w:r>
+        <w:rPr>
+          <w:rFonts w:ascii="Times New Roman" w:hAnsi="Times New Roman" w:cs="Times New Roman"/>
+          <w:sz w:val="24"/>
+          <w:szCs w:val="24"/>
+        </w:rPr>
+        <w:t>Our aim is to predict whether a person is at risk of developing cardiovascular disease, which is a classification problem.</w:t>
+      </w:r>
+      <w:r>
+        <w:rPr>
+          <w:rFonts w:ascii="Times New Roman" w:hAnsi="Times New Roman" w:cs="Times New Roman"/>
+          <w:sz w:val="24"/>
+          <w:szCs w:val="24"/>
+        </w:rPr>
+        <w:t xml:space="preserve"> Because we are classifying patients into two groups, that is positive and negative, this problem is a binary classification problem. There are many algorithms</w:t>
+      </w:r>
+      <w:r>
+        <w:rPr>
+          <w:rFonts w:ascii="Times New Roman" w:hAnsi="Times New Roman" w:cs="Times New Roman"/>
+          <w:sz w:val="24"/>
+          <w:szCs w:val="24"/>
+        </w:rPr>
+        <w:t xml:space="preserve"> available</w:t>
+      </w:r>
+      <w:r>
+        <w:rPr>
+          <w:rFonts w:ascii="Times New Roman" w:hAnsi="Times New Roman" w:cs="Times New Roman"/>
+          <w:sz w:val="24"/>
+          <w:szCs w:val="24"/>
+        </w:rPr>
+        <w:t xml:space="preserve"> for binary classification</w:t>
+      </w:r>
+      <w:r>
+        <w:rPr>
+          <w:rFonts w:ascii="Times New Roman" w:hAnsi="Times New Roman" w:cs="Times New Roman"/>
+          <w:sz w:val="24"/>
+          <w:szCs w:val="24"/>
+        </w:rPr>
+        <w:t xml:space="preserve"> problems</w:t>
+      </w:r>
+      <w:r>
+        <w:rPr>
+          <w:rFonts w:ascii="Times New Roman" w:hAnsi="Times New Roman" w:cs="Times New Roman"/>
+          <w:sz w:val="24"/>
+          <w:szCs w:val="24"/>
+        </w:rPr>
+        <w:t>. For example, Naïve Bayes, Decision Tree, Logistic Regression, Support Vector Machine, etc.</w:t>
+      </w:r>
+      <w:r>
+        <w:rPr>
+          <w:rFonts w:ascii="Times New Roman" w:hAnsi="Times New Roman" w:cs="Times New Roman"/>
+          <w:sz w:val="24"/>
+          <w:szCs w:val="24"/>
+        </w:rPr>
+        <w:t xml:space="preserve"> For this project, we</w:t>
+      </w:r>
+      <w:r>
+        <w:rPr>
+          <w:rFonts w:ascii="Times New Roman" w:hAnsi="Times New Roman" w:cs="Times New Roman"/>
           <w:sz w:val="24"/>
           <w:szCs w:val="24"/>
         </w:rPr>
@@ -811,20 +319,197 @@
       <w:r>
         <w:rPr>
           <w:rFonts w:ascii="Times New Roman" w:hAnsi="Times New Roman" w:cs="Times New Roman"/>
-          <w:noProof/>
-          <w:sz w:val="24"/>
-          <w:szCs w:val="24"/>
-        </w:rPr>
-        <w:t>for all the models</w:t>
-      </w:r>
-      <w:r>
-        <w:rPr>
-          <w:rFonts w:ascii="Times New Roman" w:hAnsi="Times New Roman" w:cs="Times New Roman"/>
-          <w:noProof/>
-          <w:sz w:val="24"/>
-          <w:szCs w:val="24"/>
-        </w:rPr>
-        <w:t>.</w:t>
+          <w:sz w:val="24"/>
+          <w:szCs w:val="24"/>
+        </w:rPr>
+        <w:t xml:space="preserve">chose to use </w:t>
+      </w:r>
+      <w:r>
+        <w:rPr>
+          <w:rFonts w:ascii="Times New Roman" w:hAnsi="Times New Roman" w:cs="Times New Roman"/>
+          <w:sz w:val="24"/>
+          <w:szCs w:val="24"/>
+        </w:rPr>
+        <w:t>all of the aforementioned algorithms to select the best one</w:t>
+      </w:r>
+      <w:r>
+        <w:rPr>
+          <w:rFonts w:ascii="Times New Roman" w:hAnsi="Times New Roman" w:cs="Times New Roman"/>
+          <w:sz w:val="24"/>
+          <w:szCs w:val="24"/>
+        </w:rPr>
+        <w:t xml:space="preserve">. </w:t>
+      </w:r>
+    </w:p>
+    <w:p>
+      <w:pPr>
+        <w:jc w:val="both"/>
+        <w:rPr>
+          <w:rFonts w:ascii="Times New Roman" w:hAnsi="Times New Roman" w:cs="Times New Roman"/>
+          <w:sz w:val="24"/>
+          <w:szCs w:val="24"/>
+        </w:rPr>
+      </w:pPr>
+      <w:r>
+        <w:rPr>
+          <w:rFonts w:ascii="Times New Roman" w:hAnsi="Times New Roman" w:cs="Times New Roman"/>
+          <w:sz w:val="24"/>
+          <w:szCs w:val="24"/>
+        </w:rPr>
+        <w:t>A. Logistic Regression</w:t>
+      </w:r>
+    </w:p>
+    <w:p>
+      <w:pPr>
+        <w:jc w:val="both"/>
+        <w:rPr>
+          <w:rFonts w:ascii="Times New Roman" w:hAnsi="Times New Roman" w:cs="Times New Roman"/>
+          <w:sz w:val="24"/>
+          <w:szCs w:val="24"/>
+        </w:rPr>
+      </w:pPr>
+      <w:r>
+        <w:rPr>
+          <w:rFonts w:ascii="Times New Roman" w:hAnsi="Times New Roman" w:cs="Times New Roman"/>
+          <w:sz w:val="24"/>
+          <w:szCs w:val="24"/>
+        </w:rPr>
+        <w:t>B. Decision Tree</w:t>
+      </w:r>
+    </w:p>
+    <w:p>
+      <w:pPr>
+        <w:jc w:val="both"/>
+        <w:rPr>
+          <w:rFonts w:ascii="Times New Roman" w:hAnsi="Times New Roman" w:cs="Times New Roman"/>
+          <w:sz w:val="24"/>
+          <w:szCs w:val="24"/>
+        </w:rPr>
+      </w:pPr>
+      <w:r>
+        <w:rPr>
+          <w:rFonts w:ascii="Times New Roman" w:hAnsi="Times New Roman" w:cs="Times New Roman"/>
+          <w:sz w:val="24"/>
+          <w:szCs w:val="24"/>
+        </w:rPr>
+        <w:t>C</w:t>
+      </w:r>
+      <w:r>
+        <w:rPr>
+          <w:rFonts w:ascii="Times New Roman" w:hAnsi="Times New Roman" w:cs="Times New Roman"/>
+          <w:sz w:val="24"/>
+          <w:szCs w:val="24"/>
+        </w:rPr>
+        <w:t xml:space="preserve">. </w:t>
+      </w:r>
+      <w:r>
+        <w:rPr>
+          <w:rFonts w:ascii="Times New Roman" w:hAnsi="Times New Roman" w:cs="Times New Roman"/>
+          <w:sz w:val="24"/>
+          <w:szCs w:val="24"/>
+        </w:rPr>
+        <w:t>Support Vector Machine</w:t>
+      </w:r>
+    </w:p>
+    <w:p>
+      <w:pPr>
+        <w:jc w:val="both"/>
+        <w:rPr>
+          <w:rFonts w:ascii="Times New Roman" w:hAnsi="Times New Roman" w:cs="Times New Roman"/>
+          <w:noProof/>
+          <w:sz w:val="24"/>
+          <w:szCs w:val="24"/>
+        </w:rPr>
+      </w:pPr>
+      <w:r>
+        <w:rPr>
+          <w:rFonts w:ascii="Times New Roman" w:hAnsi="Times New Roman" w:cs="Times New Roman"/>
+          <w:noProof/>
+          <w:sz w:val="24"/>
+          <w:szCs w:val="24"/>
+        </w:rPr>
+        <w:t xml:space="preserve">SVM </w:t>
+      </w:r>
+      <w:r>
+        <w:rPr>
+          <w:rFonts w:ascii="Times New Roman" w:hAnsi="Times New Roman" w:cs="Times New Roman"/>
+          <w:noProof/>
+          <w:sz w:val="24"/>
+          <w:szCs w:val="24"/>
+        </w:rPr>
+        <w:t xml:space="preserve">is a non-parametric </w:t>
+      </w:r>
+      <w:r>
+        <w:rPr>
+          <w:rFonts w:ascii="Times New Roman" w:hAnsi="Times New Roman" w:cs="Times New Roman"/>
+          <w:noProof/>
+          <w:sz w:val="24"/>
+          <w:szCs w:val="24"/>
+        </w:rPr>
+        <w:t>model</w:t>
+      </w:r>
+      <w:r>
+        <w:rPr>
+          <w:rFonts w:ascii="Times New Roman" w:hAnsi="Times New Roman" w:cs="Times New Roman"/>
+          <w:noProof/>
+          <w:sz w:val="24"/>
+          <w:szCs w:val="24"/>
+        </w:rPr>
+        <w:t xml:space="preserve"> and</w:t>
+      </w:r>
+      <w:r>
+        <w:rPr>
+          <w:rFonts w:ascii="Times New Roman" w:hAnsi="Times New Roman" w:cs="Times New Roman"/>
+          <w:noProof/>
+          <w:sz w:val="24"/>
+          <w:szCs w:val="24"/>
+        </w:rPr>
+        <w:t xml:space="preserve"> make</w:t>
+      </w:r>
+      <w:r>
+        <w:rPr>
+          <w:rFonts w:ascii="Times New Roman" w:hAnsi="Times New Roman" w:cs="Times New Roman"/>
+          <w:noProof/>
+          <w:sz w:val="24"/>
+          <w:szCs w:val="24"/>
+        </w:rPr>
+        <w:t>s</w:t>
+      </w:r>
+      <w:r>
+        <w:rPr>
+          <w:rFonts w:ascii="Times New Roman" w:hAnsi="Times New Roman" w:cs="Times New Roman"/>
+          <w:noProof/>
+          <w:sz w:val="24"/>
+          <w:szCs w:val="24"/>
+        </w:rPr>
+        <w:t xml:space="preserve"> less assumptions about the data.</w:t>
+      </w:r>
+      <w:r>
+        <w:rPr>
+          <w:rFonts w:ascii="Times New Roman" w:hAnsi="Times New Roman" w:cs="Times New Roman"/>
+          <w:noProof/>
+          <w:sz w:val="24"/>
+          <w:szCs w:val="24"/>
+        </w:rPr>
+        <w:t xml:space="preserve"> For this reason, even if the real-world data do not follow the training data distributions</w:t>
+      </w:r>
+      <w:r>
+        <w:rPr>
+          <w:rFonts w:ascii="Times New Roman" w:hAnsi="Times New Roman" w:cs="Times New Roman"/>
+          <w:noProof/>
+          <w:sz w:val="24"/>
+          <w:szCs w:val="24"/>
+        </w:rPr>
+        <w:t xml:space="preserve"> in future</w:t>
+      </w:r>
+      <w:r>
+        <w:rPr>
+          <w:rFonts w:ascii="Times New Roman" w:hAnsi="Times New Roman" w:cs="Times New Roman"/>
+          <w:noProof/>
+          <w:sz w:val="24"/>
+          <w:szCs w:val="24"/>
+        </w:rPr>
+        <w:t>, it will still give a fair result.</w:t>
       </w:r>
       <w:r>
         <w:rPr>
@@ -835,50 +520,99 @@
         </w:rPr>
         <w:t xml:space="preserve"> </w:t>
       </w:r>
-      <w:r>
-        <w:rPr>
-          <w:rFonts w:ascii="Times New Roman" w:hAnsi="Times New Roman" w:cs="Times New Roman"/>
-          <w:noProof/>
-          <w:sz w:val="24"/>
-          <w:szCs w:val="24"/>
-        </w:rPr>
-        <w:t xml:space="preserve">However, </w:t>
-      </w:r>
-      <w:r>
-        <w:rPr>
-          <w:rFonts w:ascii="Times New Roman" w:hAnsi="Times New Roman" w:cs="Times New Roman"/>
-          <w:noProof/>
-          <w:sz w:val="24"/>
-          <w:szCs w:val="24"/>
-        </w:rPr>
-        <w:t>in this case, misclassification of someone who is not at risk of developing disease into at risk or positive would not be much of a problem because taking preventive measures are not discourag</w:t>
-      </w:r>
-      <w:r>
-        <w:rPr>
-          <w:rFonts w:ascii="Times New Roman" w:hAnsi="Times New Roman" w:cs="Times New Roman"/>
-          <w:noProof/>
-          <w:sz w:val="24"/>
-          <w:szCs w:val="24"/>
-        </w:rPr>
-        <w:t>e</w:t>
-      </w:r>
-      <w:r>
-        <w:rPr>
-          <w:rFonts w:ascii="Times New Roman" w:hAnsi="Times New Roman" w:cs="Times New Roman"/>
-          <w:noProof/>
-          <w:sz w:val="24"/>
-          <w:szCs w:val="24"/>
-        </w:rPr>
-        <w:t>able. In contrast, if we classify somone who is indeed at risk into negative, it would be a problem.</w:t>
-      </w:r>
-      <w:r>
-        <w:rPr>
-          <w:rFonts w:ascii="Times New Roman" w:hAnsi="Times New Roman" w:cs="Times New Roman"/>
-          <w:noProof/>
-          <w:sz w:val="24"/>
-          <w:szCs w:val="24"/>
-        </w:rPr>
-        <w:t xml:space="preserve"> So, we wanted the precision or sensitivity to be as high as possible.</w:t>
+    </w:p>
+    <w:p>
+      <w:pPr>
+        <w:jc w:val="both"/>
+        <w:rPr>
+          <w:rFonts w:ascii="Times New Roman" w:hAnsi="Times New Roman" w:cs="Times New Roman"/>
+          <w:noProof/>
+          <w:sz w:val="24"/>
+          <w:szCs w:val="24"/>
+        </w:rPr>
+      </w:pPr>
+      <w:r>
+        <w:rPr>
+          <w:rFonts w:ascii="Times New Roman" w:hAnsi="Times New Roman" w:cs="Times New Roman"/>
+          <w:noProof/>
+          <w:sz w:val="24"/>
+          <w:szCs w:val="24"/>
+        </w:rPr>
+        <w:t>D</w:t>
+      </w:r>
+      <w:r>
+        <w:rPr>
+          <w:rFonts w:ascii="Times New Roman" w:hAnsi="Times New Roman" w:cs="Times New Roman"/>
+          <w:noProof/>
+          <w:sz w:val="24"/>
+          <w:szCs w:val="24"/>
+        </w:rPr>
+        <w:t xml:space="preserve">. </w:t>
+      </w:r>
+      <w:r>
+        <w:rPr>
+          <w:rFonts w:ascii="Times New Roman" w:hAnsi="Times New Roman" w:cs="Times New Roman"/>
+          <w:noProof/>
+          <w:sz w:val="24"/>
+          <w:szCs w:val="24"/>
+        </w:rPr>
+        <w:t>Naïve Bayes</w:t>
+      </w:r>
+    </w:p>
+    <w:p>
+      <w:pPr>
+        <w:jc w:val="both"/>
+        <w:rPr>
+          <w:rFonts w:ascii="Times New Roman" w:hAnsi="Times New Roman" w:cs="Times New Roman"/>
+          <w:noProof/>
+          <w:sz w:val="24"/>
+          <w:szCs w:val="24"/>
+        </w:rPr>
+      </w:pPr>
+      <w:r>
+        <w:rPr>
+          <w:rFonts w:ascii="Times New Roman" w:hAnsi="Times New Roman" w:cs="Times New Roman"/>
+          <w:noProof/>
+          <w:sz w:val="24"/>
+          <w:szCs w:val="24"/>
+        </w:rPr>
+        <w:t>In contrast, Naïve Bayes</w:t>
+      </w:r>
+      <w:r>
+        <w:rPr>
+          <w:rFonts w:ascii="Times New Roman" w:hAnsi="Times New Roman" w:cs="Times New Roman"/>
+          <w:noProof/>
+          <w:sz w:val="24"/>
+          <w:szCs w:val="24"/>
+        </w:rPr>
+        <w:t xml:space="preserve"> is a parametric model and</w:t>
+      </w:r>
+      <w:r>
+        <w:rPr>
+          <w:rFonts w:ascii="Times New Roman" w:hAnsi="Times New Roman" w:cs="Times New Roman"/>
+          <w:noProof/>
+          <w:sz w:val="24"/>
+          <w:szCs w:val="24"/>
+        </w:rPr>
+        <w:t xml:space="preserve"> </w:t>
+      </w:r>
+      <w:r>
+        <w:rPr>
+          <w:rFonts w:ascii="Times New Roman" w:hAnsi="Times New Roman" w:cs="Times New Roman"/>
+          <w:noProof/>
+          <w:sz w:val="24"/>
+          <w:szCs w:val="24"/>
+        </w:rPr>
+        <w:t>has several assumptions about the data</w:t>
+      </w:r>
+      <w:r>
+        <w:rPr>
+          <w:rFonts w:ascii="Times New Roman" w:hAnsi="Times New Roman" w:cs="Times New Roman"/>
+          <w:noProof/>
+          <w:sz w:val="24"/>
+          <w:szCs w:val="24"/>
+        </w:rPr>
+        <w:t>, for example, it assumes that the features are independent of each other.</w:t>
       </w:r>
     </w:p>
     <w:p>
@@ -900,6 +634,175 @@
           <w:sz w:val="24"/>
           <w:szCs w:val="24"/>
         </w:rPr>
+        <w:t>Model Evaluation</w:t>
+      </w:r>
+    </w:p>
+    <w:p>
+      <w:pPr>
+        <w:jc w:val="both"/>
+        <w:rPr>
+          <w:rFonts w:ascii="Times New Roman" w:hAnsi="Times New Roman" w:cs="Times New Roman"/>
+          <w:noProof/>
+          <w:sz w:val="24"/>
+          <w:szCs w:val="24"/>
+        </w:rPr>
+      </w:pPr>
+      <w:r>
+        <w:rPr>
+          <w:rFonts w:ascii="Times New Roman" w:hAnsi="Times New Roman" w:cs="Times New Roman"/>
+          <w:noProof/>
+          <w:sz w:val="24"/>
+          <w:szCs w:val="24"/>
+        </w:rPr>
+        <w:lastRenderedPageBreak/>
+        <w:t>For model evaluation, we, first, established the null model, which is the lower bound of the model. As it is a classification problem, we selected null model to be the most common of all target classes. Then we calculated the Bayes rate which is the upper bound of the model. We also constructed the best single variable model possible and compared it against our final models. For performance</w:t>
+      </w:r>
+      <w:r>
+        <w:rPr>
+          <w:rFonts w:ascii="Times New Roman" w:hAnsi="Times New Roman" w:cs="Times New Roman"/>
+          <w:noProof/>
+          <w:sz w:val="24"/>
+          <w:szCs w:val="24"/>
+        </w:rPr>
+        <w:t xml:space="preserve"> measurement</w:t>
+      </w:r>
+      <w:r>
+        <w:rPr>
+          <w:rFonts w:ascii="Times New Roman" w:hAnsi="Times New Roman" w:cs="Times New Roman"/>
+          <w:noProof/>
+          <w:sz w:val="24"/>
+          <w:szCs w:val="24"/>
+        </w:rPr>
+        <w:t>, we constructed confusion matri</w:t>
+      </w:r>
+      <w:r>
+        <w:rPr>
+          <w:rFonts w:ascii="Times New Roman" w:hAnsi="Times New Roman" w:cs="Times New Roman"/>
+          <w:noProof/>
+          <w:sz w:val="24"/>
+          <w:szCs w:val="24"/>
+        </w:rPr>
+        <w:t>ces</w:t>
+      </w:r>
+      <w:r>
+        <w:rPr>
+          <w:rFonts w:ascii="Times New Roman" w:hAnsi="Times New Roman" w:cs="Times New Roman"/>
+          <w:noProof/>
+          <w:sz w:val="24"/>
+          <w:szCs w:val="24"/>
+        </w:rPr>
+        <w:t xml:space="preserve"> and calculated accuracy, precision, recall</w:t>
+      </w:r>
+      <w:r>
+        <w:rPr>
+          <w:rFonts w:ascii="Times New Roman" w:hAnsi="Times New Roman" w:cs="Times New Roman"/>
+          <w:noProof/>
+          <w:sz w:val="24"/>
+          <w:szCs w:val="24"/>
+        </w:rPr>
+        <w:t>, f1 score, specificity, and sensitivity</w:t>
+      </w:r>
+      <w:r>
+        <w:rPr>
+          <w:rFonts w:ascii="Times New Roman" w:hAnsi="Times New Roman" w:cs="Times New Roman"/>
+          <w:noProof/>
+          <w:sz w:val="24"/>
+          <w:szCs w:val="24"/>
+        </w:rPr>
+        <w:t xml:space="preserve"> </w:t>
+      </w:r>
+      <w:r>
+        <w:rPr>
+          <w:rFonts w:ascii="Times New Roman" w:hAnsi="Times New Roman" w:cs="Times New Roman"/>
+          <w:noProof/>
+          <w:sz w:val="24"/>
+          <w:szCs w:val="24"/>
+        </w:rPr>
+        <w:t>for all the models</w:t>
+      </w:r>
+      <w:r>
+        <w:rPr>
+          <w:rFonts w:ascii="Times New Roman" w:hAnsi="Times New Roman" w:cs="Times New Roman"/>
+          <w:noProof/>
+          <w:sz w:val="24"/>
+          <w:szCs w:val="24"/>
+        </w:rPr>
+        <w:t>.</w:t>
+      </w:r>
+      <w:r>
+        <w:rPr>
+          <w:rFonts w:ascii="Times New Roman" w:hAnsi="Times New Roman" w:cs="Times New Roman"/>
+          <w:noProof/>
+          <w:sz w:val="24"/>
+          <w:szCs w:val="24"/>
+        </w:rPr>
+        <w:t xml:space="preserve"> </w:t>
+      </w:r>
+      <w:r>
+        <w:rPr>
+          <w:rFonts w:ascii="Times New Roman" w:hAnsi="Times New Roman" w:cs="Times New Roman"/>
+          <w:noProof/>
+          <w:sz w:val="24"/>
+          <w:szCs w:val="24"/>
+        </w:rPr>
+        <w:t xml:space="preserve">However, </w:t>
+      </w:r>
+      <w:r>
+        <w:rPr>
+          <w:rFonts w:ascii="Times New Roman" w:hAnsi="Times New Roman" w:cs="Times New Roman"/>
+          <w:noProof/>
+          <w:sz w:val="24"/>
+          <w:szCs w:val="24"/>
+        </w:rPr>
+        <w:t>in this case, misclassification of someone who is not at risk of developing disease into at risk or positive would not be much of a problem because taking preventive measures are not discourag</w:t>
+      </w:r>
+      <w:r>
+        <w:rPr>
+          <w:rFonts w:ascii="Times New Roman" w:hAnsi="Times New Roman" w:cs="Times New Roman"/>
+          <w:noProof/>
+          <w:sz w:val="24"/>
+          <w:szCs w:val="24"/>
+        </w:rPr>
+        <w:t>e</w:t>
+      </w:r>
+      <w:r>
+        <w:rPr>
+          <w:rFonts w:ascii="Times New Roman" w:hAnsi="Times New Roman" w:cs="Times New Roman"/>
+          <w:noProof/>
+          <w:sz w:val="24"/>
+          <w:szCs w:val="24"/>
+        </w:rPr>
+        <w:t>able. In contrast, if we classify somone who is indeed at risk into negative, it would be a problem.</w:t>
+      </w:r>
+      <w:r>
+        <w:rPr>
+          <w:rFonts w:ascii="Times New Roman" w:hAnsi="Times New Roman" w:cs="Times New Roman"/>
+          <w:noProof/>
+          <w:sz w:val="24"/>
+          <w:szCs w:val="24"/>
+        </w:rPr>
+        <w:t xml:space="preserve"> So, we wanted the precision or sensitivity to be as high as possible.</w:t>
+      </w:r>
+    </w:p>
+    <w:p>
+      <w:pPr>
+        <w:jc w:val="both"/>
+        <w:rPr>
+          <w:rFonts w:ascii="Times New Roman" w:hAnsi="Times New Roman" w:cs="Times New Roman"/>
+          <w:noProof/>
+          <w:sz w:val="24"/>
+          <w:szCs w:val="24"/>
+        </w:rPr>
+      </w:pPr>
+      <w:r>
+        <w:rPr>
+          <w:rFonts w:ascii="Times New Roman" w:hAnsi="Times New Roman" w:cs="Times New Roman"/>
+          <w:b/>
+          <w:bCs/>
+          <w:noProof/>
+          <w:sz w:val="24"/>
+          <w:szCs w:val="24"/>
+        </w:rPr>
         <w:t>Model Validation</w:t>
       </w:r>
     </w:p>
@@ -920,34 +823,79 @@
           <w:sz w:val="24"/>
           <w:szCs w:val="24"/>
         </w:rPr>
-        <w:t>Standard procedures were maintained for model validation. The data was split into three groups for training, testing, and cali</w:t>
-      </w:r>
-      <w:r>
-        <w:rPr>
-          <w:rFonts w:ascii="Times New Roman" w:hAnsi="Times New Roman" w:cs="Times New Roman"/>
-          <w:noProof/>
-          <w:sz w:val="24"/>
-          <w:szCs w:val="24"/>
-        </w:rPr>
-        <w:t>b</w:t>
-      </w:r>
-      <w:r>
-        <w:rPr>
-          <w:rFonts w:ascii="Times New Roman" w:hAnsi="Times New Roman" w:cs="Times New Roman"/>
-          <w:noProof/>
-          <w:sz w:val="24"/>
-          <w:szCs w:val="24"/>
-        </w:rPr>
-        <w:t xml:space="preserve">ration. </w:t>
-      </w:r>
-      <w:r>
-        <w:rPr>
-          <w:rFonts w:ascii="Times New Roman" w:hAnsi="Times New Roman" w:cs="Times New Roman"/>
-          <w:noProof/>
-          <w:sz w:val="24"/>
-          <w:szCs w:val="24"/>
-        </w:rPr>
-        <w:t xml:space="preserve">K-fold cross validation was applied during modeling. </w:t>
+        <w:t xml:space="preserve">Standard procedures were maintained for model validation. The data was split into </w:t>
+      </w:r>
+      <w:r>
+        <w:rPr>
+          <w:rFonts w:ascii="Times New Roman" w:hAnsi="Times New Roman" w:cs="Times New Roman"/>
+          <w:noProof/>
+          <w:sz w:val="24"/>
+          <w:szCs w:val="24"/>
+        </w:rPr>
+        <w:t>two</w:t>
+      </w:r>
+      <w:r>
+        <w:rPr>
+          <w:rFonts w:ascii="Times New Roman" w:hAnsi="Times New Roman" w:cs="Times New Roman"/>
+          <w:noProof/>
+          <w:sz w:val="24"/>
+          <w:szCs w:val="24"/>
+        </w:rPr>
+        <w:t xml:space="preserve"> groups for training</w:t>
+      </w:r>
+      <w:r>
+        <w:rPr>
+          <w:rFonts w:ascii="Times New Roman" w:hAnsi="Times New Roman" w:cs="Times New Roman"/>
+          <w:noProof/>
+          <w:sz w:val="24"/>
+          <w:szCs w:val="24"/>
+        </w:rPr>
+        <w:t xml:space="preserve"> and</w:t>
+      </w:r>
+      <w:r>
+        <w:rPr>
+          <w:rFonts w:ascii="Times New Roman" w:hAnsi="Times New Roman" w:cs="Times New Roman"/>
+          <w:noProof/>
+          <w:sz w:val="24"/>
+          <w:szCs w:val="24"/>
+        </w:rPr>
+        <w:t xml:space="preserve"> testing. </w:t>
+      </w:r>
+      <w:r>
+        <w:rPr>
+          <w:rFonts w:ascii="Times New Roman" w:hAnsi="Times New Roman" w:cs="Times New Roman"/>
+          <w:noProof/>
+          <w:sz w:val="24"/>
+          <w:szCs w:val="24"/>
+        </w:rPr>
+        <w:t>10</w:t>
+      </w:r>
+      <w:r>
+        <w:rPr>
+          <w:rFonts w:ascii="Times New Roman" w:hAnsi="Times New Roman" w:cs="Times New Roman"/>
+          <w:noProof/>
+          <w:sz w:val="24"/>
+          <w:szCs w:val="24"/>
+        </w:rPr>
+        <w:t>-fold cross validation was applied during</w:t>
+      </w:r>
+      <w:r>
+        <w:rPr>
+          <w:rFonts w:ascii="Times New Roman" w:hAnsi="Times New Roman" w:cs="Times New Roman"/>
+          <w:noProof/>
+          <w:sz w:val="24"/>
+          <w:szCs w:val="24"/>
+        </w:rPr>
+        <w:t xml:space="preserve"> each</w:t>
+      </w:r>
+      <w:r>
+        <w:rPr>
+          <w:rFonts w:ascii="Times New Roman" w:hAnsi="Times New Roman" w:cs="Times New Roman"/>
+          <w:noProof/>
+          <w:sz w:val="24"/>
+          <w:szCs w:val="24"/>
+        </w:rPr>
+        <w:t xml:space="preserve"> modeling. </w:t>
       </w:r>
       <w:r>
         <w:rPr>
@@ -2160,7 +2108,7 @@
 </file>
 
 <file path=customXml/itemProps1.xml><?xml version="1.0" encoding="utf-8"?>
-<ds:datastoreItem xmlns:ds="http://schemas.openxmlformats.org/officeDocument/2006/customXml" ds:itemID="{383713BD-F4BE-4D03-8D10-BA403B084BC2}">
+<ds:datastoreItem xmlns:ds="http://schemas.openxmlformats.org/officeDocument/2006/customXml" ds:itemID="{416C5F95-C6F2-480F-AA3A-E1B7B131E56A}">
   <ds:schemaRefs>
     <ds:schemaRef ds:uri="http://schemas.openxmlformats.org/officeDocument/2006/bibliography"/>
   </ds:schemaRefs>

</xml_diff>